<commit_message>
updated 01 safety plan
</commit_message>
<xml_diff>
--- a/Template_Files/01_SafetyPlan_LaneAssistance_Template.docx
+++ b/Template_Files/01_SafetyPlan_LaneAssistance_Template.docx
@@ -93,7 +93,7 @@
                   </pic:nvPicPr>
                   <pic:blipFill>
                     <a:blip r:embed="rId3"/>
-                    <a:srcRect l="24001" t="0" r="25599" b="0"/>
+                    <a:srcRect l="24004" t="0" r="25603" b="0"/>
                     <a:stretch>
                       <a:fillRect/>
                     </a:stretch>
@@ -2500,17 +2500,81 @@
       </w:pPr>
       <w:r>
         <w:rPr/>
-        <w:t>The lane departure warning is giving more torque than what is safe</w:t>
+        <w:t xml:space="preserve">The Lane Assistance System </w:t>
+      </w:r>
+      <w:r>
+        <w:rPr/>
+        <w:t>has two</w:t>
+      </w:r>
+      <w:r>
+        <w:rPr/>
+        <w:t xml:space="preserve"> functions:</w:t>
       </w:r>
     </w:p>
     <w:p>
       <w:pPr>
         <w:pStyle w:val="TextBody"/>
-        <w:rPr/>
-      </w:pPr>
-      <w:r>
-        <w:rPr/>
-        <w:t>The lane keeping assistance keeps the vehicle centered in the lane</w:t>
+        <w:numPr>
+          <w:ilvl w:val="0"/>
+          <w:numId w:val="4"/>
+        </w:numPr>
+        <w:rPr/>
+      </w:pPr>
+      <w:r>
+        <w:rPr/>
+        <w:t>Lane departure warning</w:t>
+      </w:r>
+    </w:p>
+    <w:p>
+      <w:pPr>
+        <w:pStyle w:val="TextBody"/>
+        <w:numPr>
+          <w:ilvl w:val="0"/>
+          <w:numId w:val="4"/>
+        </w:numPr>
+        <w:rPr/>
+      </w:pPr>
+      <w:r>
+        <w:rPr/>
+        <w:t>Lane keeping assistance</w:t>
+      </w:r>
+    </w:p>
+    <w:p>
+      <w:pPr>
+        <w:pStyle w:val="TextBody"/>
+        <w:rPr/>
+      </w:pPr>
+      <w:r>
+        <w:rPr/>
+        <w:t>When the driver drifts towards the edge of the lane, two things will happen:</w:t>
+      </w:r>
+    </w:p>
+    <w:p>
+      <w:pPr>
+        <w:pStyle w:val="TextBody"/>
+        <w:numPr>
+          <w:ilvl w:val="0"/>
+          <w:numId w:val="5"/>
+        </w:numPr>
+        <w:rPr/>
+      </w:pPr>
+      <w:r>
+        <w:rPr/>
+        <w:t>the lane departure warning function will vibrate the steering wheel</w:t>
+      </w:r>
+    </w:p>
+    <w:p>
+      <w:pPr>
+        <w:pStyle w:val="TextBody"/>
+        <w:numPr>
+          <w:ilvl w:val="0"/>
+          <w:numId w:val="5"/>
+        </w:numPr>
+        <w:rPr/>
+      </w:pPr>
+      <w:r>
+        <w:rPr/>
+        <w:t>the lane keeping assistance function will move the steering wheel so that the wheels turn towards the center of the lane</w:t>
       </w:r>
     </w:p>
     <w:p>
@@ -5624,7 +5688,7 @@
           <mc:Choice Requires="wps">
             <w:drawing>
               <wp:inline distT="0" distB="0" distL="0" distR="0">
-                <wp:extent cx="1905" cy="20320"/>
+                <wp:extent cx="2540" cy="20955"/>
                 <wp:effectExtent l="0" t="0" r="0" b="0"/>
                 <wp:docPr id="5" name=""/>
                 <a:graphic xmlns:a="http://schemas.openxmlformats.org/drawingml/2006/main">
@@ -5634,7 +5698,7 @@
                       <wps:spPr>
                         <a:xfrm>
                           <a:off x="0" y="0"/>
-                          <a:ext cx="1440" cy="19800"/>
+                          <a:ext cx="1800" cy="20160"/>
                         </a:xfrm>
                         <a:prstGeom prst="rect">
                           <a:avLst/>
@@ -5664,7 +5728,7 @@
           </mc:Choice>
           <mc:Fallback>
             <w:pict>
-              <v:rect id="shape_0" fillcolor="#a0a0a0" stroked="f" style="position:absolute;margin-left:0pt;margin-top:-1.6pt;width:0.05pt;height:1.5pt;mso-position-vertical:top">
+              <v:rect id="shape_0" fillcolor="#a0a0a0" stroked="f" style="position:absolute;margin-left:0pt;margin-top:-1.65pt;width:0.1pt;height:1.55pt;mso-position-vertical:top">
                 <w10:wrap type="none"/>
                 <v:fill o:detectmouseclick="t" type="solid" color2="#5f5f5f"/>
                 <v:stroke color="#3465a4" joinstyle="round" endcap="flat"/>
@@ -6112,6 +6176,298 @@
   <w:abstractNum w:abstractNumId="4">
     <w:lvl w:ilvl="0">
       <w:start w:val="1"/>
+      <w:numFmt w:val="bullet"/>
+      <w:lvlText w:val=""/>
+      <w:lvlJc w:val="left"/>
+      <w:pPr>
+        <w:tabs>
+          <w:tab w:val="num" w:pos="720"/>
+        </w:tabs>
+        <w:ind w:left="720" w:hanging="360"/>
+      </w:pPr>
+      <w:rPr>
+        <w:rFonts w:ascii="Symbol" w:hAnsi="Symbol" w:cs="Symbol" w:hint="default"/>
+        <w:rFonts w:cs="OpenSymbol"/>
+      </w:rPr>
+    </w:lvl>
+    <w:lvl w:ilvl="1">
+      <w:start w:val="1"/>
+      <w:numFmt w:val="bullet"/>
+      <w:lvlText w:val="◦"/>
+      <w:lvlJc w:val="left"/>
+      <w:pPr>
+        <w:tabs>
+          <w:tab w:val="num" w:pos="1080"/>
+        </w:tabs>
+        <w:ind w:left="1080" w:hanging="360"/>
+      </w:pPr>
+      <w:rPr>
+        <w:rFonts w:ascii="OpenSymbol" w:hAnsi="OpenSymbol" w:cs="OpenSymbol" w:hint="default"/>
+        <w:rFonts w:cs="OpenSymbol"/>
+      </w:rPr>
+    </w:lvl>
+    <w:lvl w:ilvl="2">
+      <w:start w:val="1"/>
+      <w:numFmt w:val="bullet"/>
+      <w:lvlText w:val="▪"/>
+      <w:lvlJc w:val="left"/>
+      <w:pPr>
+        <w:tabs>
+          <w:tab w:val="num" w:pos="1440"/>
+        </w:tabs>
+        <w:ind w:left="1440" w:hanging="360"/>
+      </w:pPr>
+      <w:rPr>
+        <w:rFonts w:ascii="OpenSymbol" w:hAnsi="OpenSymbol" w:cs="OpenSymbol" w:hint="default"/>
+        <w:rFonts w:cs="OpenSymbol"/>
+      </w:rPr>
+    </w:lvl>
+    <w:lvl w:ilvl="3">
+      <w:start w:val="1"/>
+      <w:numFmt w:val="bullet"/>
+      <w:lvlText w:val=""/>
+      <w:lvlJc w:val="left"/>
+      <w:pPr>
+        <w:tabs>
+          <w:tab w:val="num" w:pos="1800"/>
+        </w:tabs>
+        <w:ind w:left="1800" w:hanging="360"/>
+      </w:pPr>
+      <w:rPr>
+        <w:rFonts w:ascii="Symbol" w:hAnsi="Symbol" w:cs="Symbol" w:hint="default"/>
+        <w:rFonts w:cs="OpenSymbol"/>
+      </w:rPr>
+    </w:lvl>
+    <w:lvl w:ilvl="4">
+      <w:start w:val="1"/>
+      <w:numFmt w:val="bullet"/>
+      <w:lvlText w:val="◦"/>
+      <w:lvlJc w:val="left"/>
+      <w:pPr>
+        <w:tabs>
+          <w:tab w:val="num" w:pos="2160"/>
+        </w:tabs>
+        <w:ind w:left="2160" w:hanging="360"/>
+      </w:pPr>
+      <w:rPr>
+        <w:rFonts w:ascii="OpenSymbol" w:hAnsi="OpenSymbol" w:cs="OpenSymbol" w:hint="default"/>
+        <w:rFonts w:cs="OpenSymbol"/>
+      </w:rPr>
+    </w:lvl>
+    <w:lvl w:ilvl="5">
+      <w:start w:val="1"/>
+      <w:numFmt w:val="bullet"/>
+      <w:lvlText w:val="▪"/>
+      <w:lvlJc w:val="left"/>
+      <w:pPr>
+        <w:tabs>
+          <w:tab w:val="num" w:pos="2520"/>
+        </w:tabs>
+        <w:ind w:left="2520" w:hanging="360"/>
+      </w:pPr>
+      <w:rPr>
+        <w:rFonts w:ascii="OpenSymbol" w:hAnsi="OpenSymbol" w:cs="OpenSymbol" w:hint="default"/>
+        <w:rFonts w:cs="OpenSymbol"/>
+      </w:rPr>
+    </w:lvl>
+    <w:lvl w:ilvl="6">
+      <w:start w:val="1"/>
+      <w:numFmt w:val="bullet"/>
+      <w:lvlText w:val=""/>
+      <w:lvlJc w:val="left"/>
+      <w:pPr>
+        <w:tabs>
+          <w:tab w:val="num" w:pos="2880"/>
+        </w:tabs>
+        <w:ind w:left="2880" w:hanging="360"/>
+      </w:pPr>
+      <w:rPr>
+        <w:rFonts w:ascii="Symbol" w:hAnsi="Symbol" w:cs="Symbol" w:hint="default"/>
+        <w:rFonts w:cs="OpenSymbol"/>
+      </w:rPr>
+    </w:lvl>
+    <w:lvl w:ilvl="7">
+      <w:start w:val="1"/>
+      <w:numFmt w:val="bullet"/>
+      <w:lvlText w:val="◦"/>
+      <w:lvlJc w:val="left"/>
+      <w:pPr>
+        <w:tabs>
+          <w:tab w:val="num" w:pos="3240"/>
+        </w:tabs>
+        <w:ind w:left="3240" w:hanging="360"/>
+      </w:pPr>
+      <w:rPr>
+        <w:rFonts w:ascii="OpenSymbol" w:hAnsi="OpenSymbol" w:cs="OpenSymbol" w:hint="default"/>
+        <w:rFonts w:cs="OpenSymbol"/>
+      </w:rPr>
+    </w:lvl>
+    <w:lvl w:ilvl="8">
+      <w:start w:val="1"/>
+      <w:numFmt w:val="bullet"/>
+      <w:lvlText w:val="▪"/>
+      <w:lvlJc w:val="left"/>
+      <w:pPr>
+        <w:tabs>
+          <w:tab w:val="num" w:pos="3600"/>
+        </w:tabs>
+        <w:ind w:left="3600" w:hanging="360"/>
+      </w:pPr>
+      <w:rPr>
+        <w:rFonts w:ascii="OpenSymbol" w:hAnsi="OpenSymbol" w:cs="OpenSymbol" w:hint="default"/>
+        <w:rFonts w:cs="OpenSymbol"/>
+      </w:rPr>
+    </w:lvl>
+  </w:abstractNum>
+  <w:abstractNum w:abstractNumId="5">
+    <w:lvl w:ilvl="0">
+      <w:start w:val="1"/>
+      <w:numFmt w:val="bullet"/>
+      <w:lvlText w:val=""/>
+      <w:lvlJc w:val="left"/>
+      <w:pPr>
+        <w:tabs>
+          <w:tab w:val="num" w:pos="720"/>
+        </w:tabs>
+        <w:ind w:left="720" w:hanging="360"/>
+      </w:pPr>
+      <w:rPr>
+        <w:rFonts w:ascii="Symbol" w:hAnsi="Symbol" w:cs="Symbol" w:hint="default"/>
+        <w:rFonts w:cs="OpenSymbol"/>
+      </w:rPr>
+    </w:lvl>
+    <w:lvl w:ilvl="1">
+      <w:start w:val="1"/>
+      <w:numFmt w:val="bullet"/>
+      <w:lvlText w:val="◦"/>
+      <w:lvlJc w:val="left"/>
+      <w:pPr>
+        <w:tabs>
+          <w:tab w:val="num" w:pos="1080"/>
+        </w:tabs>
+        <w:ind w:left="1080" w:hanging="360"/>
+      </w:pPr>
+      <w:rPr>
+        <w:rFonts w:ascii="OpenSymbol" w:hAnsi="OpenSymbol" w:cs="OpenSymbol" w:hint="default"/>
+        <w:rFonts w:cs="OpenSymbol"/>
+      </w:rPr>
+    </w:lvl>
+    <w:lvl w:ilvl="2">
+      <w:start w:val="1"/>
+      <w:numFmt w:val="bullet"/>
+      <w:lvlText w:val="▪"/>
+      <w:lvlJc w:val="left"/>
+      <w:pPr>
+        <w:tabs>
+          <w:tab w:val="num" w:pos="1440"/>
+        </w:tabs>
+        <w:ind w:left="1440" w:hanging="360"/>
+      </w:pPr>
+      <w:rPr>
+        <w:rFonts w:ascii="OpenSymbol" w:hAnsi="OpenSymbol" w:cs="OpenSymbol" w:hint="default"/>
+        <w:rFonts w:cs="OpenSymbol"/>
+      </w:rPr>
+    </w:lvl>
+    <w:lvl w:ilvl="3">
+      <w:start w:val="1"/>
+      <w:numFmt w:val="bullet"/>
+      <w:lvlText w:val=""/>
+      <w:lvlJc w:val="left"/>
+      <w:pPr>
+        <w:tabs>
+          <w:tab w:val="num" w:pos="1800"/>
+        </w:tabs>
+        <w:ind w:left="1800" w:hanging="360"/>
+      </w:pPr>
+      <w:rPr>
+        <w:rFonts w:ascii="Symbol" w:hAnsi="Symbol" w:cs="Symbol" w:hint="default"/>
+        <w:rFonts w:cs="OpenSymbol"/>
+      </w:rPr>
+    </w:lvl>
+    <w:lvl w:ilvl="4">
+      <w:start w:val="1"/>
+      <w:numFmt w:val="bullet"/>
+      <w:lvlText w:val="◦"/>
+      <w:lvlJc w:val="left"/>
+      <w:pPr>
+        <w:tabs>
+          <w:tab w:val="num" w:pos="2160"/>
+        </w:tabs>
+        <w:ind w:left="2160" w:hanging="360"/>
+      </w:pPr>
+      <w:rPr>
+        <w:rFonts w:ascii="OpenSymbol" w:hAnsi="OpenSymbol" w:cs="OpenSymbol" w:hint="default"/>
+        <w:rFonts w:cs="OpenSymbol"/>
+      </w:rPr>
+    </w:lvl>
+    <w:lvl w:ilvl="5">
+      <w:start w:val="1"/>
+      <w:numFmt w:val="bullet"/>
+      <w:lvlText w:val="▪"/>
+      <w:lvlJc w:val="left"/>
+      <w:pPr>
+        <w:tabs>
+          <w:tab w:val="num" w:pos="2520"/>
+        </w:tabs>
+        <w:ind w:left="2520" w:hanging="360"/>
+      </w:pPr>
+      <w:rPr>
+        <w:rFonts w:ascii="OpenSymbol" w:hAnsi="OpenSymbol" w:cs="OpenSymbol" w:hint="default"/>
+        <w:rFonts w:cs="OpenSymbol"/>
+      </w:rPr>
+    </w:lvl>
+    <w:lvl w:ilvl="6">
+      <w:start w:val="1"/>
+      <w:numFmt w:val="bullet"/>
+      <w:lvlText w:val=""/>
+      <w:lvlJc w:val="left"/>
+      <w:pPr>
+        <w:tabs>
+          <w:tab w:val="num" w:pos="2880"/>
+        </w:tabs>
+        <w:ind w:left="2880" w:hanging="360"/>
+      </w:pPr>
+      <w:rPr>
+        <w:rFonts w:ascii="Symbol" w:hAnsi="Symbol" w:cs="Symbol" w:hint="default"/>
+        <w:rFonts w:cs="OpenSymbol"/>
+      </w:rPr>
+    </w:lvl>
+    <w:lvl w:ilvl="7">
+      <w:start w:val="1"/>
+      <w:numFmt w:val="bullet"/>
+      <w:lvlText w:val="◦"/>
+      <w:lvlJc w:val="left"/>
+      <w:pPr>
+        <w:tabs>
+          <w:tab w:val="num" w:pos="3240"/>
+        </w:tabs>
+        <w:ind w:left="3240" w:hanging="360"/>
+      </w:pPr>
+      <w:rPr>
+        <w:rFonts w:ascii="OpenSymbol" w:hAnsi="OpenSymbol" w:cs="OpenSymbol" w:hint="default"/>
+        <w:rFonts w:cs="OpenSymbol"/>
+      </w:rPr>
+    </w:lvl>
+    <w:lvl w:ilvl="8">
+      <w:start w:val="1"/>
+      <w:numFmt w:val="bullet"/>
+      <w:lvlText w:val="▪"/>
+      <w:lvlJc w:val="left"/>
+      <w:pPr>
+        <w:tabs>
+          <w:tab w:val="num" w:pos="3600"/>
+        </w:tabs>
+        <w:ind w:left="3600" w:hanging="360"/>
+      </w:pPr>
+      <w:rPr>
+        <w:rFonts w:ascii="OpenSymbol" w:hAnsi="OpenSymbol" w:cs="OpenSymbol" w:hint="default"/>
+        <w:rFonts w:cs="OpenSymbol"/>
+      </w:rPr>
+    </w:lvl>
+  </w:abstractNum>
+  <w:abstractNum w:abstractNumId="6">
+    <w:lvl w:ilvl="0">
+      <w:start w:val="1"/>
       <w:numFmt w:val="none"/>
       <w:suff w:val="nothing"/>
       <w:lvlText w:val=""/>
@@ -6212,6 +6568,12 @@
   </w:num>
   <w:num w:numId="4">
     <w:abstractNumId w:val="4"/>
+  </w:num>
+  <w:num w:numId="5">
+    <w:abstractNumId w:val="5"/>
+  </w:num>
+  <w:num w:numId="6">
+    <w:abstractNumId w:val="6"/>
   </w:num>
 </w:numbering>
 </file>
@@ -6265,14 +6627,17 @@
   </w:style>
   <w:style w:type="paragraph" w:styleId="Heading1">
     <w:name w:val="Heading 1"/>
+    <w:basedOn w:val="Normal"/>
     <w:next w:val="Normal"/>
     <w:qFormat/>
     <w:pPr>
       <w:keepNext w:val="true"/>
       <w:keepLines/>
       <w:widowControl w:val="false"/>
+      <w:bidi w:val="0"/>
       <w:spacing w:lineRule="auto" w:line="240" w:before="400" w:after="120"/>
       <w:contextualSpacing/>
+      <w:jc w:val="left"/>
     </w:pPr>
     <w:rPr>
       <w:rFonts w:ascii="Arial" w:hAnsi="Arial" w:eastAsia="Arial" w:cs="Arial"/>
@@ -6285,14 +6650,17 @@
   </w:style>
   <w:style w:type="paragraph" w:styleId="Heading2">
     <w:name w:val="Heading 2"/>
+    <w:basedOn w:val="Normal"/>
     <w:next w:val="Normal"/>
     <w:qFormat/>
     <w:pPr>
       <w:keepNext w:val="true"/>
       <w:keepLines/>
       <w:widowControl w:val="false"/>
+      <w:bidi w:val="0"/>
       <w:spacing w:lineRule="auto" w:line="240" w:before="360" w:after="120"/>
       <w:contextualSpacing/>
+      <w:jc w:val="left"/>
     </w:pPr>
     <w:rPr>
       <w:rFonts w:ascii="Arial" w:hAnsi="Arial" w:eastAsia="Arial" w:cs="Arial"/>
@@ -6306,14 +6674,17 @@
   </w:style>
   <w:style w:type="paragraph" w:styleId="Heading3">
     <w:name w:val="Heading 3"/>
+    <w:basedOn w:val="Normal"/>
     <w:next w:val="Normal"/>
     <w:qFormat/>
     <w:pPr>
       <w:keepNext w:val="true"/>
       <w:keepLines/>
       <w:widowControl w:val="false"/>
+      <w:bidi w:val="0"/>
       <w:spacing w:lineRule="auto" w:line="240" w:before="320" w:after="80"/>
       <w:contextualSpacing/>
+      <w:jc w:val="left"/>
     </w:pPr>
     <w:rPr>
       <w:rFonts w:ascii="Arial" w:hAnsi="Arial" w:eastAsia="Arial" w:cs="Arial"/>
@@ -6327,14 +6698,17 @@
   </w:style>
   <w:style w:type="paragraph" w:styleId="Heading4">
     <w:name w:val="Heading 4"/>
+    <w:basedOn w:val="Normal"/>
     <w:next w:val="Normal"/>
     <w:qFormat/>
     <w:pPr>
       <w:keepNext w:val="true"/>
       <w:keepLines/>
       <w:widowControl w:val="false"/>
+      <w:bidi w:val="0"/>
       <w:spacing w:lineRule="auto" w:line="240" w:before="280" w:after="80"/>
       <w:contextualSpacing/>
+      <w:jc w:val="left"/>
     </w:pPr>
     <w:rPr>
       <w:rFonts w:ascii="Arial" w:hAnsi="Arial" w:eastAsia="Arial" w:cs="Arial"/>
@@ -6347,14 +6721,17 @@
   </w:style>
   <w:style w:type="paragraph" w:styleId="Heading5">
     <w:name w:val="Heading 5"/>
+    <w:basedOn w:val="Normal"/>
     <w:next w:val="Normal"/>
     <w:qFormat/>
     <w:pPr>
       <w:keepNext w:val="true"/>
       <w:keepLines/>
       <w:widowControl w:val="false"/>
+      <w:bidi w:val="0"/>
       <w:spacing w:lineRule="auto" w:line="240" w:before="240" w:after="80"/>
       <w:contextualSpacing/>
+      <w:jc w:val="left"/>
     </w:pPr>
     <w:rPr>
       <w:rFonts w:ascii="Arial" w:hAnsi="Arial" w:eastAsia="Arial" w:cs="Arial"/>
@@ -6367,14 +6744,17 @@
   </w:style>
   <w:style w:type="paragraph" w:styleId="Heading6">
     <w:name w:val="Heading 6"/>
+    <w:basedOn w:val="Normal"/>
     <w:next w:val="Normal"/>
     <w:qFormat/>
     <w:pPr>
       <w:keepNext w:val="true"/>
       <w:keepLines/>
       <w:widowControl w:val="false"/>
+      <w:bidi w:val="0"/>
       <w:spacing w:lineRule="auto" w:line="240" w:before="240" w:after="80"/>
       <w:contextualSpacing/>
+      <w:jc w:val="left"/>
     </w:pPr>
     <w:rPr>
       <w:rFonts w:ascii="Arial" w:hAnsi="Arial" w:eastAsia="Arial" w:cs="Arial"/>
@@ -6828,6 +7208,225 @@
   </w:style>
   <w:style w:type="character" w:styleId="ListLabel58">
     <w:name w:val="ListLabel 58"/>
+    <w:qFormat/>
+    <w:rPr>
+      <w:b/>
+      <w:color w:val="1155CC"/>
+      <w:u w:val="single"/>
+    </w:rPr>
+  </w:style>
+  <w:style w:type="character" w:styleId="ListLabel59">
+    <w:name w:val="ListLabel 59"/>
+    <w:qFormat/>
+    <w:rPr>
+      <w:rFonts w:cs="OpenSymbol"/>
+      <w:b/>
+      <w:u w:val="none"/>
+    </w:rPr>
+  </w:style>
+  <w:style w:type="character" w:styleId="ListLabel60">
+    <w:name w:val="ListLabel 60"/>
+    <w:qFormat/>
+    <w:rPr>
+      <w:rFonts w:cs="OpenSymbol"/>
+      <w:u w:val="none"/>
+    </w:rPr>
+  </w:style>
+  <w:style w:type="character" w:styleId="ListLabel61">
+    <w:name w:val="ListLabel 61"/>
+    <w:qFormat/>
+    <w:rPr>
+      <w:rFonts w:cs="OpenSymbol"/>
+      <w:u w:val="none"/>
+    </w:rPr>
+  </w:style>
+  <w:style w:type="character" w:styleId="ListLabel62">
+    <w:name w:val="ListLabel 62"/>
+    <w:qFormat/>
+    <w:rPr>
+      <w:rFonts w:cs="OpenSymbol"/>
+      <w:u w:val="none"/>
+    </w:rPr>
+  </w:style>
+  <w:style w:type="character" w:styleId="ListLabel63">
+    <w:name w:val="ListLabel 63"/>
+    <w:qFormat/>
+    <w:rPr>
+      <w:rFonts w:cs="OpenSymbol"/>
+      <w:u w:val="none"/>
+    </w:rPr>
+  </w:style>
+  <w:style w:type="character" w:styleId="ListLabel64">
+    <w:name w:val="ListLabel 64"/>
+    <w:qFormat/>
+    <w:rPr>
+      <w:rFonts w:cs="OpenSymbol"/>
+      <w:u w:val="none"/>
+    </w:rPr>
+  </w:style>
+  <w:style w:type="character" w:styleId="ListLabel65">
+    <w:name w:val="ListLabel 65"/>
+    <w:qFormat/>
+    <w:rPr>
+      <w:rFonts w:cs="OpenSymbol"/>
+      <w:u w:val="none"/>
+    </w:rPr>
+  </w:style>
+  <w:style w:type="character" w:styleId="ListLabel66">
+    <w:name w:val="ListLabel 66"/>
+    <w:qFormat/>
+    <w:rPr>
+      <w:rFonts w:cs="OpenSymbol"/>
+      <w:u w:val="none"/>
+    </w:rPr>
+  </w:style>
+  <w:style w:type="character" w:styleId="ListLabel67">
+    <w:name w:val="ListLabel 67"/>
+    <w:qFormat/>
+    <w:rPr>
+      <w:rFonts w:cs="OpenSymbol"/>
+      <w:u w:val="none"/>
+    </w:rPr>
+  </w:style>
+  <w:style w:type="character" w:styleId="ListLabel68">
+    <w:name w:val="ListLabel 68"/>
+    <w:qFormat/>
+    <w:rPr>
+      <w:b/>
+      <w:u w:val="none"/>
+    </w:rPr>
+  </w:style>
+  <w:style w:type="character" w:styleId="ListLabel69">
+    <w:name w:val="ListLabel 69"/>
+    <w:qFormat/>
+    <w:rPr>
+      <w:u w:val="none"/>
+    </w:rPr>
+  </w:style>
+  <w:style w:type="character" w:styleId="ListLabel70">
+    <w:name w:val="ListLabel 70"/>
+    <w:qFormat/>
+    <w:rPr>
+      <w:u w:val="none"/>
+    </w:rPr>
+  </w:style>
+  <w:style w:type="character" w:styleId="ListLabel71">
+    <w:name w:val="ListLabel 71"/>
+    <w:qFormat/>
+    <w:rPr>
+      <w:u w:val="none"/>
+    </w:rPr>
+  </w:style>
+  <w:style w:type="character" w:styleId="ListLabel72">
+    <w:name w:val="ListLabel 72"/>
+    <w:qFormat/>
+    <w:rPr>
+      <w:u w:val="none"/>
+    </w:rPr>
+  </w:style>
+  <w:style w:type="character" w:styleId="ListLabel73">
+    <w:name w:val="ListLabel 73"/>
+    <w:qFormat/>
+    <w:rPr>
+      <w:u w:val="none"/>
+    </w:rPr>
+  </w:style>
+  <w:style w:type="character" w:styleId="ListLabel74">
+    <w:name w:val="ListLabel 74"/>
+    <w:qFormat/>
+    <w:rPr>
+      <w:u w:val="none"/>
+    </w:rPr>
+  </w:style>
+  <w:style w:type="character" w:styleId="ListLabel75">
+    <w:name w:val="ListLabel 75"/>
+    <w:qFormat/>
+    <w:rPr>
+      <w:u w:val="none"/>
+    </w:rPr>
+  </w:style>
+  <w:style w:type="character" w:styleId="ListLabel76">
+    <w:name w:val="ListLabel 76"/>
+    <w:qFormat/>
+    <w:rPr>
+      <w:u w:val="none"/>
+    </w:rPr>
+  </w:style>
+  <w:style w:type="character" w:styleId="ListLabel77">
+    <w:name w:val="ListLabel 77"/>
+    <w:qFormat/>
+    <w:rPr>
+      <w:b/>
+      <w:u w:val="none"/>
+    </w:rPr>
+  </w:style>
+  <w:style w:type="character" w:styleId="ListLabel78">
+    <w:name w:val="ListLabel 78"/>
+    <w:qFormat/>
+    <w:rPr>
+      <w:u w:val="none"/>
+    </w:rPr>
+  </w:style>
+  <w:style w:type="character" w:styleId="ListLabel79">
+    <w:name w:val="ListLabel 79"/>
+    <w:qFormat/>
+    <w:rPr>
+      <w:u w:val="none"/>
+    </w:rPr>
+  </w:style>
+  <w:style w:type="character" w:styleId="ListLabel80">
+    <w:name w:val="ListLabel 80"/>
+    <w:qFormat/>
+    <w:rPr>
+      <w:u w:val="none"/>
+    </w:rPr>
+  </w:style>
+  <w:style w:type="character" w:styleId="ListLabel81">
+    <w:name w:val="ListLabel 81"/>
+    <w:qFormat/>
+    <w:rPr>
+      <w:u w:val="none"/>
+    </w:rPr>
+  </w:style>
+  <w:style w:type="character" w:styleId="ListLabel82">
+    <w:name w:val="ListLabel 82"/>
+    <w:qFormat/>
+    <w:rPr>
+      <w:u w:val="none"/>
+    </w:rPr>
+  </w:style>
+  <w:style w:type="character" w:styleId="ListLabel83">
+    <w:name w:val="ListLabel 83"/>
+    <w:qFormat/>
+    <w:rPr>
+      <w:u w:val="none"/>
+    </w:rPr>
+  </w:style>
+  <w:style w:type="character" w:styleId="ListLabel84">
+    <w:name w:val="ListLabel 84"/>
+    <w:qFormat/>
+    <w:rPr>
+      <w:u w:val="none"/>
+    </w:rPr>
+  </w:style>
+  <w:style w:type="character" w:styleId="ListLabel85">
+    <w:name w:val="ListLabel 85"/>
+    <w:qFormat/>
+    <w:rPr>
+      <w:u w:val="none"/>
+    </w:rPr>
+  </w:style>
+  <w:style w:type="character" w:styleId="ListLabel86">
+    <w:name w:val="ListLabel 86"/>
+    <w:qFormat/>
+    <w:rPr>
+      <w:b/>
+      <w:color w:val="B7B7B7"/>
+      <w:u w:val="single"/>
+    </w:rPr>
+  </w:style>
+  <w:style w:type="character" w:styleId="ListLabel87">
+    <w:name w:val="ListLabel 87"/>
     <w:qFormat/>
     <w:rPr>
       <w:b/>

</xml_diff>

<commit_message>
imroved document based on review comments
</commit_message>
<xml_diff>
--- a/Template_Files/01_SafetyPlan_LaneAssistance_Template.docx
+++ b/Template_Files/01_SafetyPlan_LaneAssistance_Template.docx
@@ -93,7 +93,7 @@
                   </pic:nvPicPr>
                   <pic:blipFill>
                     <a:blip r:embed="rId3"/>
-                    <a:srcRect l="24004" t="0" r="25603" b="0"/>
+                    <a:srcRect l="24008" t="0" r="25605" b="0"/>
                     <a:stretch>
                       <a:fillRect/>
                     </a:stretch>
@@ -2500,15 +2500,7 @@
       </w:pPr>
       <w:r>
         <w:rPr/>
-        <w:t xml:space="preserve">The Lane Assistance System </w:t>
-      </w:r>
-      <w:r>
-        <w:rPr/>
-        <w:t>has two</w:t>
-      </w:r>
-      <w:r>
-        <w:rPr/>
-        <w:t xml:space="preserve"> functions:</w:t>
+        <w:t>The Lane Assistance System has two functions:</w:t>
       </w:r>
     </w:p>
     <w:p>
@@ -5379,24 +5371,147 @@
       </w:pPr>
       <w:r>
         <w:rPr/>
-        <w:t>We will be act as Safety Manager and Safety Engineer.</w:t>
-      </w:r>
-    </w:p>
-    <w:p>
-      <w:pPr>
-        <w:pStyle w:val="Normal"/>
-        <w:spacing w:before="0" w:after="0"/>
-        <w:rPr>
-          <w:b/>
-          <w:b/>
-          <w:color w:val="B7B7B7"/>
-        </w:rPr>
-      </w:pPr>
-      <w:r>
-        <w:rPr>
-          <w:b/>
-          <w:color w:val="B7B7B7"/>
-        </w:rPr>
+        <w:t>Our company we will</w:t>
+      </w:r>
+      <w:r>
+        <w:rPr/>
+        <w:t xml:space="preserve"> be act</w:t>
+      </w:r>
+      <w:r>
+        <w:rPr/>
+        <w:t>ing in next roles: Safety Manager and Safety Engineer.</w:t>
+      </w:r>
+    </w:p>
+    <w:p>
+      <w:pPr>
+        <w:pStyle w:val="TextBody"/>
+        <w:rPr/>
+      </w:pPr>
+      <w:r>
+        <w:rPr/>
+        <w:t>Safety Manager role responsibility includes:</w:t>
+      </w:r>
+    </w:p>
+    <w:p>
+      <w:pPr>
+        <w:pStyle w:val="TextBody"/>
+        <w:numPr>
+          <w:ilvl w:val="0"/>
+          <w:numId w:val="6"/>
+        </w:numPr>
+        <w:rPr/>
+      </w:pPr>
+      <w:r>
+        <w:rPr/>
+        <w:t>Planning, coordinating and documenting of the development phase of the safety lifecycle</w:t>
+      </w:r>
+    </w:p>
+    <w:p>
+      <w:pPr>
+        <w:pStyle w:val="TextBody"/>
+        <w:numPr>
+          <w:ilvl w:val="0"/>
+          <w:numId w:val="6"/>
+        </w:numPr>
+        <w:rPr/>
+      </w:pPr>
+      <w:r>
+        <w:rPr/>
+        <w:t>Tailors the safety lifecycle</w:t>
+      </w:r>
+    </w:p>
+    <w:p>
+      <w:pPr>
+        <w:pStyle w:val="TextBody"/>
+        <w:numPr>
+          <w:ilvl w:val="0"/>
+          <w:numId w:val="6"/>
+        </w:numPr>
+        <w:rPr/>
+      </w:pPr>
+      <w:r>
+        <w:rPr/>
+        <w:t>Maintains the safety plan</w:t>
+      </w:r>
+    </w:p>
+    <w:p>
+      <w:pPr>
+        <w:pStyle w:val="TextBody"/>
+        <w:numPr>
+          <w:ilvl w:val="0"/>
+          <w:numId w:val="6"/>
+        </w:numPr>
+        <w:rPr/>
+      </w:pPr>
+      <w:r>
+        <w:rPr/>
+        <w:t>Monitors progress against the safety plan</w:t>
+      </w:r>
+    </w:p>
+    <w:p>
+      <w:pPr>
+        <w:pStyle w:val="TextBody"/>
+        <w:numPr>
+          <w:ilvl w:val="0"/>
+          <w:numId w:val="6"/>
+        </w:numPr>
+        <w:rPr/>
+      </w:pPr>
+      <w:r>
+        <w:rPr/>
+        <w:t>Performs pre-audits before the safety auditor</w:t>
+      </w:r>
+    </w:p>
+    <w:p>
+      <w:pPr>
+        <w:pStyle w:val="TextBody"/>
+        <w:rPr/>
+      </w:pPr>
+      <w:r>
+        <w:rPr/>
+        <w:t>Safety Engineer role responsibility includes:</w:t>
+      </w:r>
+    </w:p>
+    <w:p>
+      <w:pPr>
+        <w:pStyle w:val="TextBody"/>
+        <w:numPr>
+          <w:ilvl w:val="0"/>
+          <w:numId w:val="7"/>
+        </w:numPr>
+        <w:rPr/>
+      </w:pPr>
+      <w:r>
+        <w:rPr/>
+        <w:t>Product development</w:t>
+      </w:r>
+    </w:p>
+    <w:p>
+      <w:pPr>
+        <w:pStyle w:val="TextBody"/>
+        <w:numPr>
+          <w:ilvl w:val="0"/>
+          <w:numId w:val="7"/>
+        </w:numPr>
+        <w:rPr/>
+      </w:pPr>
+      <w:r>
+        <w:rPr/>
+        <w:t>Integration</w:t>
+      </w:r>
+    </w:p>
+    <w:p>
+      <w:pPr>
+        <w:pStyle w:val="TextBody"/>
+        <w:numPr>
+          <w:ilvl w:val="0"/>
+          <w:numId w:val="7"/>
+        </w:numPr>
+        <w:rPr/>
+      </w:pPr>
+      <w:r>
+        <w:rPr/>
+        <w:t>Testing at the hardware, software and system levels</w:t>
       </w:r>
     </w:p>
     <w:p>
@@ -5688,7 +5803,7 @@
           <mc:Choice Requires="wps">
             <w:drawing>
               <wp:inline distT="0" distB="0" distL="0" distR="0">
-                <wp:extent cx="2540" cy="20955"/>
+                <wp:extent cx="3175" cy="21590"/>
                 <wp:effectExtent l="0" t="0" r="0" b="0"/>
                 <wp:docPr id="5" name=""/>
                 <a:graphic xmlns:a="http://schemas.openxmlformats.org/drawingml/2006/main">
@@ -5698,7 +5813,7 @@
                       <wps:spPr>
                         <a:xfrm>
                           <a:off x="0" y="0"/>
-                          <a:ext cx="1800" cy="20160"/>
+                          <a:ext cx="2520" cy="20880"/>
                         </a:xfrm>
                         <a:prstGeom prst="rect">
                           <a:avLst/>
@@ -5728,7 +5843,7 @@
           </mc:Choice>
           <mc:Fallback>
             <w:pict>
-              <v:rect id="shape_0" fillcolor="#a0a0a0" stroked="f" style="position:absolute;margin-left:0pt;margin-top:-1.65pt;width:0.1pt;height:1.55pt;mso-position-vertical:top">
+              <v:rect id="shape_0" fillcolor="#a0a0a0" stroked="f" style="position:absolute;margin-left:0pt;margin-top:-1.7pt;width:0.15pt;height:1.6pt;mso-position-vertical:top">
                 <w10:wrap type="none"/>
                 <v:fill o:detectmouseclick="t" type="solid" color2="#5f5f5f"/>
                 <v:stroke color="#3465a4" joinstyle="round" endcap="flat"/>
@@ -6468,6 +6583,298 @@
   <w:abstractNum w:abstractNumId="6">
     <w:lvl w:ilvl="0">
       <w:start w:val="1"/>
+      <w:numFmt w:val="bullet"/>
+      <w:lvlText w:val=""/>
+      <w:lvlJc w:val="left"/>
+      <w:pPr>
+        <w:tabs>
+          <w:tab w:val="num" w:pos="720"/>
+        </w:tabs>
+        <w:ind w:left="720" w:hanging="360"/>
+      </w:pPr>
+      <w:rPr>
+        <w:rFonts w:ascii="Symbol" w:hAnsi="Symbol" w:cs="Symbol" w:hint="default"/>
+        <w:rFonts w:cs="OpenSymbol"/>
+      </w:rPr>
+    </w:lvl>
+    <w:lvl w:ilvl="1">
+      <w:start w:val="1"/>
+      <w:numFmt w:val="bullet"/>
+      <w:lvlText w:val="◦"/>
+      <w:lvlJc w:val="left"/>
+      <w:pPr>
+        <w:tabs>
+          <w:tab w:val="num" w:pos="1080"/>
+        </w:tabs>
+        <w:ind w:left="1080" w:hanging="360"/>
+      </w:pPr>
+      <w:rPr>
+        <w:rFonts w:ascii="OpenSymbol" w:hAnsi="OpenSymbol" w:cs="OpenSymbol" w:hint="default"/>
+        <w:rFonts w:cs="OpenSymbol"/>
+      </w:rPr>
+    </w:lvl>
+    <w:lvl w:ilvl="2">
+      <w:start w:val="1"/>
+      <w:numFmt w:val="bullet"/>
+      <w:lvlText w:val="▪"/>
+      <w:lvlJc w:val="left"/>
+      <w:pPr>
+        <w:tabs>
+          <w:tab w:val="num" w:pos="1440"/>
+        </w:tabs>
+        <w:ind w:left="1440" w:hanging="360"/>
+      </w:pPr>
+      <w:rPr>
+        <w:rFonts w:ascii="OpenSymbol" w:hAnsi="OpenSymbol" w:cs="OpenSymbol" w:hint="default"/>
+        <w:rFonts w:cs="OpenSymbol"/>
+      </w:rPr>
+    </w:lvl>
+    <w:lvl w:ilvl="3">
+      <w:start w:val="1"/>
+      <w:numFmt w:val="bullet"/>
+      <w:lvlText w:val=""/>
+      <w:lvlJc w:val="left"/>
+      <w:pPr>
+        <w:tabs>
+          <w:tab w:val="num" w:pos="1800"/>
+        </w:tabs>
+        <w:ind w:left="1800" w:hanging="360"/>
+      </w:pPr>
+      <w:rPr>
+        <w:rFonts w:ascii="Symbol" w:hAnsi="Symbol" w:cs="Symbol" w:hint="default"/>
+        <w:rFonts w:cs="OpenSymbol"/>
+      </w:rPr>
+    </w:lvl>
+    <w:lvl w:ilvl="4">
+      <w:start w:val="1"/>
+      <w:numFmt w:val="bullet"/>
+      <w:lvlText w:val="◦"/>
+      <w:lvlJc w:val="left"/>
+      <w:pPr>
+        <w:tabs>
+          <w:tab w:val="num" w:pos="2160"/>
+        </w:tabs>
+        <w:ind w:left="2160" w:hanging="360"/>
+      </w:pPr>
+      <w:rPr>
+        <w:rFonts w:ascii="OpenSymbol" w:hAnsi="OpenSymbol" w:cs="OpenSymbol" w:hint="default"/>
+        <w:rFonts w:cs="OpenSymbol"/>
+      </w:rPr>
+    </w:lvl>
+    <w:lvl w:ilvl="5">
+      <w:start w:val="1"/>
+      <w:numFmt w:val="bullet"/>
+      <w:lvlText w:val="▪"/>
+      <w:lvlJc w:val="left"/>
+      <w:pPr>
+        <w:tabs>
+          <w:tab w:val="num" w:pos="2520"/>
+        </w:tabs>
+        <w:ind w:left="2520" w:hanging="360"/>
+      </w:pPr>
+      <w:rPr>
+        <w:rFonts w:ascii="OpenSymbol" w:hAnsi="OpenSymbol" w:cs="OpenSymbol" w:hint="default"/>
+        <w:rFonts w:cs="OpenSymbol"/>
+      </w:rPr>
+    </w:lvl>
+    <w:lvl w:ilvl="6">
+      <w:start w:val="1"/>
+      <w:numFmt w:val="bullet"/>
+      <w:lvlText w:val=""/>
+      <w:lvlJc w:val="left"/>
+      <w:pPr>
+        <w:tabs>
+          <w:tab w:val="num" w:pos="2880"/>
+        </w:tabs>
+        <w:ind w:left="2880" w:hanging="360"/>
+      </w:pPr>
+      <w:rPr>
+        <w:rFonts w:ascii="Symbol" w:hAnsi="Symbol" w:cs="Symbol" w:hint="default"/>
+        <w:rFonts w:cs="OpenSymbol"/>
+      </w:rPr>
+    </w:lvl>
+    <w:lvl w:ilvl="7">
+      <w:start w:val="1"/>
+      <w:numFmt w:val="bullet"/>
+      <w:lvlText w:val="◦"/>
+      <w:lvlJc w:val="left"/>
+      <w:pPr>
+        <w:tabs>
+          <w:tab w:val="num" w:pos="3240"/>
+        </w:tabs>
+        <w:ind w:left="3240" w:hanging="360"/>
+      </w:pPr>
+      <w:rPr>
+        <w:rFonts w:ascii="OpenSymbol" w:hAnsi="OpenSymbol" w:cs="OpenSymbol" w:hint="default"/>
+        <w:rFonts w:cs="OpenSymbol"/>
+      </w:rPr>
+    </w:lvl>
+    <w:lvl w:ilvl="8">
+      <w:start w:val="1"/>
+      <w:numFmt w:val="bullet"/>
+      <w:lvlText w:val="▪"/>
+      <w:lvlJc w:val="left"/>
+      <w:pPr>
+        <w:tabs>
+          <w:tab w:val="num" w:pos="3600"/>
+        </w:tabs>
+        <w:ind w:left="3600" w:hanging="360"/>
+      </w:pPr>
+      <w:rPr>
+        <w:rFonts w:ascii="OpenSymbol" w:hAnsi="OpenSymbol" w:cs="OpenSymbol" w:hint="default"/>
+        <w:rFonts w:cs="OpenSymbol"/>
+      </w:rPr>
+    </w:lvl>
+  </w:abstractNum>
+  <w:abstractNum w:abstractNumId="7">
+    <w:lvl w:ilvl="0">
+      <w:start w:val="1"/>
+      <w:numFmt w:val="bullet"/>
+      <w:lvlText w:val=""/>
+      <w:lvlJc w:val="left"/>
+      <w:pPr>
+        <w:tabs>
+          <w:tab w:val="num" w:pos="720"/>
+        </w:tabs>
+        <w:ind w:left="720" w:hanging="360"/>
+      </w:pPr>
+      <w:rPr>
+        <w:rFonts w:ascii="Symbol" w:hAnsi="Symbol" w:cs="Symbol" w:hint="default"/>
+        <w:rFonts w:cs="OpenSymbol"/>
+      </w:rPr>
+    </w:lvl>
+    <w:lvl w:ilvl="1">
+      <w:start w:val="1"/>
+      <w:numFmt w:val="bullet"/>
+      <w:lvlText w:val="◦"/>
+      <w:lvlJc w:val="left"/>
+      <w:pPr>
+        <w:tabs>
+          <w:tab w:val="num" w:pos="1080"/>
+        </w:tabs>
+        <w:ind w:left="1080" w:hanging="360"/>
+      </w:pPr>
+      <w:rPr>
+        <w:rFonts w:ascii="OpenSymbol" w:hAnsi="OpenSymbol" w:cs="OpenSymbol" w:hint="default"/>
+        <w:rFonts w:cs="OpenSymbol"/>
+      </w:rPr>
+    </w:lvl>
+    <w:lvl w:ilvl="2">
+      <w:start w:val="1"/>
+      <w:numFmt w:val="bullet"/>
+      <w:lvlText w:val="▪"/>
+      <w:lvlJc w:val="left"/>
+      <w:pPr>
+        <w:tabs>
+          <w:tab w:val="num" w:pos="1440"/>
+        </w:tabs>
+        <w:ind w:left="1440" w:hanging="360"/>
+      </w:pPr>
+      <w:rPr>
+        <w:rFonts w:ascii="OpenSymbol" w:hAnsi="OpenSymbol" w:cs="OpenSymbol" w:hint="default"/>
+        <w:rFonts w:cs="OpenSymbol"/>
+      </w:rPr>
+    </w:lvl>
+    <w:lvl w:ilvl="3">
+      <w:start w:val="1"/>
+      <w:numFmt w:val="bullet"/>
+      <w:lvlText w:val=""/>
+      <w:lvlJc w:val="left"/>
+      <w:pPr>
+        <w:tabs>
+          <w:tab w:val="num" w:pos="1800"/>
+        </w:tabs>
+        <w:ind w:left="1800" w:hanging="360"/>
+      </w:pPr>
+      <w:rPr>
+        <w:rFonts w:ascii="Symbol" w:hAnsi="Symbol" w:cs="Symbol" w:hint="default"/>
+        <w:rFonts w:cs="OpenSymbol"/>
+      </w:rPr>
+    </w:lvl>
+    <w:lvl w:ilvl="4">
+      <w:start w:val="1"/>
+      <w:numFmt w:val="bullet"/>
+      <w:lvlText w:val="◦"/>
+      <w:lvlJc w:val="left"/>
+      <w:pPr>
+        <w:tabs>
+          <w:tab w:val="num" w:pos="2160"/>
+        </w:tabs>
+        <w:ind w:left="2160" w:hanging="360"/>
+      </w:pPr>
+      <w:rPr>
+        <w:rFonts w:ascii="OpenSymbol" w:hAnsi="OpenSymbol" w:cs="OpenSymbol" w:hint="default"/>
+        <w:rFonts w:cs="OpenSymbol"/>
+      </w:rPr>
+    </w:lvl>
+    <w:lvl w:ilvl="5">
+      <w:start w:val="1"/>
+      <w:numFmt w:val="bullet"/>
+      <w:lvlText w:val="▪"/>
+      <w:lvlJc w:val="left"/>
+      <w:pPr>
+        <w:tabs>
+          <w:tab w:val="num" w:pos="2520"/>
+        </w:tabs>
+        <w:ind w:left="2520" w:hanging="360"/>
+      </w:pPr>
+      <w:rPr>
+        <w:rFonts w:ascii="OpenSymbol" w:hAnsi="OpenSymbol" w:cs="OpenSymbol" w:hint="default"/>
+        <w:rFonts w:cs="OpenSymbol"/>
+      </w:rPr>
+    </w:lvl>
+    <w:lvl w:ilvl="6">
+      <w:start w:val="1"/>
+      <w:numFmt w:val="bullet"/>
+      <w:lvlText w:val=""/>
+      <w:lvlJc w:val="left"/>
+      <w:pPr>
+        <w:tabs>
+          <w:tab w:val="num" w:pos="2880"/>
+        </w:tabs>
+        <w:ind w:left="2880" w:hanging="360"/>
+      </w:pPr>
+      <w:rPr>
+        <w:rFonts w:ascii="Symbol" w:hAnsi="Symbol" w:cs="Symbol" w:hint="default"/>
+        <w:rFonts w:cs="OpenSymbol"/>
+      </w:rPr>
+    </w:lvl>
+    <w:lvl w:ilvl="7">
+      <w:start w:val="1"/>
+      <w:numFmt w:val="bullet"/>
+      <w:lvlText w:val="◦"/>
+      <w:lvlJc w:val="left"/>
+      <w:pPr>
+        <w:tabs>
+          <w:tab w:val="num" w:pos="3240"/>
+        </w:tabs>
+        <w:ind w:left="3240" w:hanging="360"/>
+      </w:pPr>
+      <w:rPr>
+        <w:rFonts w:ascii="OpenSymbol" w:hAnsi="OpenSymbol" w:cs="OpenSymbol" w:hint="default"/>
+        <w:rFonts w:cs="OpenSymbol"/>
+      </w:rPr>
+    </w:lvl>
+    <w:lvl w:ilvl="8">
+      <w:start w:val="1"/>
+      <w:numFmt w:val="bullet"/>
+      <w:lvlText w:val="▪"/>
+      <w:lvlJc w:val="left"/>
+      <w:pPr>
+        <w:tabs>
+          <w:tab w:val="num" w:pos="3600"/>
+        </w:tabs>
+        <w:ind w:left="3600" w:hanging="360"/>
+      </w:pPr>
+      <w:rPr>
+        <w:rFonts w:ascii="OpenSymbol" w:hAnsi="OpenSymbol" w:cs="OpenSymbol" w:hint="default"/>
+        <w:rFonts w:cs="OpenSymbol"/>
+      </w:rPr>
+    </w:lvl>
+  </w:abstractNum>
+  <w:abstractNum w:abstractNumId="8">
+    <w:lvl w:ilvl="0">
+      <w:start w:val="1"/>
       <w:numFmt w:val="none"/>
       <w:suff w:val="nothing"/>
       <w:lvlText w:val=""/>
@@ -6574,6 +6981,12 @@
   </w:num>
   <w:num w:numId="6">
     <w:abstractNumId w:val="6"/>
+  </w:num>
+  <w:num w:numId="7">
+    <w:abstractNumId w:val="7"/>
+  </w:num>
+  <w:num w:numId="8">
+    <w:abstractNumId w:val="8"/>
   </w:num>
 </w:numbering>
 </file>
@@ -7434,6 +7847,351 @@
       <w:u w:val="single"/>
     </w:rPr>
   </w:style>
+  <w:style w:type="character" w:styleId="ListLabel88">
+    <w:name w:val="ListLabel 88"/>
+    <w:qFormat/>
+    <w:rPr>
+      <w:rFonts w:cs="OpenSymbol"/>
+      <w:b/>
+      <w:u w:val="none"/>
+    </w:rPr>
+  </w:style>
+  <w:style w:type="character" w:styleId="ListLabel89">
+    <w:name w:val="ListLabel 89"/>
+    <w:qFormat/>
+    <w:rPr>
+      <w:rFonts w:cs="OpenSymbol"/>
+      <w:u w:val="none"/>
+    </w:rPr>
+  </w:style>
+  <w:style w:type="character" w:styleId="ListLabel90">
+    <w:name w:val="ListLabel 90"/>
+    <w:qFormat/>
+    <w:rPr>
+      <w:rFonts w:cs="OpenSymbol"/>
+      <w:u w:val="none"/>
+    </w:rPr>
+  </w:style>
+  <w:style w:type="character" w:styleId="ListLabel91">
+    <w:name w:val="ListLabel 91"/>
+    <w:qFormat/>
+    <w:rPr>
+      <w:rFonts w:cs="OpenSymbol"/>
+      <w:u w:val="none"/>
+    </w:rPr>
+  </w:style>
+  <w:style w:type="character" w:styleId="ListLabel92">
+    <w:name w:val="ListLabel 92"/>
+    <w:qFormat/>
+    <w:rPr>
+      <w:rFonts w:cs="OpenSymbol"/>
+      <w:u w:val="none"/>
+    </w:rPr>
+  </w:style>
+  <w:style w:type="character" w:styleId="ListLabel93">
+    <w:name w:val="ListLabel 93"/>
+    <w:qFormat/>
+    <w:rPr>
+      <w:rFonts w:cs="OpenSymbol"/>
+      <w:u w:val="none"/>
+    </w:rPr>
+  </w:style>
+  <w:style w:type="character" w:styleId="ListLabel94">
+    <w:name w:val="ListLabel 94"/>
+    <w:qFormat/>
+    <w:rPr>
+      <w:rFonts w:cs="OpenSymbol"/>
+      <w:u w:val="none"/>
+    </w:rPr>
+  </w:style>
+  <w:style w:type="character" w:styleId="ListLabel95">
+    <w:name w:val="ListLabel 95"/>
+    <w:qFormat/>
+    <w:rPr>
+      <w:rFonts w:cs="OpenSymbol"/>
+      <w:u w:val="none"/>
+    </w:rPr>
+  </w:style>
+  <w:style w:type="character" w:styleId="ListLabel96">
+    <w:name w:val="ListLabel 96"/>
+    <w:qFormat/>
+    <w:rPr>
+      <w:rFonts w:cs="OpenSymbol"/>
+      <w:u w:val="none"/>
+    </w:rPr>
+  </w:style>
+  <w:style w:type="character" w:styleId="ListLabel97">
+    <w:name w:val="ListLabel 97"/>
+    <w:qFormat/>
+    <w:rPr>
+      <w:b/>
+      <w:u w:val="none"/>
+    </w:rPr>
+  </w:style>
+  <w:style w:type="character" w:styleId="ListLabel98">
+    <w:name w:val="ListLabel 98"/>
+    <w:qFormat/>
+    <w:rPr>
+      <w:u w:val="none"/>
+    </w:rPr>
+  </w:style>
+  <w:style w:type="character" w:styleId="ListLabel99">
+    <w:name w:val="ListLabel 99"/>
+    <w:qFormat/>
+    <w:rPr>
+      <w:u w:val="none"/>
+    </w:rPr>
+  </w:style>
+  <w:style w:type="character" w:styleId="ListLabel100">
+    <w:name w:val="ListLabel 100"/>
+    <w:qFormat/>
+    <w:rPr>
+      <w:u w:val="none"/>
+    </w:rPr>
+  </w:style>
+  <w:style w:type="character" w:styleId="ListLabel101">
+    <w:name w:val="ListLabel 101"/>
+    <w:qFormat/>
+    <w:rPr>
+      <w:u w:val="none"/>
+    </w:rPr>
+  </w:style>
+  <w:style w:type="character" w:styleId="ListLabel102">
+    <w:name w:val="ListLabel 102"/>
+    <w:qFormat/>
+    <w:rPr>
+      <w:u w:val="none"/>
+    </w:rPr>
+  </w:style>
+  <w:style w:type="character" w:styleId="ListLabel103">
+    <w:name w:val="ListLabel 103"/>
+    <w:qFormat/>
+    <w:rPr>
+      <w:u w:val="none"/>
+    </w:rPr>
+  </w:style>
+  <w:style w:type="character" w:styleId="ListLabel104">
+    <w:name w:val="ListLabel 104"/>
+    <w:qFormat/>
+    <w:rPr>
+      <w:u w:val="none"/>
+    </w:rPr>
+  </w:style>
+  <w:style w:type="character" w:styleId="ListLabel105">
+    <w:name w:val="ListLabel 105"/>
+    <w:qFormat/>
+    <w:rPr>
+      <w:u w:val="none"/>
+    </w:rPr>
+  </w:style>
+  <w:style w:type="character" w:styleId="ListLabel106">
+    <w:name w:val="ListLabel 106"/>
+    <w:qFormat/>
+    <w:rPr>
+      <w:b/>
+      <w:u w:val="none"/>
+    </w:rPr>
+  </w:style>
+  <w:style w:type="character" w:styleId="ListLabel107">
+    <w:name w:val="ListLabel 107"/>
+    <w:qFormat/>
+    <w:rPr>
+      <w:u w:val="none"/>
+    </w:rPr>
+  </w:style>
+  <w:style w:type="character" w:styleId="ListLabel108">
+    <w:name w:val="ListLabel 108"/>
+    <w:qFormat/>
+    <w:rPr>
+      <w:u w:val="none"/>
+    </w:rPr>
+  </w:style>
+  <w:style w:type="character" w:styleId="ListLabel109">
+    <w:name w:val="ListLabel 109"/>
+    <w:qFormat/>
+    <w:rPr>
+      <w:u w:val="none"/>
+    </w:rPr>
+  </w:style>
+  <w:style w:type="character" w:styleId="ListLabel110">
+    <w:name w:val="ListLabel 110"/>
+    <w:qFormat/>
+    <w:rPr>
+      <w:u w:val="none"/>
+    </w:rPr>
+  </w:style>
+  <w:style w:type="character" w:styleId="ListLabel111">
+    <w:name w:val="ListLabel 111"/>
+    <w:qFormat/>
+    <w:rPr>
+      <w:u w:val="none"/>
+    </w:rPr>
+  </w:style>
+  <w:style w:type="character" w:styleId="ListLabel112">
+    <w:name w:val="ListLabel 112"/>
+    <w:qFormat/>
+    <w:rPr>
+      <w:u w:val="none"/>
+    </w:rPr>
+  </w:style>
+  <w:style w:type="character" w:styleId="ListLabel113">
+    <w:name w:val="ListLabel 113"/>
+    <w:qFormat/>
+    <w:rPr>
+      <w:u w:val="none"/>
+    </w:rPr>
+  </w:style>
+  <w:style w:type="character" w:styleId="ListLabel114">
+    <w:name w:val="ListLabel 114"/>
+    <w:qFormat/>
+    <w:rPr>
+      <w:u w:val="none"/>
+    </w:rPr>
+  </w:style>
+  <w:style w:type="character" w:styleId="ListLabel115">
+    <w:name w:val="ListLabel 115"/>
+    <w:qFormat/>
+    <w:rPr>
+      <w:rFonts w:cs="OpenSymbol"/>
+    </w:rPr>
+  </w:style>
+  <w:style w:type="character" w:styleId="ListLabel116">
+    <w:name w:val="ListLabel 116"/>
+    <w:qFormat/>
+    <w:rPr>
+      <w:rFonts w:cs="OpenSymbol"/>
+    </w:rPr>
+  </w:style>
+  <w:style w:type="character" w:styleId="ListLabel117">
+    <w:name w:val="ListLabel 117"/>
+    <w:qFormat/>
+    <w:rPr>
+      <w:rFonts w:cs="OpenSymbol"/>
+    </w:rPr>
+  </w:style>
+  <w:style w:type="character" w:styleId="ListLabel118">
+    <w:name w:val="ListLabel 118"/>
+    <w:qFormat/>
+    <w:rPr>
+      <w:rFonts w:cs="OpenSymbol"/>
+    </w:rPr>
+  </w:style>
+  <w:style w:type="character" w:styleId="ListLabel119">
+    <w:name w:val="ListLabel 119"/>
+    <w:qFormat/>
+    <w:rPr>
+      <w:rFonts w:cs="OpenSymbol"/>
+    </w:rPr>
+  </w:style>
+  <w:style w:type="character" w:styleId="ListLabel120">
+    <w:name w:val="ListLabel 120"/>
+    <w:qFormat/>
+    <w:rPr>
+      <w:rFonts w:cs="OpenSymbol"/>
+    </w:rPr>
+  </w:style>
+  <w:style w:type="character" w:styleId="ListLabel121">
+    <w:name w:val="ListLabel 121"/>
+    <w:qFormat/>
+    <w:rPr>
+      <w:rFonts w:cs="OpenSymbol"/>
+    </w:rPr>
+  </w:style>
+  <w:style w:type="character" w:styleId="ListLabel122">
+    <w:name w:val="ListLabel 122"/>
+    <w:qFormat/>
+    <w:rPr>
+      <w:rFonts w:cs="OpenSymbol"/>
+    </w:rPr>
+  </w:style>
+  <w:style w:type="character" w:styleId="ListLabel123">
+    <w:name w:val="ListLabel 123"/>
+    <w:qFormat/>
+    <w:rPr>
+      <w:rFonts w:cs="OpenSymbol"/>
+    </w:rPr>
+  </w:style>
+  <w:style w:type="character" w:styleId="ListLabel124">
+    <w:name w:val="ListLabel 124"/>
+    <w:qFormat/>
+    <w:rPr>
+      <w:rFonts w:cs="OpenSymbol"/>
+    </w:rPr>
+  </w:style>
+  <w:style w:type="character" w:styleId="ListLabel125">
+    <w:name w:val="ListLabel 125"/>
+    <w:qFormat/>
+    <w:rPr>
+      <w:rFonts w:cs="OpenSymbol"/>
+    </w:rPr>
+  </w:style>
+  <w:style w:type="character" w:styleId="ListLabel126">
+    <w:name w:val="ListLabel 126"/>
+    <w:qFormat/>
+    <w:rPr>
+      <w:rFonts w:cs="OpenSymbol"/>
+    </w:rPr>
+  </w:style>
+  <w:style w:type="character" w:styleId="ListLabel127">
+    <w:name w:val="ListLabel 127"/>
+    <w:qFormat/>
+    <w:rPr>
+      <w:rFonts w:cs="OpenSymbol"/>
+    </w:rPr>
+  </w:style>
+  <w:style w:type="character" w:styleId="ListLabel128">
+    <w:name w:val="ListLabel 128"/>
+    <w:qFormat/>
+    <w:rPr>
+      <w:rFonts w:cs="OpenSymbol"/>
+    </w:rPr>
+  </w:style>
+  <w:style w:type="character" w:styleId="ListLabel129">
+    <w:name w:val="ListLabel 129"/>
+    <w:qFormat/>
+    <w:rPr>
+      <w:rFonts w:cs="OpenSymbol"/>
+    </w:rPr>
+  </w:style>
+  <w:style w:type="character" w:styleId="ListLabel130">
+    <w:name w:val="ListLabel 130"/>
+    <w:qFormat/>
+    <w:rPr>
+      <w:rFonts w:cs="OpenSymbol"/>
+    </w:rPr>
+  </w:style>
+  <w:style w:type="character" w:styleId="ListLabel131">
+    <w:name w:val="ListLabel 131"/>
+    <w:qFormat/>
+    <w:rPr>
+      <w:rFonts w:cs="OpenSymbol"/>
+    </w:rPr>
+  </w:style>
+  <w:style w:type="character" w:styleId="ListLabel132">
+    <w:name w:val="ListLabel 132"/>
+    <w:qFormat/>
+    <w:rPr>
+      <w:rFonts w:cs="OpenSymbol"/>
+    </w:rPr>
+  </w:style>
+  <w:style w:type="character" w:styleId="ListLabel133">
+    <w:name w:val="ListLabel 133"/>
+    <w:qFormat/>
+    <w:rPr>
+      <w:b/>
+      <w:color w:val="B7B7B7"/>
+      <w:u w:val="single"/>
+    </w:rPr>
+  </w:style>
+  <w:style w:type="character" w:styleId="ListLabel134">
+    <w:name w:val="ListLabel 134"/>
+    <w:qFormat/>
+    <w:rPr>
+      <w:b/>
+      <w:color w:val="1155CC"/>
+      <w:u w:val="single"/>
+    </w:rPr>
+  </w:style>
   <w:style w:type="paragraph" w:styleId="Heading">
     <w:name w:val="Heading"/>
     <w:basedOn w:val="Normal"/>

</xml_diff>

<commit_message>
improved documents based on code review
</commit_message>
<xml_diff>
--- a/Template_Files/01_SafetyPlan_LaneAssistance_Template.docx
+++ b/Template_Files/01_SafetyPlan_LaneAssistance_Template.docx
@@ -93,7 +93,7 @@
                   </pic:nvPicPr>
                   <pic:blipFill>
                     <a:blip r:embed="rId3"/>
-                    <a:srcRect l="24008" t="0" r="25605" b="0"/>
+                    <a:srcRect l="24017" t="0" r="25616" b="0"/>
                     <a:stretch>
                       <a:fillRect/>
                     </a:stretch>
@@ -352,6 +352,30 @@
       <w:pPr>
         <w:pStyle w:val="Normal"/>
         <w:spacing w:before="0" w:after="0"/>
+        <w:rPr/>
+      </w:pPr>
+      <w:r>
+        <w:rPr/>
+      </w:r>
+    </w:p>
+    <w:p>
+      <w:pPr>
+        <w:pStyle w:val="Normal"/>
+        <w:spacing w:before="0" w:after="0"/>
+        <w:ind w:left="720" w:right="0" w:hanging="0"/>
+        <w:jc w:val="right"/>
+        <w:rPr/>
+      </w:pPr>
+      <w:r>
+        <w:rPr/>
+      </w:r>
+    </w:p>
+    <w:p>
+      <w:pPr>
+        <w:pStyle w:val="Normal"/>
+        <w:spacing w:before="0" w:after="0"/>
+        <w:ind w:left="720" w:right="0" w:hanging="0"/>
+        <w:jc w:val="right"/>
         <w:rPr/>
       </w:pPr>
       <w:r>
@@ -853,6 +877,7 @@
                 <w:sz w:val="22"/>
                 <w:szCs w:val="22"/>
               </w:rPr>
+              <w:t>02/12/2018</w:t>
             </w:r>
           </w:p>
         </w:tc>
@@ -886,6 +911,7 @@
                 <w:sz w:val="22"/>
                 <w:szCs w:val="22"/>
               </w:rPr>
+              <w:t>1.1</w:t>
             </w:r>
           </w:p>
         </w:tc>
@@ -919,6 +945,7 @@
                 <w:sz w:val="22"/>
                 <w:szCs w:val="22"/>
               </w:rPr>
+              <w:t>Anatolii Volkodav</w:t>
             </w:r>
           </w:p>
         </w:tc>
@@ -952,6 +979,7 @@
                 <w:sz w:val="22"/>
                 <w:szCs w:val="22"/>
               </w:rPr>
+              <w:t xml:space="preserve">DIA section improved based on review comments </w:t>
             </w:r>
           </w:p>
         </w:tc>
@@ -5371,15 +5399,6 @@
       </w:pPr>
       <w:r>
         <w:rPr/>
-        <w:t>Our company we will</w:t>
-      </w:r>
-      <w:r>
-        <w:rPr/>
-        <w:t xml:space="preserve"> be act</w:t>
-      </w:r>
-      <w:r>
-        <w:rPr/>
-        <w:t>ing in next roles: Safety Manager and Safety Engineer.</w:t>
       </w:r>
     </w:p>
     <w:p>
@@ -5389,129 +5408,982 @@
       </w:pPr>
       <w:r>
         <w:rPr/>
-        <w:t>Safety Manager role responsibility includes:</w:t>
-      </w:r>
-    </w:p>
-    <w:p>
-      <w:pPr>
-        <w:pStyle w:val="TextBody"/>
-        <w:numPr>
-          <w:ilvl w:val="0"/>
-          <w:numId w:val="6"/>
-        </w:numPr>
-        <w:rPr/>
-      </w:pPr>
-      <w:r>
-        <w:rPr/>
-        <w:t>Planning, coordinating and documenting of the development phase of the safety lifecycle</w:t>
-      </w:r>
-    </w:p>
-    <w:p>
-      <w:pPr>
-        <w:pStyle w:val="TextBody"/>
-        <w:numPr>
-          <w:ilvl w:val="0"/>
-          <w:numId w:val="6"/>
-        </w:numPr>
-        <w:rPr/>
-      </w:pPr>
-      <w:r>
-        <w:rPr/>
-        <w:t>Tailors the safety lifecycle</w:t>
-      </w:r>
-    </w:p>
-    <w:p>
-      <w:pPr>
-        <w:pStyle w:val="TextBody"/>
-        <w:numPr>
-          <w:ilvl w:val="0"/>
-          <w:numId w:val="6"/>
-        </w:numPr>
-        <w:rPr/>
-      </w:pPr>
-      <w:r>
-        <w:rPr/>
-        <w:t>Maintains the safety plan</w:t>
-      </w:r>
-    </w:p>
-    <w:p>
-      <w:pPr>
-        <w:pStyle w:val="TextBody"/>
-        <w:numPr>
-          <w:ilvl w:val="0"/>
-          <w:numId w:val="6"/>
-        </w:numPr>
-        <w:rPr/>
-      </w:pPr>
-      <w:r>
-        <w:rPr/>
-        <w:t>Monitors progress against the safety plan</w:t>
-      </w:r>
-    </w:p>
-    <w:p>
-      <w:pPr>
-        <w:pStyle w:val="TextBody"/>
-        <w:numPr>
-          <w:ilvl w:val="0"/>
-          <w:numId w:val="6"/>
-        </w:numPr>
-        <w:rPr/>
-      </w:pPr>
-      <w:r>
-        <w:rPr/>
-        <w:t>Performs pre-audits before the safety auditor</w:t>
-      </w:r>
-    </w:p>
-    <w:p>
-      <w:pPr>
-        <w:pStyle w:val="TextBody"/>
-        <w:rPr/>
-      </w:pPr>
-      <w:r>
-        <w:rPr/>
-        <w:t>Safety Engineer role responsibility includes:</w:t>
-      </w:r>
-    </w:p>
-    <w:p>
-      <w:pPr>
-        <w:pStyle w:val="TextBody"/>
-        <w:numPr>
-          <w:ilvl w:val="0"/>
-          <w:numId w:val="7"/>
-        </w:numPr>
-        <w:rPr/>
-      </w:pPr>
-      <w:r>
-        <w:rPr/>
-        <w:t>Product development</w:t>
-      </w:r>
-    </w:p>
-    <w:p>
-      <w:pPr>
-        <w:pStyle w:val="TextBody"/>
-        <w:numPr>
-          <w:ilvl w:val="0"/>
-          <w:numId w:val="7"/>
-        </w:numPr>
-        <w:rPr/>
-      </w:pPr>
-      <w:r>
-        <w:rPr/>
-        <w:t>Integration</w:t>
-      </w:r>
-    </w:p>
-    <w:p>
-      <w:pPr>
-        <w:pStyle w:val="TextBody"/>
-        <w:numPr>
-          <w:ilvl w:val="0"/>
-          <w:numId w:val="7"/>
-        </w:numPr>
-        <w:rPr/>
-      </w:pPr>
-      <w:r>
-        <w:rPr/>
-        <w:t>Testing at the hardware, software and system levels</w:t>
+      </w:r>
+    </w:p>
+    <w:tbl>
+      <w:tblPr>
+        <w:tblStyle w:val="Table3"/>
+        <w:tblW w:w="10437" w:type="dxa"/>
+        <w:jc w:val="left"/>
+        <w:tblInd w:w="-115" w:type="dxa"/>
+        <w:tblBorders>
+          <w:top w:val="single" w:sz="4" w:space="0" w:color="000001"/>
+          <w:left w:val="single" w:sz="4" w:space="0" w:color="000001"/>
+          <w:bottom w:val="single" w:sz="4" w:space="0" w:color="000001"/>
+          <w:right w:val="single" w:sz="4" w:space="0" w:color="000001"/>
+          <w:insideH w:val="single" w:sz="4" w:space="0" w:color="000001"/>
+          <w:insideV w:val="single" w:sz="4" w:space="0" w:color="000001"/>
+        </w:tblBorders>
+        <w:tblCellMar>
+          <w:top w:w="0" w:type="dxa"/>
+          <w:left w:w="108" w:type="dxa"/>
+          <w:bottom w:w="0" w:type="dxa"/>
+          <w:right w:w="108" w:type="dxa"/>
+        </w:tblCellMar>
+        <w:tblLook w:val="0400"/>
+      </w:tblPr>
+      <w:tblGrid>
+        <w:gridCol w:w="4078"/>
+        <w:gridCol w:w="1585"/>
+        <w:gridCol w:w="4774"/>
+      </w:tblGrid>
+      <w:tr>
+        <w:trPr>
+          <w:trHeight w:val="357" w:hRule="atLeast"/>
+        </w:trPr>
+        <w:tc>
+          <w:tcPr>
+            <w:tcW w:w="4078" w:type="dxa"/>
+            <w:tcBorders>
+              <w:top w:val="single" w:sz="4" w:space="0" w:color="000001"/>
+              <w:left w:val="single" w:sz="4" w:space="0" w:color="000001"/>
+              <w:bottom w:val="single" w:sz="4" w:space="0" w:color="000001"/>
+              <w:right w:val="single" w:sz="4" w:space="0" w:color="000001"/>
+              <w:insideH w:val="single" w:sz="4" w:space="0" w:color="000001"/>
+              <w:insideV w:val="single" w:sz="4" w:space="0" w:color="000001"/>
+            </w:tcBorders>
+            <w:shd w:fill="C0C0C0"/>
+          </w:tcPr>
+          <w:p>
+            <w:pPr>
+              <w:pStyle w:val="Normal"/>
+              <w:widowControl w:val="false"/>
+              <w:spacing w:lineRule="auto" w:line="276" w:before="0" w:after="60"/>
+              <w:jc w:val="center"/>
+              <w:rPr/>
+            </w:pPr>
+            <w:r>
+              <w:rPr/>
+              <w:t>Role</w:t>
+            </w:r>
+          </w:p>
+        </w:tc>
+        <w:tc>
+          <w:tcPr>
+            <w:tcW w:w="1585" w:type="dxa"/>
+            <w:tcBorders>
+              <w:top w:val="single" w:sz="4" w:space="0" w:color="000001"/>
+              <w:left w:val="single" w:sz="4" w:space="0" w:color="000001"/>
+              <w:bottom w:val="single" w:sz="4" w:space="0" w:color="000001"/>
+              <w:right w:val="single" w:sz="4" w:space="0" w:color="000001"/>
+              <w:insideH w:val="single" w:sz="4" w:space="0" w:color="000001"/>
+              <w:insideV w:val="single" w:sz="4" w:space="0" w:color="000001"/>
+            </w:tcBorders>
+            <w:shd w:fill="C0C0C0"/>
+          </w:tcPr>
+          <w:p>
+            <w:pPr>
+              <w:pStyle w:val="Normal"/>
+              <w:widowControl w:val="false"/>
+              <w:spacing w:lineRule="auto" w:line="276" w:before="60" w:after="60"/>
+              <w:jc w:val="center"/>
+              <w:rPr/>
+            </w:pPr>
+            <w:r>
+              <w:rPr/>
+              <w:t>Org</w:t>
+            </w:r>
+          </w:p>
+        </w:tc>
+        <w:tc>
+          <w:tcPr>
+            <w:tcW w:w="4774" w:type="dxa"/>
+            <w:tcBorders>
+              <w:top w:val="single" w:sz="4" w:space="0" w:color="000001"/>
+              <w:left w:val="single" w:sz="4" w:space="0" w:color="000001"/>
+              <w:bottom w:val="single" w:sz="4" w:space="0" w:color="000001"/>
+              <w:right w:val="single" w:sz="4" w:space="0" w:color="000001"/>
+              <w:insideH w:val="single" w:sz="4" w:space="0" w:color="000001"/>
+              <w:insideV w:val="single" w:sz="4" w:space="0" w:color="000001"/>
+            </w:tcBorders>
+            <w:shd w:fill="C0C0C0"/>
+          </w:tcPr>
+          <w:p>
+            <w:pPr>
+              <w:pStyle w:val="Normal"/>
+              <w:widowControl w:val="false"/>
+              <w:spacing w:lineRule="auto" w:line="276" w:before="60" w:after="60"/>
+              <w:jc w:val="center"/>
+              <w:rPr/>
+            </w:pPr>
+            <w:r>
+              <w:rPr/>
+              <w:t>Responsibilities</w:t>
+            </w:r>
+          </w:p>
+        </w:tc>
+      </w:tr>
+      <w:tr>
+        <w:trPr/>
+        <w:tc>
+          <w:tcPr>
+            <w:tcW w:w="4078" w:type="dxa"/>
+            <w:tcBorders>
+              <w:top w:val="single" w:sz="4" w:space="0" w:color="000001"/>
+              <w:left w:val="single" w:sz="4" w:space="0" w:color="000001"/>
+              <w:bottom w:val="single" w:sz="4" w:space="0" w:color="000001"/>
+              <w:right w:val="single" w:sz="4" w:space="0" w:color="000001"/>
+              <w:insideH w:val="single" w:sz="4" w:space="0" w:color="000001"/>
+              <w:insideV w:val="single" w:sz="4" w:space="0" w:color="000001"/>
+            </w:tcBorders>
+            <w:shd w:fill="auto" w:val="clear"/>
+          </w:tcPr>
+          <w:p>
+            <w:pPr>
+              <w:pStyle w:val="Normal"/>
+              <w:widowControl w:val="false"/>
+              <w:spacing w:lineRule="auto" w:line="276" w:before="60" w:after="60"/>
+              <w:rPr/>
+            </w:pPr>
+            <w:r>
+              <w:rPr/>
+              <w:t>Functional Safety  Manager- Item Level</w:t>
+            </w:r>
+          </w:p>
+        </w:tc>
+        <w:tc>
+          <w:tcPr>
+            <w:tcW w:w="1585" w:type="dxa"/>
+            <w:tcBorders>
+              <w:top w:val="single" w:sz="4" w:space="0" w:color="000001"/>
+              <w:left w:val="single" w:sz="4" w:space="0" w:color="000001"/>
+              <w:bottom w:val="single" w:sz="4" w:space="0" w:color="000001"/>
+              <w:right w:val="single" w:sz="4" w:space="0" w:color="000001"/>
+              <w:insideH w:val="single" w:sz="4" w:space="0" w:color="000001"/>
+              <w:insideV w:val="single" w:sz="4" w:space="0" w:color="000001"/>
+            </w:tcBorders>
+            <w:shd w:fill="auto" w:val="clear"/>
+          </w:tcPr>
+          <w:p>
+            <w:pPr>
+              <w:pStyle w:val="Normal"/>
+              <w:widowControl w:val="false"/>
+              <w:spacing w:lineRule="auto" w:line="276" w:before="60" w:after="60"/>
+              <w:rPr/>
+            </w:pPr>
+            <w:r>
+              <w:rPr/>
+              <w:t>OEM</w:t>
+            </w:r>
+          </w:p>
+        </w:tc>
+        <w:tc>
+          <w:tcPr>
+            <w:tcW w:w="4774" w:type="dxa"/>
+            <w:tcBorders>
+              <w:top w:val="single" w:sz="4" w:space="0" w:color="000001"/>
+              <w:left w:val="single" w:sz="4" w:space="0" w:color="000001"/>
+              <w:bottom w:val="single" w:sz="4" w:space="0" w:color="000001"/>
+              <w:right w:val="single" w:sz="4" w:space="0" w:color="000001"/>
+              <w:insideH w:val="single" w:sz="4" w:space="0" w:color="000001"/>
+              <w:insideV w:val="single" w:sz="4" w:space="0" w:color="000001"/>
+            </w:tcBorders>
+            <w:shd w:fill="auto" w:val="clear"/>
+          </w:tcPr>
+          <w:p>
+            <w:pPr>
+              <w:pStyle w:val="Normal"/>
+              <w:widowControl w:val="false"/>
+              <w:numPr>
+                <w:ilvl w:val="0"/>
+                <w:numId w:val="6"/>
+              </w:numPr>
+              <w:spacing w:lineRule="auto" w:line="276" w:before="60" w:after="60"/>
+              <w:rPr/>
+            </w:pPr>
+            <w:r>
+              <w:rPr/>
+              <w:t>Planning, coordinating and documenting of the development phase of the safety lifecycle</w:t>
+            </w:r>
+          </w:p>
+          <w:p>
+            <w:pPr>
+              <w:pStyle w:val="Normal"/>
+              <w:widowControl w:val="false"/>
+              <w:numPr>
+                <w:ilvl w:val="0"/>
+                <w:numId w:val="6"/>
+              </w:numPr>
+              <w:spacing w:lineRule="auto" w:line="276" w:before="60" w:after="60"/>
+              <w:rPr/>
+            </w:pPr>
+            <w:r>
+              <w:rPr/>
+              <w:t>Tailors the safety lifecycle</w:t>
+            </w:r>
+          </w:p>
+          <w:p>
+            <w:pPr>
+              <w:pStyle w:val="Normal"/>
+              <w:widowControl w:val="false"/>
+              <w:numPr>
+                <w:ilvl w:val="0"/>
+                <w:numId w:val="6"/>
+              </w:numPr>
+              <w:spacing w:lineRule="auto" w:line="276" w:before="60" w:after="60"/>
+              <w:rPr/>
+            </w:pPr>
+            <w:r>
+              <w:rPr/>
+              <w:t>Maintains the safety plan</w:t>
+            </w:r>
+          </w:p>
+          <w:p>
+            <w:pPr>
+              <w:pStyle w:val="Normal"/>
+              <w:widowControl w:val="false"/>
+              <w:numPr>
+                <w:ilvl w:val="0"/>
+                <w:numId w:val="6"/>
+              </w:numPr>
+              <w:spacing w:lineRule="auto" w:line="276" w:before="60" w:after="60"/>
+              <w:rPr/>
+            </w:pPr>
+            <w:r>
+              <w:rPr/>
+              <w:t>Monitors progress against the safety plan</w:t>
+            </w:r>
+          </w:p>
+          <w:p>
+            <w:pPr>
+              <w:pStyle w:val="Normal"/>
+              <w:widowControl w:val="false"/>
+              <w:numPr>
+                <w:ilvl w:val="0"/>
+                <w:numId w:val="6"/>
+              </w:numPr>
+              <w:spacing w:lineRule="auto" w:line="276" w:before="60" w:after="60"/>
+              <w:rPr/>
+            </w:pPr>
+            <w:r>
+              <w:rPr/>
+              <w:t>Performs pre-audits before the safety auditor</w:t>
+            </w:r>
+          </w:p>
+        </w:tc>
+      </w:tr>
+      <w:tr>
+        <w:trPr/>
+        <w:tc>
+          <w:tcPr>
+            <w:tcW w:w="4078" w:type="dxa"/>
+            <w:tcBorders>
+              <w:top w:val="single" w:sz="4" w:space="0" w:color="000001"/>
+              <w:left w:val="single" w:sz="4" w:space="0" w:color="000001"/>
+              <w:bottom w:val="single" w:sz="4" w:space="0" w:color="000001"/>
+              <w:right w:val="single" w:sz="4" w:space="0" w:color="000001"/>
+              <w:insideH w:val="single" w:sz="4" w:space="0" w:color="000001"/>
+              <w:insideV w:val="single" w:sz="4" w:space="0" w:color="000001"/>
+            </w:tcBorders>
+            <w:shd w:fill="auto" w:val="clear"/>
+          </w:tcPr>
+          <w:p>
+            <w:pPr>
+              <w:pStyle w:val="Normal"/>
+              <w:widowControl w:val="false"/>
+              <w:spacing w:lineRule="auto" w:line="276" w:before="60" w:after="60"/>
+              <w:rPr/>
+            </w:pPr>
+            <w:r>
+              <w:rPr/>
+              <w:t>Functional Safety  Engineer- Item Level</w:t>
+            </w:r>
+          </w:p>
+        </w:tc>
+        <w:tc>
+          <w:tcPr>
+            <w:tcW w:w="1585" w:type="dxa"/>
+            <w:tcBorders>
+              <w:top w:val="single" w:sz="4" w:space="0" w:color="000001"/>
+              <w:left w:val="single" w:sz="4" w:space="0" w:color="000001"/>
+              <w:bottom w:val="single" w:sz="4" w:space="0" w:color="000001"/>
+              <w:right w:val="single" w:sz="4" w:space="0" w:color="000001"/>
+              <w:insideH w:val="single" w:sz="4" w:space="0" w:color="000001"/>
+              <w:insideV w:val="single" w:sz="4" w:space="0" w:color="000001"/>
+            </w:tcBorders>
+            <w:shd w:fill="auto" w:val="clear"/>
+          </w:tcPr>
+          <w:p>
+            <w:pPr>
+              <w:pStyle w:val="Normal"/>
+              <w:widowControl w:val="false"/>
+              <w:spacing w:lineRule="auto" w:line="276" w:before="60" w:after="60"/>
+              <w:rPr/>
+            </w:pPr>
+            <w:r>
+              <w:rPr/>
+              <w:t>OEM</w:t>
+            </w:r>
+          </w:p>
+        </w:tc>
+        <w:tc>
+          <w:tcPr>
+            <w:tcW w:w="4774" w:type="dxa"/>
+            <w:tcBorders>
+              <w:top w:val="single" w:sz="4" w:space="0" w:color="000001"/>
+              <w:left w:val="single" w:sz="4" w:space="0" w:color="000001"/>
+              <w:bottom w:val="single" w:sz="4" w:space="0" w:color="000001"/>
+              <w:right w:val="single" w:sz="4" w:space="0" w:color="000001"/>
+              <w:insideH w:val="single" w:sz="4" w:space="0" w:color="000001"/>
+              <w:insideV w:val="single" w:sz="4" w:space="0" w:color="000001"/>
+            </w:tcBorders>
+            <w:shd w:fill="auto" w:val="clear"/>
+          </w:tcPr>
+          <w:p>
+            <w:pPr>
+              <w:pStyle w:val="Normal"/>
+              <w:widowControl w:val="false"/>
+              <w:numPr>
+                <w:ilvl w:val="0"/>
+                <w:numId w:val="7"/>
+              </w:numPr>
+              <w:spacing w:lineRule="auto" w:line="276" w:before="60" w:after="60"/>
+              <w:rPr/>
+            </w:pPr>
+            <w:r>
+              <w:rPr/>
+              <w:t>Product development</w:t>
+            </w:r>
+          </w:p>
+          <w:p>
+            <w:pPr>
+              <w:pStyle w:val="Normal"/>
+              <w:widowControl w:val="false"/>
+              <w:numPr>
+                <w:ilvl w:val="0"/>
+                <w:numId w:val="7"/>
+              </w:numPr>
+              <w:spacing w:lineRule="auto" w:line="276" w:before="60" w:after="60"/>
+              <w:rPr/>
+            </w:pPr>
+            <w:r>
+              <w:rPr/>
+              <w:t>Integration</w:t>
+            </w:r>
+          </w:p>
+          <w:p>
+            <w:pPr>
+              <w:pStyle w:val="Normal"/>
+              <w:widowControl w:val="false"/>
+              <w:numPr>
+                <w:ilvl w:val="0"/>
+                <w:numId w:val="7"/>
+              </w:numPr>
+              <w:spacing w:lineRule="auto" w:line="276" w:before="60" w:after="60"/>
+              <w:rPr/>
+            </w:pPr>
+            <w:r>
+              <w:rPr/>
+              <w:t>Testing at the hardware, software and system levels</w:t>
+            </w:r>
+          </w:p>
+        </w:tc>
+      </w:tr>
+      <w:tr>
+        <w:trPr/>
+        <w:tc>
+          <w:tcPr>
+            <w:tcW w:w="4078" w:type="dxa"/>
+            <w:tcBorders>
+              <w:top w:val="single" w:sz="4" w:space="0" w:color="000001"/>
+              <w:left w:val="single" w:sz="4" w:space="0" w:color="000001"/>
+              <w:bottom w:val="single" w:sz="4" w:space="0" w:color="000001"/>
+              <w:right w:val="single" w:sz="4" w:space="0" w:color="000001"/>
+              <w:insideH w:val="single" w:sz="4" w:space="0" w:color="000001"/>
+              <w:insideV w:val="single" w:sz="4" w:space="0" w:color="000001"/>
+            </w:tcBorders>
+            <w:shd w:fill="auto" w:val="clear"/>
+          </w:tcPr>
+          <w:p>
+            <w:pPr>
+              <w:pStyle w:val="Normal"/>
+              <w:widowControl w:val="false"/>
+              <w:spacing w:lineRule="auto" w:line="276" w:before="60" w:after="60"/>
+              <w:rPr/>
+            </w:pPr>
+            <w:r>
+              <w:rPr/>
+              <w:t>Project Manager - Item Level</w:t>
+            </w:r>
+          </w:p>
+        </w:tc>
+        <w:tc>
+          <w:tcPr>
+            <w:tcW w:w="1585" w:type="dxa"/>
+            <w:tcBorders>
+              <w:top w:val="single" w:sz="4" w:space="0" w:color="000001"/>
+              <w:left w:val="single" w:sz="4" w:space="0" w:color="000001"/>
+              <w:bottom w:val="single" w:sz="4" w:space="0" w:color="000001"/>
+              <w:right w:val="single" w:sz="4" w:space="0" w:color="000001"/>
+              <w:insideH w:val="single" w:sz="4" w:space="0" w:color="000001"/>
+              <w:insideV w:val="single" w:sz="4" w:space="0" w:color="000001"/>
+            </w:tcBorders>
+            <w:shd w:fill="auto" w:val="clear"/>
+          </w:tcPr>
+          <w:p>
+            <w:pPr>
+              <w:pStyle w:val="Normal"/>
+              <w:widowControl w:val="false"/>
+              <w:spacing w:lineRule="auto" w:line="276" w:before="60" w:after="60"/>
+              <w:rPr/>
+            </w:pPr>
+            <w:r>
+              <w:rPr/>
+              <w:t>OEM</w:t>
+            </w:r>
+          </w:p>
+        </w:tc>
+        <w:tc>
+          <w:tcPr>
+            <w:tcW w:w="4774" w:type="dxa"/>
+            <w:tcBorders>
+              <w:top w:val="single" w:sz="4" w:space="0" w:color="000001"/>
+              <w:left w:val="single" w:sz="4" w:space="0" w:color="000001"/>
+              <w:bottom w:val="single" w:sz="4" w:space="0" w:color="000001"/>
+              <w:right w:val="single" w:sz="4" w:space="0" w:color="000001"/>
+              <w:insideH w:val="single" w:sz="4" w:space="0" w:color="000001"/>
+              <w:insideV w:val="single" w:sz="4" w:space="0" w:color="000001"/>
+            </w:tcBorders>
+            <w:shd w:fill="auto" w:val="clear"/>
+          </w:tcPr>
+          <w:p>
+            <w:pPr>
+              <w:pStyle w:val="Normal"/>
+              <w:widowControl w:val="false"/>
+              <w:numPr>
+                <w:ilvl w:val="0"/>
+                <w:numId w:val="8"/>
+              </w:numPr>
+              <w:spacing w:lineRule="auto" w:line="276" w:before="60" w:after="60"/>
+              <w:rPr/>
+            </w:pPr>
+            <w:r>
+              <w:rPr/>
+              <w:t>Overall project management</w:t>
+            </w:r>
+          </w:p>
+          <w:p>
+            <w:pPr>
+              <w:pStyle w:val="Normal"/>
+              <w:widowControl w:val="false"/>
+              <w:numPr>
+                <w:ilvl w:val="0"/>
+                <w:numId w:val="8"/>
+              </w:numPr>
+              <w:spacing w:lineRule="auto" w:line="276" w:before="60" w:after="60"/>
+              <w:rPr/>
+            </w:pPr>
+            <w:r>
+              <w:rPr/>
+              <w:t>Acquires and allocates resources needed for the functional safety activities</w:t>
+            </w:r>
+          </w:p>
+          <w:p>
+            <w:pPr>
+              <w:pStyle w:val="Normal"/>
+              <w:widowControl w:val="false"/>
+              <w:numPr>
+                <w:ilvl w:val="0"/>
+                <w:numId w:val="8"/>
+              </w:numPr>
+              <w:spacing w:lineRule="auto" w:line="276" w:before="60" w:after="60"/>
+              <w:rPr/>
+            </w:pPr>
+            <w:r>
+              <w:rPr/>
+              <w:t>Appoints safety manager or might act as safety manager</w:t>
+            </w:r>
+          </w:p>
+        </w:tc>
+      </w:tr>
+      <w:tr>
+        <w:trPr/>
+        <w:tc>
+          <w:tcPr>
+            <w:tcW w:w="4078" w:type="dxa"/>
+            <w:tcBorders>
+              <w:top w:val="single" w:sz="4" w:space="0" w:color="000001"/>
+              <w:left w:val="single" w:sz="4" w:space="0" w:color="000001"/>
+              <w:bottom w:val="single" w:sz="4" w:space="0" w:color="000001"/>
+              <w:right w:val="single" w:sz="4" w:space="0" w:color="000001"/>
+              <w:insideH w:val="single" w:sz="4" w:space="0" w:color="000001"/>
+              <w:insideV w:val="single" w:sz="4" w:space="0" w:color="000001"/>
+            </w:tcBorders>
+            <w:shd w:fill="auto" w:val="clear"/>
+          </w:tcPr>
+          <w:p>
+            <w:pPr>
+              <w:pStyle w:val="Normal"/>
+              <w:widowControl w:val="false"/>
+              <w:spacing w:lineRule="auto" w:line="276" w:before="60" w:after="60"/>
+              <w:rPr/>
+            </w:pPr>
+            <w:r>
+              <w:rPr/>
+              <w:t>Functional Safety  Manager- Component Level</w:t>
+            </w:r>
+          </w:p>
+        </w:tc>
+        <w:tc>
+          <w:tcPr>
+            <w:tcW w:w="1585" w:type="dxa"/>
+            <w:tcBorders>
+              <w:top w:val="single" w:sz="4" w:space="0" w:color="000001"/>
+              <w:left w:val="single" w:sz="4" w:space="0" w:color="000001"/>
+              <w:bottom w:val="single" w:sz="4" w:space="0" w:color="000001"/>
+              <w:right w:val="single" w:sz="4" w:space="0" w:color="000001"/>
+              <w:insideH w:val="single" w:sz="4" w:space="0" w:color="000001"/>
+              <w:insideV w:val="single" w:sz="4" w:space="0" w:color="000001"/>
+            </w:tcBorders>
+            <w:shd w:fill="auto" w:val="clear"/>
+          </w:tcPr>
+          <w:p>
+            <w:pPr>
+              <w:pStyle w:val="Normal"/>
+              <w:widowControl w:val="false"/>
+              <w:spacing w:lineRule="auto" w:line="276" w:before="60" w:after="60"/>
+              <w:rPr/>
+            </w:pPr>
+            <w:r>
+              <w:rPr/>
+              <w:t>Tier-1 (Anatolii Volkodav)</w:t>
+            </w:r>
+          </w:p>
+        </w:tc>
+        <w:tc>
+          <w:tcPr>
+            <w:tcW w:w="4774" w:type="dxa"/>
+            <w:tcBorders>
+              <w:top w:val="single" w:sz="4" w:space="0" w:color="000001"/>
+              <w:left w:val="single" w:sz="4" w:space="0" w:color="000001"/>
+              <w:bottom w:val="single" w:sz="4" w:space="0" w:color="000001"/>
+              <w:right w:val="single" w:sz="4" w:space="0" w:color="000001"/>
+              <w:insideH w:val="single" w:sz="4" w:space="0" w:color="000001"/>
+              <w:insideV w:val="single" w:sz="4" w:space="0" w:color="000001"/>
+            </w:tcBorders>
+            <w:shd w:fill="auto" w:val="clear"/>
+          </w:tcPr>
+          <w:p>
+            <w:pPr>
+              <w:pStyle w:val="Normal"/>
+              <w:widowControl w:val="false"/>
+              <w:numPr>
+                <w:ilvl w:val="0"/>
+                <w:numId w:val="9"/>
+              </w:numPr>
+              <w:spacing w:lineRule="auto" w:line="276" w:before="60" w:after="60"/>
+              <w:rPr/>
+            </w:pPr>
+            <w:r>
+              <w:rPr/>
+              <w:t>Planning, coordinating and documenting of the development phase of the safety lifecycle</w:t>
+            </w:r>
+          </w:p>
+          <w:p>
+            <w:pPr>
+              <w:pStyle w:val="Normal"/>
+              <w:widowControl w:val="false"/>
+              <w:numPr>
+                <w:ilvl w:val="0"/>
+                <w:numId w:val="9"/>
+              </w:numPr>
+              <w:spacing w:lineRule="auto" w:line="276" w:before="60" w:after="60"/>
+              <w:rPr/>
+            </w:pPr>
+            <w:r>
+              <w:rPr/>
+              <w:t>Tailors the safety lifecycle</w:t>
+            </w:r>
+          </w:p>
+          <w:p>
+            <w:pPr>
+              <w:pStyle w:val="Normal"/>
+              <w:widowControl w:val="false"/>
+              <w:numPr>
+                <w:ilvl w:val="0"/>
+                <w:numId w:val="9"/>
+              </w:numPr>
+              <w:spacing w:lineRule="auto" w:line="276" w:before="60" w:after="60"/>
+              <w:rPr/>
+            </w:pPr>
+            <w:r>
+              <w:rPr/>
+              <w:t>Maintains the safety plan</w:t>
+            </w:r>
+          </w:p>
+          <w:p>
+            <w:pPr>
+              <w:pStyle w:val="Normal"/>
+              <w:widowControl w:val="false"/>
+              <w:numPr>
+                <w:ilvl w:val="0"/>
+                <w:numId w:val="9"/>
+              </w:numPr>
+              <w:spacing w:lineRule="auto" w:line="276" w:before="60" w:after="60"/>
+              <w:rPr/>
+            </w:pPr>
+            <w:r>
+              <w:rPr/>
+              <w:t>Monitors progress against the safety plan</w:t>
+            </w:r>
+          </w:p>
+          <w:p>
+            <w:pPr>
+              <w:pStyle w:val="Normal"/>
+              <w:widowControl w:val="false"/>
+              <w:numPr>
+                <w:ilvl w:val="0"/>
+                <w:numId w:val="9"/>
+              </w:numPr>
+              <w:spacing w:lineRule="auto" w:line="276" w:before="60" w:after="60"/>
+              <w:rPr/>
+            </w:pPr>
+            <w:r>
+              <w:rPr/>
+              <w:t>Performs pre-audits before the safety auditor</w:t>
+            </w:r>
+          </w:p>
+        </w:tc>
+      </w:tr>
+      <w:tr>
+        <w:trPr/>
+        <w:tc>
+          <w:tcPr>
+            <w:tcW w:w="4078" w:type="dxa"/>
+            <w:tcBorders>
+              <w:top w:val="single" w:sz="4" w:space="0" w:color="000001"/>
+              <w:left w:val="single" w:sz="4" w:space="0" w:color="000001"/>
+              <w:bottom w:val="single" w:sz="4" w:space="0" w:color="000001"/>
+              <w:right w:val="single" w:sz="4" w:space="0" w:color="000001"/>
+              <w:insideH w:val="single" w:sz="4" w:space="0" w:color="000001"/>
+              <w:insideV w:val="single" w:sz="4" w:space="0" w:color="000001"/>
+            </w:tcBorders>
+            <w:shd w:fill="auto" w:val="clear"/>
+          </w:tcPr>
+          <w:p>
+            <w:pPr>
+              <w:pStyle w:val="Normal"/>
+              <w:widowControl w:val="false"/>
+              <w:spacing w:lineRule="auto" w:line="276" w:before="60" w:after="60"/>
+              <w:rPr/>
+            </w:pPr>
+            <w:r>
+              <w:rPr/>
+              <w:t>Functional Safety  Engineer- Component Level</w:t>
+            </w:r>
+          </w:p>
+        </w:tc>
+        <w:tc>
+          <w:tcPr>
+            <w:tcW w:w="1585" w:type="dxa"/>
+            <w:tcBorders>
+              <w:top w:val="single" w:sz="4" w:space="0" w:color="000001"/>
+              <w:left w:val="single" w:sz="4" w:space="0" w:color="000001"/>
+              <w:bottom w:val="single" w:sz="4" w:space="0" w:color="000001"/>
+              <w:right w:val="single" w:sz="4" w:space="0" w:color="000001"/>
+              <w:insideH w:val="single" w:sz="4" w:space="0" w:color="000001"/>
+              <w:insideV w:val="single" w:sz="4" w:space="0" w:color="000001"/>
+            </w:tcBorders>
+            <w:shd w:fill="auto" w:val="clear"/>
+          </w:tcPr>
+          <w:p>
+            <w:pPr>
+              <w:pStyle w:val="Normal"/>
+              <w:widowControl w:val="false"/>
+              <w:spacing w:lineRule="auto" w:line="276" w:before="60" w:after="60"/>
+              <w:rPr/>
+            </w:pPr>
+            <w:r>
+              <w:rPr/>
+              <w:t>Tier-1 (Anatolii Volkodav)</w:t>
+            </w:r>
+          </w:p>
+        </w:tc>
+        <w:tc>
+          <w:tcPr>
+            <w:tcW w:w="4774" w:type="dxa"/>
+            <w:tcBorders>
+              <w:top w:val="single" w:sz="4" w:space="0" w:color="000001"/>
+              <w:left w:val="single" w:sz="4" w:space="0" w:color="000001"/>
+              <w:bottom w:val="single" w:sz="4" w:space="0" w:color="000001"/>
+              <w:right w:val="single" w:sz="4" w:space="0" w:color="000001"/>
+              <w:insideH w:val="single" w:sz="4" w:space="0" w:color="000001"/>
+              <w:insideV w:val="single" w:sz="4" w:space="0" w:color="000001"/>
+            </w:tcBorders>
+            <w:shd w:fill="auto" w:val="clear"/>
+          </w:tcPr>
+          <w:p>
+            <w:pPr>
+              <w:pStyle w:val="Normal"/>
+              <w:widowControl w:val="false"/>
+              <w:numPr>
+                <w:ilvl w:val="0"/>
+                <w:numId w:val="7"/>
+              </w:numPr>
+              <w:spacing w:lineRule="auto" w:line="276" w:before="60" w:after="60"/>
+              <w:rPr/>
+            </w:pPr>
+            <w:r>
+              <w:rPr/>
+              <w:t>Product development</w:t>
+            </w:r>
+          </w:p>
+          <w:p>
+            <w:pPr>
+              <w:pStyle w:val="Normal"/>
+              <w:widowControl w:val="false"/>
+              <w:numPr>
+                <w:ilvl w:val="0"/>
+                <w:numId w:val="7"/>
+              </w:numPr>
+              <w:spacing w:lineRule="auto" w:line="276" w:before="60" w:after="60"/>
+              <w:rPr/>
+            </w:pPr>
+            <w:r>
+              <w:rPr/>
+              <w:t>Integration</w:t>
+            </w:r>
+          </w:p>
+          <w:p>
+            <w:pPr>
+              <w:pStyle w:val="Normal"/>
+              <w:widowControl w:val="false"/>
+              <w:numPr>
+                <w:ilvl w:val="0"/>
+                <w:numId w:val="7"/>
+              </w:numPr>
+              <w:spacing w:lineRule="auto" w:line="276" w:before="60" w:after="60"/>
+              <w:rPr/>
+            </w:pPr>
+            <w:r>
+              <w:rPr/>
+              <w:t>Testing at the hardware, software and system levels</w:t>
+            </w:r>
+          </w:p>
+        </w:tc>
+      </w:tr>
+      <w:tr>
+        <w:trPr/>
+        <w:tc>
+          <w:tcPr>
+            <w:tcW w:w="4078" w:type="dxa"/>
+            <w:tcBorders>
+              <w:top w:val="single" w:sz="4" w:space="0" w:color="000001"/>
+              <w:left w:val="single" w:sz="4" w:space="0" w:color="000001"/>
+              <w:bottom w:val="single" w:sz="4" w:space="0" w:color="000001"/>
+              <w:right w:val="single" w:sz="4" w:space="0" w:color="000001"/>
+              <w:insideH w:val="single" w:sz="4" w:space="0" w:color="000001"/>
+              <w:insideV w:val="single" w:sz="4" w:space="0" w:color="000001"/>
+            </w:tcBorders>
+            <w:shd w:fill="auto" w:val="clear"/>
+          </w:tcPr>
+          <w:p>
+            <w:pPr>
+              <w:pStyle w:val="Normal"/>
+              <w:widowControl w:val="false"/>
+              <w:spacing w:lineRule="auto" w:line="276" w:before="60" w:after="60"/>
+              <w:rPr/>
+            </w:pPr>
+            <w:r>
+              <w:rPr/>
+              <w:t>Functional Safety Auditor</w:t>
+            </w:r>
+          </w:p>
+        </w:tc>
+        <w:tc>
+          <w:tcPr>
+            <w:tcW w:w="1585" w:type="dxa"/>
+            <w:tcBorders>
+              <w:top w:val="single" w:sz="4" w:space="0" w:color="000001"/>
+              <w:left w:val="single" w:sz="4" w:space="0" w:color="000001"/>
+              <w:bottom w:val="single" w:sz="4" w:space="0" w:color="000001"/>
+              <w:right w:val="single" w:sz="4" w:space="0" w:color="000001"/>
+              <w:insideH w:val="single" w:sz="4" w:space="0" w:color="000001"/>
+              <w:insideV w:val="single" w:sz="4" w:space="0" w:color="000001"/>
+            </w:tcBorders>
+            <w:shd w:fill="auto" w:val="clear"/>
+          </w:tcPr>
+          <w:p>
+            <w:pPr>
+              <w:pStyle w:val="Normal"/>
+              <w:widowControl w:val="false"/>
+              <w:spacing w:lineRule="auto" w:line="276" w:before="60" w:after="60"/>
+              <w:rPr/>
+            </w:pPr>
+            <w:r>
+              <w:rPr/>
+              <w:t>OEM or external</w:t>
+            </w:r>
+          </w:p>
+        </w:tc>
+        <w:tc>
+          <w:tcPr>
+            <w:tcW w:w="4774" w:type="dxa"/>
+            <w:tcBorders>
+              <w:top w:val="single" w:sz="4" w:space="0" w:color="000001"/>
+              <w:left w:val="single" w:sz="4" w:space="0" w:color="000001"/>
+              <w:bottom w:val="single" w:sz="4" w:space="0" w:color="000001"/>
+              <w:right w:val="single" w:sz="4" w:space="0" w:color="000001"/>
+              <w:insideH w:val="single" w:sz="4" w:space="0" w:color="000001"/>
+              <w:insideV w:val="single" w:sz="4" w:space="0" w:color="000001"/>
+            </w:tcBorders>
+            <w:shd w:fill="auto" w:val="clear"/>
+          </w:tcPr>
+          <w:p>
+            <w:pPr>
+              <w:pStyle w:val="Normal"/>
+              <w:widowControl w:val="false"/>
+              <w:numPr>
+                <w:ilvl w:val="0"/>
+                <w:numId w:val="10"/>
+              </w:numPr>
+              <w:spacing w:lineRule="auto" w:line="276" w:before="60" w:after="60"/>
+              <w:rPr/>
+            </w:pPr>
+            <w:r>
+              <w:rPr/>
+              <w:t>Ensures that the design and production implementation conform to the safety plan and ISO 26262.</w:t>
+            </w:r>
+          </w:p>
+          <w:p>
+            <w:pPr>
+              <w:pStyle w:val="Normal"/>
+              <w:widowControl w:val="false"/>
+              <w:numPr>
+                <w:ilvl w:val="0"/>
+                <w:numId w:val="10"/>
+              </w:numPr>
+              <w:spacing w:lineRule="auto" w:line="276" w:before="60" w:after="60"/>
+              <w:rPr/>
+            </w:pPr>
+            <w:r>
+              <w:rPr/>
+              <w:t>Must be independent from the team developing the project</w:t>
+            </w:r>
+          </w:p>
+        </w:tc>
+      </w:tr>
+      <w:tr>
+        <w:trPr/>
+        <w:tc>
+          <w:tcPr>
+            <w:tcW w:w="4078" w:type="dxa"/>
+            <w:tcBorders>
+              <w:top w:val="single" w:sz="4" w:space="0" w:color="000001"/>
+              <w:left w:val="single" w:sz="4" w:space="0" w:color="000001"/>
+              <w:bottom w:val="single" w:sz="4" w:space="0" w:color="000001"/>
+              <w:right w:val="single" w:sz="4" w:space="0" w:color="000001"/>
+              <w:insideH w:val="single" w:sz="4" w:space="0" w:color="000001"/>
+              <w:insideV w:val="single" w:sz="4" w:space="0" w:color="000001"/>
+            </w:tcBorders>
+            <w:shd w:fill="auto" w:val="clear"/>
+          </w:tcPr>
+          <w:p>
+            <w:pPr>
+              <w:pStyle w:val="Normal"/>
+              <w:widowControl w:val="false"/>
+              <w:spacing w:lineRule="auto" w:line="276" w:before="60" w:after="60"/>
+              <w:rPr/>
+            </w:pPr>
+            <w:r>
+              <w:rPr/>
+              <w:t>Functional Safety Assessor</w:t>
+            </w:r>
+          </w:p>
+        </w:tc>
+        <w:tc>
+          <w:tcPr>
+            <w:tcW w:w="1585" w:type="dxa"/>
+            <w:tcBorders>
+              <w:top w:val="single" w:sz="4" w:space="0" w:color="000001"/>
+              <w:left w:val="single" w:sz="4" w:space="0" w:color="000001"/>
+              <w:bottom w:val="single" w:sz="4" w:space="0" w:color="000001"/>
+              <w:right w:val="single" w:sz="4" w:space="0" w:color="000001"/>
+              <w:insideH w:val="single" w:sz="4" w:space="0" w:color="000001"/>
+              <w:insideV w:val="single" w:sz="4" w:space="0" w:color="000001"/>
+            </w:tcBorders>
+            <w:shd w:fill="auto" w:val="clear"/>
+          </w:tcPr>
+          <w:p>
+            <w:pPr>
+              <w:pStyle w:val="Normal"/>
+              <w:widowControl w:val="false"/>
+              <w:spacing w:lineRule="auto" w:line="276" w:before="60" w:after="60"/>
+              <w:rPr/>
+            </w:pPr>
+            <w:r>
+              <w:rPr/>
+              <w:t>OEM or external</w:t>
+            </w:r>
+          </w:p>
+        </w:tc>
+        <w:tc>
+          <w:tcPr>
+            <w:tcW w:w="4774" w:type="dxa"/>
+            <w:tcBorders>
+              <w:top w:val="single" w:sz="4" w:space="0" w:color="000001"/>
+              <w:left w:val="single" w:sz="4" w:space="0" w:color="000001"/>
+              <w:bottom w:val="single" w:sz="4" w:space="0" w:color="000001"/>
+              <w:right w:val="single" w:sz="4" w:space="0" w:color="000001"/>
+              <w:insideH w:val="single" w:sz="4" w:space="0" w:color="000001"/>
+              <w:insideV w:val="single" w:sz="4" w:space="0" w:color="000001"/>
+            </w:tcBorders>
+            <w:shd w:fill="auto" w:val="clear"/>
+          </w:tcPr>
+          <w:p>
+            <w:pPr>
+              <w:pStyle w:val="Normal"/>
+              <w:widowControl w:val="false"/>
+              <w:numPr>
+                <w:ilvl w:val="0"/>
+                <w:numId w:val="11"/>
+              </w:numPr>
+              <w:spacing w:lineRule="auto" w:line="276" w:before="60" w:after="60"/>
+              <w:rPr/>
+            </w:pPr>
+            <w:r>
+              <w:rPr/>
+              <w:t>Independent judgement as to whether functional safety is being achieved via a functional safety assessment</w:t>
+            </w:r>
+          </w:p>
+          <w:p>
+            <w:pPr>
+              <w:pStyle w:val="Normal"/>
+              <w:widowControl w:val="false"/>
+              <w:numPr>
+                <w:ilvl w:val="0"/>
+                <w:numId w:val="11"/>
+              </w:numPr>
+              <w:spacing w:lineRule="auto" w:line="276" w:before="60" w:after="60"/>
+              <w:rPr/>
+            </w:pPr>
+            <w:r>
+              <w:rPr/>
+              <w:t>Must be independent from the team developing the project</w:t>
+            </w:r>
+          </w:p>
+        </w:tc>
+      </w:tr>
+    </w:tbl>
+    <w:p>
+      <w:pPr>
+        <w:pStyle w:val="Heading1"/>
+        <w:spacing w:before="0" w:after="0"/>
+        <w:contextualSpacing/>
+        <w:rPr/>
+      </w:pPr>
+      <w:r>
+        <w:rPr/>
       </w:r>
     </w:p>
     <w:p>
@@ -5803,7 +6675,7 @@
           <mc:Choice Requires="wps">
             <w:drawing>
               <wp:inline distT="0" distB="0" distL="0" distR="0">
-                <wp:extent cx="3175" cy="21590"/>
+                <wp:extent cx="5080" cy="23495"/>
                 <wp:effectExtent l="0" t="0" r="0" b="0"/>
                 <wp:docPr id="5" name=""/>
                 <a:graphic xmlns:a="http://schemas.openxmlformats.org/drawingml/2006/main">
@@ -5813,7 +6685,7 @@
                       <wps:spPr>
                         <a:xfrm>
                           <a:off x="0" y="0"/>
-                          <a:ext cx="2520" cy="20880"/>
+                          <a:ext cx="4320" cy="23040"/>
                         </a:xfrm>
                         <a:prstGeom prst="rect">
                           <a:avLst/>
@@ -5843,7 +6715,7 @@
           </mc:Choice>
           <mc:Fallback>
             <w:pict>
-              <v:rect id="shape_0" fillcolor="#a0a0a0" stroked="f" style="position:absolute;margin-left:0pt;margin-top:-1.7pt;width:0.15pt;height:1.6pt;mso-position-vertical:top">
+              <v:rect id="shape_0" fillcolor="#a0a0a0" stroked="f" style="position:absolute;margin-left:0pt;margin-top:-1.85pt;width:0.3pt;height:1.75pt;mso-position-vertical:top">
                 <w10:wrap type="none"/>
                 <v:fill o:detectmouseclick="t" type="solid" color2="#5f5f5f"/>
                 <v:stroke color="#3465a4" joinstyle="round" endcap="flat"/>
@@ -6875,6 +7747,590 @@
   <w:abstractNum w:abstractNumId="8">
     <w:lvl w:ilvl="0">
       <w:start w:val="1"/>
+      <w:numFmt w:val="bullet"/>
+      <w:lvlText w:val=""/>
+      <w:lvlJc w:val="left"/>
+      <w:pPr>
+        <w:tabs>
+          <w:tab w:val="num" w:pos="720"/>
+        </w:tabs>
+        <w:ind w:left="720" w:hanging="360"/>
+      </w:pPr>
+      <w:rPr>
+        <w:rFonts w:ascii="Symbol" w:hAnsi="Symbol" w:cs="Symbol" w:hint="default"/>
+        <w:rFonts w:cs="OpenSymbol"/>
+      </w:rPr>
+    </w:lvl>
+    <w:lvl w:ilvl="1">
+      <w:start w:val="1"/>
+      <w:numFmt w:val="bullet"/>
+      <w:lvlText w:val="◦"/>
+      <w:lvlJc w:val="left"/>
+      <w:pPr>
+        <w:tabs>
+          <w:tab w:val="num" w:pos="1080"/>
+        </w:tabs>
+        <w:ind w:left="1080" w:hanging="360"/>
+      </w:pPr>
+      <w:rPr>
+        <w:rFonts w:ascii="OpenSymbol" w:hAnsi="OpenSymbol" w:cs="OpenSymbol" w:hint="default"/>
+        <w:rFonts w:cs="OpenSymbol"/>
+      </w:rPr>
+    </w:lvl>
+    <w:lvl w:ilvl="2">
+      <w:start w:val="1"/>
+      <w:numFmt w:val="bullet"/>
+      <w:lvlText w:val="▪"/>
+      <w:lvlJc w:val="left"/>
+      <w:pPr>
+        <w:tabs>
+          <w:tab w:val="num" w:pos="1440"/>
+        </w:tabs>
+        <w:ind w:left="1440" w:hanging="360"/>
+      </w:pPr>
+      <w:rPr>
+        <w:rFonts w:ascii="OpenSymbol" w:hAnsi="OpenSymbol" w:cs="OpenSymbol" w:hint="default"/>
+        <w:rFonts w:cs="OpenSymbol"/>
+      </w:rPr>
+    </w:lvl>
+    <w:lvl w:ilvl="3">
+      <w:start w:val="1"/>
+      <w:numFmt w:val="bullet"/>
+      <w:lvlText w:val=""/>
+      <w:lvlJc w:val="left"/>
+      <w:pPr>
+        <w:tabs>
+          <w:tab w:val="num" w:pos="1800"/>
+        </w:tabs>
+        <w:ind w:left="1800" w:hanging="360"/>
+      </w:pPr>
+      <w:rPr>
+        <w:rFonts w:ascii="Symbol" w:hAnsi="Symbol" w:cs="Symbol" w:hint="default"/>
+        <w:rFonts w:cs="OpenSymbol"/>
+      </w:rPr>
+    </w:lvl>
+    <w:lvl w:ilvl="4">
+      <w:start w:val="1"/>
+      <w:numFmt w:val="bullet"/>
+      <w:lvlText w:val="◦"/>
+      <w:lvlJc w:val="left"/>
+      <w:pPr>
+        <w:tabs>
+          <w:tab w:val="num" w:pos="2160"/>
+        </w:tabs>
+        <w:ind w:left="2160" w:hanging="360"/>
+      </w:pPr>
+      <w:rPr>
+        <w:rFonts w:ascii="OpenSymbol" w:hAnsi="OpenSymbol" w:cs="OpenSymbol" w:hint="default"/>
+        <w:rFonts w:cs="OpenSymbol"/>
+      </w:rPr>
+    </w:lvl>
+    <w:lvl w:ilvl="5">
+      <w:start w:val="1"/>
+      <w:numFmt w:val="bullet"/>
+      <w:lvlText w:val="▪"/>
+      <w:lvlJc w:val="left"/>
+      <w:pPr>
+        <w:tabs>
+          <w:tab w:val="num" w:pos="2520"/>
+        </w:tabs>
+        <w:ind w:left="2520" w:hanging="360"/>
+      </w:pPr>
+      <w:rPr>
+        <w:rFonts w:ascii="OpenSymbol" w:hAnsi="OpenSymbol" w:cs="OpenSymbol" w:hint="default"/>
+        <w:rFonts w:cs="OpenSymbol"/>
+      </w:rPr>
+    </w:lvl>
+    <w:lvl w:ilvl="6">
+      <w:start w:val="1"/>
+      <w:numFmt w:val="bullet"/>
+      <w:lvlText w:val=""/>
+      <w:lvlJc w:val="left"/>
+      <w:pPr>
+        <w:tabs>
+          <w:tab w:val="num" w:pos="2880"/>
+        </w:tabs>
+        <w:ind w:left="2880" w:hanging="360"/>
+      </w:pPr>
+      <w:rPr>
+        <w:rFonts w:ascii="Symbol" w:hAnsi="Symbol" w:cs="Symbol" w:hint="default"/>
+        <w:rFonts w:cs="OpenSymbol"/>
+      </w:rPr>
+    </w:lvl>
+    <w:lvl w:ilvl="7">
+      <w:start w:val="1"/>
+      <w:numFmt w:val="bullet"/>
+      <w:lvlText w:val="◦"/>
+      <w:lvlJc w:val="left"/>
+      <w:pPr>
+        <w:tabs>
+          <w:tab w:val="num" w:pos="3240"/>
+        </w:tabs>
+        <w:ind w:left="3240" w:hanging="360"/>
+      </w:pPr>
+      <w:rPr>
+        <w:rFonts w:ascii="OpenSymbol" w:hAnsi="OpenSymbol" w:cs="OpenSymbol" w:hint="default"/>
+        <w:rFonts w:cs="OpenSymbol"/>
+      </w:rPr>
+    </w:lvl>
+    <w:lvl w:ilvl="8">
+      <w:start w:val="1"/>
+      <w:numFmt w:val="bullet"/>
+      <w:lvlText w:val="▪"/>
+      <w:lvlJc w:val="left"/>
+      <w:pPr>
+        <w:tabs>
+          <w:tab w:val="num" w:pos="3600"/>
+        </w:tabs>
+        <w:ind w:left="3600" w:hanging="360"/>
+      </w:pPr>
+      <w:rPr>
+        <w:rFonts w:ascii="OpenSymbol" w:hAnsi="OpenSymbol" w:cs="OpenSymbol" w:hint="default"/>
+        <w:rFonts w:cs="OpenSymbol"/>
+      </w:rPr>
+    </w:lvl>
+  </w:abstractNum>
+  <w:abstractNum w:abstractNumId="9">
+    <w:lvl w:ilvl="0">
+      <w:start w:val="1"/>
+      <w:numFmt w:val="bullet"/>
+      <w:lvlText w:val=""/>
+      <w:lvlJc w:val="left"/>
+      <w:pPr>
+        <w:tabs>
+          <w:tab w:val="num" w:pos="720"/>
+        </w:tabs>
+        <w:ind w:left="720" w:hanging="360"/>
+      </w:pPr>
+      <w:rPr>
+        <w:rFonts w:ascii="Symbol" w:hAnsi="Symbol" w:cs="Symbol" w:hint="default"/>
+        <w:rFonts w:cs="OpenSymbol"/>
+      </w:rPr>
+    </w:lvl>
+    <w:lvl w:ilvl="1">
+      <w:start w:val="1"/>
+      <w:numFmt w:val="bullet"/>
+      <w:lvlText w:val="◦"/>
+      <w:lvlJc w:val="left"/>
+      <w:pPr>
+        <w:tabs>
+          <w:tab w:val="num" w:pos="1080"/>
+        </w:tabs>
+        <w:ind w:left="1080" w:hanging="360"/>
+      </w:pPr>
+      <w:rPr>
+        <w:rFonts w:ascii="OpenSymbol" w:hAnsi="OpenSymbol" w:cs="OpenSymbol" w:hint="default"/>
+        <w:rFonts w:cs="OpenSymbol"/>
+      </w:rPr>
+    </w:lvl>
+    <w:lvl w:ilvl="2">
+      <w:start w:val="1"/>
+      <w:numFmt w:val="bullet"/>
+      <w:lvlText w:val="▪"/>
+      <w:lvlJc w:val="left"/>
+      <w:pPr>
+        <w:tabs>
+          <w:tab w:val="num" w:pos="1440"/>
+        </w:tabs>
+        <w:ind w:left="1440" w:hanging="360"/>
+      </w:pPr>
+      <w:rPr>
+        <w:rFonts w:ascii="OpenSymbol" w:hAnsi="OpenSymbol" w:cs="OpenSymbol" w:hint="default"/>
+        <w:rFonts w:cs="OpenSymbol"/>
+      </w:rPr>
+    </w:lvl>
+    <w:lvl w:ilvl="3">
+      <w:start w:val="1"/>
+      <w:numFmt w:val="bullet"/>
+      <w:lvlText w:val=""/>
+      <w:lvlJc w:val="left"/>
+      <w:pPr>
+        <w:tabs>
+          <w:tab w:val="num" w:pos="1800"/>
+        </w:tabs>
+        <w:ind w:left="1800" w:hanging="360"/>
+      </w:pPr>
+      <w:rPr>
+        <w:rFonts w:ascii="Symbol" w:hAnsi="Symbol" w:cs="Symbol" w:hint="default"/>
+        <w:rFonts w:cs="OpenSymbol"/>
+      </w:rPr>
+    </w:lvl>
+    <w:lvl w:ilvl="4">
+      <w:start w:val="1"/>
+      <w:numFmt w:val="bullet"/>
+      <w:lvlText w:val="◦"/>
+      <w:lvlJc w:val="left"/>
+      <w:pPr>
+        <w:tabs>
+          <w:tab w:val="num" w:pos="2160"/>
+        </w:tabs>
+        <w:ind w:left="2160" w:hanging="360"/>
+      </w:pPr>
+      <w:rPr>
+        <w:rFonts w:ascii="OpenSymbol" w:hAnsi="OpenSymbol" w:cs="OpenSymbol" w:hint="default"/>
+        <w:rFonts w:cs="OpenSymbol"/>
+      </w:rPr>
+    </w:lvl>
+    <w:lvl w:ilvl="5">
+      <w:start w:val="1"/>
+      <w:numFmt w:val="bullet"/>
+      <w:lvlText w:val="▪"/>
+      <w:lvlJc w:val="left"/>
+      <w:pPr>
+        <w:tabs>
+          <w:tab w:val="num" w:pos="2520"/>
+        </w:tabs>
+        <w:ind w:left="2520" w:hanging="360"/>
+      </w:pPr>
+      <w:rPr>
+        <w:rFonts w:ascii="OpenSymbol" w:hAnsi="OpenSymbol" w:cs="OpenSymbol" w:hint="default"/>
+        <w:rFonts w:cs="OpenSymbol"/>
+      </w:rPr>
+    </w:lvl>
+    <w:lvl w:ilvl="6">
+      <w:start w:val="1"/>
+      <w:numFmt w:val="bullet"/>
+      <w:lvlText w:val=""/>
+      <w:lvlJc w:val="left"/>
+      <w:pPr>
+        <w:tabs>
+          <w:tab w:val="num" w:pos="2880"/>
+        </w:tabs>
+        <w:ind w:left="2880" w:hanging="360"/>
+      </w:pPr>
+      <w:rPr>
+        <w:rFonts w:ascii="Symbol" w:hAnsi="Symbol" w:cs="Symbol" w:hint="default"/>
+        <w:rFonts w:cs="OpenSymbol"/>
+      </w:rPr>
+    </w:lvl>
+    <w:lvl w:ilvl="7">
+      <w:start w:val="1"/>
+      <w:numFmt w:val="bullet"/>
+      <w:lvlText w:val="◦"/>
+      <w:lvlJc w:val="left"/>
+      <w:pPr>
+        <w:tabs>
+          <w:tab w:val="num" w:pos="3240"/>
+        </w:tabs>
+        <w:ind w:left="3240" w:hanging="360"/>
+      </w:pPr>
+      <w:rPr>
+        <w:rFonts w:ascii="OpenSymbol" w:hAnsi="OpenSymbol" w:cs="OpenSymbol" w:hint="default"/>
+        <w:rFonts w:cs="OpenSymbol"/>
+      </w:rPr>
+    </w:lvl>
+    <w:lvl w:ilvl="8">
+      <w:start w:val="1"/>
+      <w:numFmt w:val="bullet"/>
+      <w:lvlText w:val="▪"/>
+      <w:lvlJc w:val="left"/>
+      <w:pPr>
+        <w:tabs>
+          <w:tab w:val="num" w:pos="3600"/>
+        </w:tabs>
+        <w:ind w:left="3600" w:hanging="360"/>
+      </w:pPr>
+      <w:rPr>
+        <w:rFonts w:ascii="OpenSymbol" w:hAnsi="OpenSymbol" w:cs="OpenSymbol" w:hint="default"/>
+        <w:rFonts w:cs="OpenSymbol"/>
+      </w:rPr>
+    </w:lvl>
+  </w:abstractNum>
+  <w:abstractNum w:abstractNumId="10">
+    <w:lvl w:ilvl="0">
+      <w:start w:val="1"/>
+      <w:numFmt w:val="bullet"/>
+      <w:lvlText w:val=""/>
+      <w:lvlJc w:val="left"/>
+      <w:pPr>
+        <w:tabs>
+          <w:tab w:val="num" w:pos="720"/>
+        </w:tabs>
+        <w:ind w:left="720" w:hanging="360"/>
+      </w:pPr>
+      <w:rPr>
+        <w:rFonts w:ascii="Symbol" w:hAnsi="Symbol" w:cs="Symbol" w:hint="default"/>
+        <w:rFonts w:cs="OpenSymbol"/>
+      </w:rPr>
+    </w:lvl>
+    <w:lvl w:ilvl="1">
+      <w:start w:val="1"/>
+      <w:numFmt w:val="bullet"/>
+      <w:lvlText w:val="◦"/>
+      <w:lvlJc w:val="left"/>
+      <w:pPr>
+        <w:tabs>
+          <w:tab w:val="num" w:pos="1080"/>
+        </w:tabs>
+        <w:ind w:left="1080" w:hanging="360"/>
+      </w:pPr>
+      <w:rPr>
+        <w:rFonts w:ascii="OpenSymbol" w:hAnsi="OpenSymbol" w:cs="OpenSymbol" w:hint="default"/>
+        <w:rFonts w:cs="OpenSymbol"/>
+      </w:rPr>
+    </w:lvl>
+    <w:lvl w:ilvl="2">
+      <w:start w:val="1"/>
+      <w:numFmt w:val="bullet"/>
+      <w:lvlText w:val="▪"/>
+      <w:lvlJc w:val="left"/>
+      <w:pPr>
+        <w:tabs>
+          <w:tab w:val="num" w:pos="1440"/>
+        </w:tabs>
+        <w:ind w:left="1440" w:hanging="360"/>
+      </w:pPr>
+      <w:rPr>
+        <w:rFonts w:ascii="OpenSymbol" w:hAnsi="OpenSymbol" w:cs="OpenSymbol" w:hint="default"/>
+        <w:rFonts w:cs="OpenSymbol"/>
+      </w:rPr>
+    </w:lvl>
+    <w:lvl w:ilvl="3">
+      <w:start w:val="1"/>
+      <w:numFmt w:val="bullet"/>
+      <w:lvlText w:val=""/>
+      <w:lvlJc w:val="left"/>
+      <w:pPr>
+        <w:tabs>
+          <w:tab w:val="num" w:pos="1800"/>
+        </w:tabs>
+        <w:ind w:left="1800" w:hanging="360"/>
+      </w:pPr>
+      <w:rPr>
+        <w:rFonts w:ascii="Symbol" w:hAnsi="Symbol" w:cs="Symbol" w:hint="default"/>
+        <w:rFonts w:cs="OpenSymbol"/>
+      </w:rPr>
+    </w:lvl>
+    <w:lvl w:ilvl="4">
+      <w:start w:val="1"/>
+      <w:numFmt w:val="bullet"/>
+      <w:lvlText w:val="◦"/>
+      <w:lvlJc w:val="left"/>
+      <w:pPr>
+        <w:tabs>
+          <w:tab w:val="num" w:pos="2160"/>
+        </w:tabs>
+        <w:ind w:left="2160" w:hanging="360"/>
+      </w:pPr>
+      <w:rPr>
+        <w:rFonts w:ascii="OpenSymbol" w:hAnsi="OpenSymbol" w:cs="OpenSymbol" w:hint="default"/>
+        <w:rFonts w:cs="OpenSymbol"/>
+      </w:rPr>
+    </w:lvl>
+    <w:lvl w:ilvl="5">
+      <w:start w:val="1"/>
+      <w:numFmt w:val="bullet"/>
+      <w:lvlText w:val="▪"/>
+      <w:lvlJc w:val="left"/>
+      <w:pPr>
+        <w:tabs>
+          <w:tab w:val="num" w:pos="2520"/>
+        </w:tabs>
+        <w:ind w:left="2520" w:hanging="360"/>
+      </w:pPr>
+      <w:rPr>
+        <w:rFonts w:ascii="OpenSymbol" w:hAnsi="OpenSymbol" w:cs="OpenSymbol" w:hint="default"/>
+        <w:rFonts w:cs="OpenSymbol"/>
+      </w:rPr>
+    </w:lvl>
+    <w:lvl w:ilvl="6">
+      <w:start w:val="1"/>
+      <w:numFmt w:val="bullet"/>
+      <w:lvlText w:val=""/>
+      <w:lvlJc w:val="left"/>
+      <w:pPr>
+        <w:tabs>
+          <w:tab w:val="num" w:pos="2880"/>
+        </w:tabs>
+        <w:ind w:left="2880" w:hanging="360"/>
+      </w:pPr>
+      <w:rPr>
+        <w:rFonts w:ascii="Symbol" w:hAnsi="Symbol" w:cs="Symbol" w:hint="default"/>
+        <w:rFonts w:cs="OpenSymbol"/>
+      </w:rPr>
+    </w:lvl>
+    <w:lvl w:ilvl="7">
+      <w:start w:val="1"/>
+      <w:numFmt w:val="bullet"/>
+      <w:lvlText w:val="◦"/>
+      <w:lvlJc w:val="left"/>
+      <w:pPr>
+        <w:tabs>
+          <w:tab w:val="num" w:pos="3240"/>
+        </w:tabs>
+        <w:ind w:left="3240" w:hanging="360"/>
+      </w:pPr>
+      <w:rPr>
+        <w:rFonts w:ascii="OpenSymbol" w:hAnsi="OpenSymbol" w:cs="OpenSymbol" w:hint="default"/>
+        <w:rFonts w:cs="OpenSymbol"/>
+      </w:rPr>
+    </w:lvl>
+    <w:lvl w:ilvl="8">
+      <w:start w:val="1"/>
+      <w:numFmt w:val="bullet"/>
+      <w:lvlText w:val="▪"/>
+      <w:lvlJc w:val="left"/>
+      <w:pPr>
+        <w:tabs>
+          <w:tab w:val="num" w:pos="3600"/>
+        </w:tabs>
+        <w:ind w:left="3600" w:hanging="360"/>
+      </w:pPr>
+      <w:rPr>
+        <w:rFonts w:ascii="OpenSymbol" w:hAnsi="OpenSymbol" w:cs="OpenSymbol" w:hint="default"/>
+        <w:rFonts w:cs="OpenSymbol"/>
+      </w:rPr>
+    </w:lvl>
+  </w:abstractNum>
+  <w:abstractNum w:abstractNumId="11">
+    <w:lvl w:ilvl="0">
+      <w:start w:val="1"/>
+      <w:numFmt w:val="bullet"/>
+      <w:lvlText w:val=""/>
+      <w:lvlJc w:val="left"/>
+      <w:pPr>
+        <w:tabs>
+          <w:tab w:val="num" w:pos="720"/>
+        </w:tabs>
+        <w:ind w:left="720" w:hanging="360"/>
+      </w:pPr>
+      <w:rPr>
+        <w:rFonts w:ascii="Symbol" w:hAnsi="Symbol" w:cs="Symbol" w:hint="default"/>
+        <w:rFonts w:cs="OpenSymbol"/>
+      </w:rPr>
+    </w:lvl>
+    <w:lvl w:ilvl="1">
+      <w:start w:val="1"/>
+      <w:numFmt w:val="bullet"/>
+      <w:lvlText w:val="◦"/>
+      <w:lvlJc w:val="left"/>
+      <w:pPr>
+        <w:tabs>
+          <w:tab w:val="num" w:pos="1080"/>
+        </w:tabs>
+        <w:ind w:left="1080" w:hanging="360"/>
+      </w:pPr>
+      <w:rPr>
+        <w:rFonts w:ascii="OpenSymbol" w:hAnsi="OpenSymbol" w:cs="OpenSymbol" w:hint="default"/>
+        <w:rFonts w:cs="OpenSymbol"/>
+      </w:rPr>
+    </w:lvl>
+    <w:lvl w:ilvl="2">
+      <w:start w:val="1"/>
+      <w:numFmt w:val="bullet"/>
+      <w:lvlText w:val="▪"/>
+      <w:lvlJc w:val="left"/>
+      <w:pPr>
+        <w:tabs>
+          <w:tab w:val="num" w:pos="1440"/>
+        </w:tabs>
+        <w:ind w:left="1440" w:hanging="360"/>
+      </w:pPr>
+      <w:rPr>
+        <w:rFonts w:ascii="OpenSymbol" w:hAnsi="OpenSymbol" w:cs="OpenSymbol" w:hint="default"/>
+        <w:rFonts w:cs="OpenSymbol"/>
+      </w:rPr>
+    </w:lvl>
+    <w:lvl w:ilvl="3">
+      <w:start w:val="1"/>
+      <w:numFmt w:val="bullet"/>
+      <w:lvlText w:val=""/>
+      <w:lvlJc w:val="left"/>
+      <w:pPr>
+        <w:tabs>
+          <w:tab w:val="num" w:pos="1800"/>
+        </w:tabs>
+        <w:ind w:left="1800" w:hanging="360"/>
+      </w:pPr>
+      <w:rPr>
+        <w:rFonts w:ascii="Symbol" w:hAnsi="Symbol" w:cs="Symbol" w:hint="default"/>
+        <w:rFonts w:cs="OpenSymbol"/>
+      </w:rPr>
+    </w:lvl>
+    <w:lvl w:ilvl="4">
+      <w:start w:val="1"/>
+      <w:numFmt w:val="bullet"/>
+      <w:lvlText w:val="◦"/>
+      <w:lvlJc w:val="left"/>
+      <w:pPr>
+        <w:tabs>
+          <w:tab w:val="num" w:pos="2160"/>
+        </w:tabs>
+        <w:ind w:left="2160" w:hanging="360"/>
+      </w:pPr>
+      <w:rPr>
+        <w:rFonts w:ascii="OpenSymbol" w:hAnsi="OpenSymbol" w:cs="OpenSymbol" w:hint="default"/>
+        <w:rFonts w:cs="OpenSymbol"/>
+      </w:rPr>
+    </w:lvl>
+    <w:lvl w:ilvl="5">
+      <w:start w:val="1"/>
+      <w:numFmt w:val="bullet"/>
+      <w:lvlText w:val="▪"/>
+      <w:lvlJc w:val="left"/>
+      <w:pPr>
+        <w:tabs>
+          <w:tab w:val="num" w:pos="2520"/>
+        </w:tabs>
+        <w:ind w:left="2520" w:hanging="360"/>
+      </w:pPr>
+      <w:rPr>
+        <w:rFonts w:ascii="OpenSymbol" w:hAnsi="OpenSymbol" w:cs="OpenSymbol" w:hint="default"/>
+        <w:rFonts w:cs="OpenSymbol"/>
+      </w:rPr>
+    </w:lvl>
+    <w:lvl w:ilvl="6">
+      <w:start w:val="1"/>
+      <w:numFmt w:val="bullet"/>
+      <w:lvlText w:val=""/>
+      <w:lvlJc w:val="left"/>
+      <w:pPr>
+        <w:tabs>
+          <w:tab w:val="num" w:pos="2880"/>
+        </w:tabs>
+        <w:ind w:left="2880" w:hanging="360"/>
+      </w:pPr>
+      <w:rPr>
+        <w:rFonts w:ascii="Symbol" w:hAnsi="Symbol" w:cs="Symbol" w:hint="default"/>
+        <w:rFonts w:cs="OpenSymbol"/>
+      </w:rPr>
+    </w:lvl>
+    <w:lvl w:ilvl="7">
+      <w:start w:val="1"/>
+      <w:numFmt w:val="bullet"/>
+      <w:lvlText w:val="◦"/>
+      <w:lvlJc w:val="left"/>
+      <w:pPr>
+        <w:tabs>
+          <w:tab w:val="num" w:pos="3240"/>
+        </w:tabs>
+        <w:ind w:left="3240" w:hanging="360"/>
+      </w:pPr>
+      <w:rPr>
+        <w:rFonts w:ascii="OpenSymbol" w:hAnsi="OpenSymbol" w:cs="OpenSymbol" w:hint="default"/>
+        <w:rFonts w:cs="OpenSymbol"/>
+      </w:rPr>
+    </w:lvl>
+    <w:lvl w:ilvl="8">
+      <w:start w:val="1"/>
+      <w:numFmt w:val="bullet"/>
+      <w:lvlText w:val="▪"/>
+      <w:lvlJc w:val="left"/>
+      <w:pPr>
+        <w:tabs>
+          <w:tab w:val="num" w:pos="3600"/>
+        </w:tabs>
+        <w:ind w:left="3600" w:hanging="360"/>
+      </w:pPr>
+      <w:rPr>
+        <w:rFonts w:ascii="OpenSymbol" w:hAnsi="OpenSymbol" w:cs="OpenSymbol" w:hint="default"/>
+        <w:rFonts w:cs="OpenSymbol"/>
+      </w:rPr>
+    </w:lvl>
+  </w:abstractNum>
+  <w:abstractNum w:abstractNumId="12">
+    <w:lvl w:ilvl="0">
+      <w:start w:val="1"/>
       <w:numFmt w:val="none"/>
       <w:suff w:val="nothing"/>
       <w:lvlText w:val=""/>
@@ -6988,6 +8444,18 @@
   <w:num w:numId="8">
     <w:abstractNumId w:val="8"/>
   </w:num>
+  <w:num w:numId="9">
+    <w:abstractNumId w:val="9"/>
+  </w:num>
+  <w:num w:numId="10">
+    <w:abstractNumId w:val="10"/>
+  </w:num>
+  <w:num w:numId="11">
+    <w:abstractNumId w:val="11"/>
+  </w:num>
+  <w:num w:numId="12">
+    <w:abstractNumId w:val="12"/>
+  </w:num>
 </w:numbering>
 </file>
 
@@ -8192,6 +9660,1923 @@
       <w:u w:val="single"/>
     </w:rPr>
   </w:style>
+  <w:style w:type="character" w:styleId="ListLabel135">
+    <w:name w:val="ListLabel 135"/>
+    <w:qFormat/>
+    <w:rPr>
+      <w:rFonts w:cs="OpenSymbol"/>
+      <w:b/>
+      <w:u w:val="none"/>
+    </w:rPr>
+  </w:style>
+  <w:style w:type="character" w:styleId="ListLabel136">
+    <w:name w:val="ListLabel 136"/>
+    <w:qFormat/>
+    <w:rPr>
+      <w:rFonts w:cs="OpenSymbol"/>
+      <w:u w:val="none"/>
+    </w:rPr>
+  </w:style>
+  <w:style w:type="character" w:styleId="ListLabel137">
+    <w:name w:val="ListLabel 137"/>
+    <w:qFormat/>
+    <w:rPr>
+      <w:rFonts w:cs="OpenSymbol"/>
+      <w:u w:val="none"/>
+    </w:rPr>
+  </w:style>
+  <w:style w:type="character" w:styleId="ListLabel138">
+    <w:name w:val="ListLabel 138"/>
+    <w:qFormat/>
+    <w:rPr>
+      <w:rFonts w:cs="OpenSymbol"/>
+      <w:u w:val="none"/>
+    </w:rPr>
+  </w:style>
+  <w:style w:type="character" w:styleId="ListLabel139">
+    <w:name w:val="ListLabel 139"/>
+    <w:qFormat/>
+    <w:rPr>
+      <w:rFonts w:cs="OpenSymbol"/>
+      <w:u w:val="none"/>
+    </w:rPr>
+  </w:style>
+  <w:style w:type="character" w:styleId="ListLabel140">
+    <w:name w:val="ListLabel 140"/>
+    <w:qFormat/>
+    <w:rPr>
+      <w:rFonts w:cs="OpenSymbol"/>
+      <w:u w:val="none"/>
+    </w:rPr>
+  </w:style>
+  <w:style w:type="character" w:styleId="ListLabel141">
+    <w:name w:val="ListLabel 141"/>
+    <w:qFormat/>
+    <w:rPr>
+      <w:rFonts w:cs="OpenSymbol"/>
+      <w:u w:val="none"/>
+    </w:rPr>
+  </w:style>
+  <w:style w:type="character" w:styleId="ListLabel142">
+    <w:name w:val="ListLabel 142"/>
+    <w:qFormat/>
+    <w:rPr>
+      <w:rFonts w:cs="OpenSymbol"/>
+      <w:u w:val="none"/>
+    </w:rPr>
+  </w:style>
+  <w:style w:type="character" w:styleId="ListLabel143">
+    <w:name w:val="ListLabel 143"/>
+    <w:qFormat/>
+    <w:rPr>
+      <w:rFonts w:cs="OpenSymbol"/>
+      <w:u w:val="none"/>
+    </w:rPr>
+  </w:style>
+  <w:style w:type="character" w:styleId="ListLabel144">
+    <w:name w:val="ListLabel 144"/>
+    <w:qFormat/>
+    <w:rPr>
+      <w:b/>
+      <w:u w:val="none"/>
+    </w:rPr>
+  </w:style>
+  <w:style w:type="character" w:styleId="ListLabel145">
+    <w:name w:val="ListLabel 145"/>
+    <w:qFormat/>
+    <w:rPr>
+      <w:u w:val="none"/>
+    </w:rPr>
+  </w:style>
+  <w:style w:type="character" w:styleId="ListLabel146">
+    <w:name w:val="ListLabel 146"/>
+    <w:qFormat/>
+    <w:rPr>
+      <w:u w:val="none"/>
+    </w:rPr>
+  </w:style>
+  <w:style w:type="character" w:styleId="ListLabel147">
+    <w:name w:val="ListLabel 147"/>
+    <w:qFormat/>
+    <w:rPr>
+      <w:u w:val="none"/>
+    </w:rPr>
+  </w:style>
+  <w:style w:type="character" w:styleId="ListLabel148">
+    <w:name w:val="ListLabel 148"/>
+    <w:qFormat/>
+    <w:rPr>
+      <w:u w:val="none"/>
+    </w:rPr>
+  </w:style>
+  <w:style w:type="character" w:styleId="ListLabel149">
+    <w:name w:val="ListLabel 149"/>
+    <w:qFormat/>
+    <w:rPr>
+      <w:u w:val="none"/>
+    </w:rPr>
+  </w:style>
+  <w:style w:type="character" w:styleId="ListLabel150">
+    <w:name w:val="ListLabel 150"/>
+    <w:qFormat/>
+    <w:rPr>
+      <w:u w:val="none"/>
+    </w:rPr>
+  </w:style>
+  <w:style w:type="character" w:styleId="ListLabel151">
+    <w:name w:val="ListLabel 151"/>
+    <w:qFormat/>
+    <w:rPr>
+      <w:u w:val="none"/>
+    </w:rPr>
+  </w:style>
+  <w:style w:type="character" w:styleId="ListLabel152">
+    <w:name w:val="ListLabel 152"/>
+    <w:qFormat/>
+    <w:rPr>
+      <w:u w:val="none"/>
+    </w:rPr>
+  </w:style>
+  <w:style w:type="character" w:styleId="ListLabel153">
+    <w:name w:val="ListLabel 153"/>
+    <w:qFormat/>
+    <w:rPr>
+      <w:b/>
+      <w:u w:val="none"/>
+    </w:rPr>
+  </w:style>
+  <w:style w:type="character" w:styleId="ListLabel154">
+    <w:name w:val="ListLabel 154"/>
+    <w:qFormat/>
+    <w:rPr>
+      <w:u w:val="none"/>
+    </w:rPr>
+  </w:style>
+  <w:style w:type="character" w:styleId="ListLabel155">
+    <w:name w:val="ListLabel 155"/>
+    <w:qFormat/>
+    <w:rPr>
+      <w:u w:val="none"/>
+    </w:rPr>
+  </w:style>
+  <w:style w:type="character" w:styleId="ListLabel156">
+    <w:name w:val="ListLabel 156"/>
+    <w:qFormat/>
+    <w:rPr>
+      <w:u w:val="none"/>
+    </w:rPr>
+  </w:style>
+  <w:style w:type="character" w:styleId="ListLabel157">
+    <w:name w:val="ListLabel 157"/>
+    <w:qFormat/>
+    <w:rPr>
+      <w:u w:val="none"/>
+    </w:rPr>
+  </w:style>
+  <w:style w:type="character" w:styleId="ListLabel158">
+    <w:name w:val="ListLabel 158"/>
+    <w:qFormat/>
+    <w:rPr>
+      <w:u w:val="none"/>
+    </w:rPr>
+  </w:style>
+  <w:style w:type="character" w:styleId="ListLabel159">
+    <w:name w:val="ListLabel 159"/>
+    <w:qFormat/>
+    <w:rPr>
+      <w:u w:val="none"/>
+    </w:rPr>
+  </w:style>
+  <w:style w:type="character" w:styleId="ListLabel160">
+    <w:name w:val="ListLabel 160"/>
+    <w:qFormat/>
+    <w:rPr>
+      <w:u w:val="none"/>
+    </w:rPr>
+  </w:style>
+  <w:style w:type="character" w:styleId="ListLabel161">
+    <w:name w:val="ListLabel 161"/>
+    <w:qFormat/>
+    <w:rPr>
+      <w:u w:val="none"/>
+    </w:rPr>
+  </w:style>
+  <w:style w:type="character" w:styleId="ListLabel162">
+    <w:name w:val="ListLabel 162"/>
+    <w:qFormat/>
+    <w:rPr>
+      <w:rFonts w:cs="OpenSymbol"/>
+    </w:rPr>
+  </w:style>
+  <w:style w:type="character" w:styleId="ListLabel163">
+    <w:name w:val="ListLabel 163"/>
+    <w:qFormat/>
+    <w:rPr>
+      <w:rFonts w:cs="OpenSymbol"/>
+    </w:rPr>
+  </w:style>
+  <w:style w:type="character" w:styleId="ListLabel164">
+    <w:name w:val="ListLabel 164"/>
+    <w:qFormat/>
+    <w:rPr>
+      <w:rFonts w:cs="OpenSymbol"/>
+    </w:rPr>
+  </w:style>
+  <w:style w:type="character" w:styleId="ListLabel165">
+    <w:name w:val="ListLabel 165"/>
+    <w:qFormat/>
+    <w:rPr>
+      <w:rFonts w:cs="OpenSymbol"/>
+    </w:rPr>
+  </w:style>
+  <w:style w:type="character" w:styleId="ListLabel166">
+    <w:name w:val="ListLabel 166"/>
+    <w:qFormat/>
+    <w:rPr>
+      <w:rFonts w:cs="OpenSymbol"/>
+    </w:rPr>
+  </w:style>
+  <w:style w:type="character" w:styleId="ListLabel167">
+    <w:name w:val="ListLabel 167"/>
+    <w:qFormat/>
+    <w:rPr>
+      <w:rFonts w:cs="OpenSymbol"/>
+    </w:rPr>
+  </w:style>
+  <w:style w:type="character" w:styleId="ListLabel168">
+    <w:name w:val="ListLabel 168"/>
+    <w:qFormat/>
+    <w:rPr>
+      <w:rFonts w:cs="OpenSymbol"/>
+    </w:rPr>
+  </w:style>
+  <w:style w:type="character" w:styleId="ListLabel169">
+    <w:name w:val="ListLabel 169"/>
+    <w:qFormat/>
+    <w:rPr>
+      <w:rFonts w:cs="OpenSymbol"/>
+    </w:rPr>
+  </w:style>
+  <w:style w:type="character" w:styleId="ListLabel170">
+    <w:name w:val="ListLabel 170"/>
+    <w:qFormat/>
+    <w:rPr>
+      <w:rFonts w:cs="OpenSymbol"/>
+    </w:rPr>
+  </w:style>
+  <w:style w:type="character" w:styleId="ListLabel171">
+    <w:name w:val="ListLabel 171"/>
+    <w:qFormat/>
+    <w:rPr>
+      <w:rFonts w:cs="OpenSymbol"/>
+    </w:rPr>
+  </w:style>
+  <w:style w:type="character" w:styleId="ListLabel172">
+    <w:name w:val="ListLabel 172"/>
+    <w:qFormat/>
+    <w:rPr>
+      <w:rFonts w:cs="OpenSymbol"/>
+    </w:rPr>
+  </w:style>
+  <w:style w:type="character" w:styleId="ListLabel173">
+    <w:name w:val="ListLabel 173"/>
+    <w:qFormat/>
+    <w:rPr>
+      <w:rFonts w:cs="OpenSymbol"/>
+    </w:rPr>
+  </w:style>
+  <w:style w:type="character" w:styleId="ListLabel174">
+    <w:name w:val="ListLabel 174"/>
+    <w:qFormat/>
+    <w:rPr>
+      <w:rFonts w:cs="OpenSymbol"/>
+    </w:rPr>
+  </w:style>
+  <w:style w:type="character" w:styleId="ListLabel175">
+    <w:name w:val="ListLabel 175"/>
+    <w:qFormat/>
+    <w:rPr>
+      <w:rFonts w:cs="OpenSymbol"/>
+    </w:rPr>
+  </w:style>
+  <w:style w:type="character" w:styleId="ListLabel176">
+    <w:name w:val="ListLabel 176"/>
+    <w:qFormat/>
+    <w:rPr>
+      <w:rFonts w:cs="OpenSymbol"/>
+    </w:rPr>
+  </w:style>
+  <w:style w:type="character" w:styleId="ListLabel177">
+    <w:name w:val="ListLabel 177"/>
+    <w:qFormat/>
+    <w:rPr>
+      <w:rFonts w:cs="OpenSymbol"/>
+    </w:rPr>
+  </w:style>
+  <w:style w:type="character" w:styleId="ListLabel178">
+    <w:name w:val="ListLabel 178"/>
+    <w:qFormat/>
+    <w:rPr>
+      <w:rFonts w:cs="OpenSymbol"/>
+    </w:rPr>
+  </w:style>
+  <w:style w:type="character" w:styleId="ListLabel179">
+    <w:name w:val="ListLabel 179"/>
+    <w:qFormat/>
+    <w:rPr>
+      <w:rFonts w:cs="OpenSymbol"/>
+    </w:rPr>
+  </w:style>
+  <w:style w:type="character" w:styleId="ListLabel180">
+    <w:name w:val="ListLabel 180"/>
+    <w:qFormat/>
+    <w:rPr>
+      <w:rFonts w:cs="OpenSymbol"/>
+    </w:rPr>
+  </w:style>
+  <w:style w:type="character" w:styleId="ListLabel181">
+    <w:name w:val="ListLabel 181"/>
+    <w:qFormat/>
+    <w:rPr>
+      <w:rFonts w:cs="OpenSymbol"/>
+    </w:rPr>
+  </w:style>
+  <w:style w:type="character" w:styleId="ListLabel182">
+    <w:name w:val="ListLabel 182"/>
+    <w:qFormat/>
+    <w:rPr>
+      <w:rFonts w:cs="OpenSymbol"/>
+    </w:rPr>
+  </w:style>
+  <w:style w:type="character" w:styleId="ListLabel183">
+    <w:name w:val="ListLabel 183"/>
+    <w:qFormat/>
+    <w:rPr>
+      <w:rFonts w:cs="OpenSymbol"/>
+    </w:rPr>
+  </w:style>
+  <w:style w:type="character" w:styleId="ListLabel184">
+    <w:name w:val="ListLabel 184"/>
+    <w:qFormat/>
+    <w:rPr>
+      <w:rFonts w:cs="OpenSymbol"/>
+    </w:rPr>
+  </w:style>
+  <w:style w:type="character" w:styleId="ListLabel185">
+    <w:name w:val="ListLabel 185"/>
+    <w:qFormat/>
+    <w:rPr>
+      <w:rFonts w:cs="OpenSymbol"/>
+    </w:rPr>
+  </w:style>
+  <w:style w:type="character" w:styleId="ListLabel186">
+    <w:name w:val="ListLabel 186"/>
+    <w:qFormat/>
+    <w:rPr>
+      <w:rFonts w:cs="OpenSymbol"/>
+    </w:rPr>
+  </w:style>
+  <w:style w:type="character" w:styleId="ListLabel187">
+    <w:name w:val="ListLabel 187"/>
+    <w:qFormat/>
+    <w:rPr>
+      <w:rFonts w:cs="OpenSymbol"/>
+    </w:rPr>
+  </w:style>
+  <w:style w:type="character" w:styleId="ListLabel188">
+    <w:name w:val="ListLabel 188"/>
+    <w:qFormat/>
+    <w:rPr>
+      <w:rFonts w:cs="OpenSymbol"/>
+    </w:rPr>
+  </w:style>
+  <w:style w:type="character" w:styleId="ListLabel189">
+    <w:name w:val="ListLabel 189"/>
+    <w:qFormat/>
+    <w:rPr>
+      <w:rFonts w:cs="OpenSymbol"/>
+    </w:rPr>
+  </w:style>
+  <w:style w:type="character" w:styleId="ListLabel190">
+    <w:name w:val="ListLabel 190"/>
+    <w:qFormat/>
+    <w:rPr>
+      <w:rFonts w:cs="OpenSymbol"/>
+    </w:rPr>
+  </w:style>
+  <w:style w:type="character" w:styleId="ListLabel191">
+    <w:name w:val="ListLabel 191"/>
+    <w:qFormat/>
+    <w:rPr>
+      <w:rFonts w:cs="OpenSymbol"/>
+    </w:rPr>
+  </w:style>
+  <w:style w:type="character" w:styleId="ListLabel192">
+    <w:name w:val="ListLabel 192"/>
+    <w:qFormat/>
+    <w:rPr>
+      <w:rFonts w:cs="OpenSymbol"/>
+    </w:rPr>
+  </w:style>
+  <w:style w:type="character" w:styleId="ListLabel193">
+    <w:name w:val="ListLabel 193"/>
+    <w:qFormat/>
+    <w:rPr>
+      <w:rFonts w:cs="OpenSymbol"/>
+    </w:rPr>
+  </w:style>
+  <w:style w:type="character" w:styleId="ListLabel194">
+    <w:name w:val="ListLabel 194"/>
+    <w:qFormat/>
+    <w:rPr>
+      <w:rFonts w:cs="OpenSymbol"/>
+    </w:rPr>
+  </w:style>
+  <w:style w:type="character" w:styleId="ListLabel195">
+    <w:name w:val="ListLabel 195"/>
+    <w:qFormat/>
+    <w:rPr>
+      <w:rFonts w:cs="OpenSymbol"/>
+    </w:rPr>
+  </w:style>
+  <w:style w:type="character" w:styleId="ListLabel196">
+    <w:name w:val="ListLabel 196"/>
+    <w:qFormat/>
+    <w:rPr>
+      <w:rFonts w:cs="OpenSymbol"/>
+    </w:rPr>
+  </w:style>
+  <w:style w:type="character" w:styleId="ListLabel197">
+    <w:name w:val="ListLabel 197"/>
+    <w:qFormat/>
+    <w:rPr>
+      <w:rFonts w:cs="OpenSymbol"/>
+    </w:rPr>
+  </w:style>
+  <w:style w:type="character" w:styleId="ListLabel198">
+    <w:name w:val="ListLabel 198"/>
+    <w:qFormat/>
+    <w:rPr>
+      <w:b/>
+      <w:color w:val="B7B7B7"/>
+      <w:u w:val="single"/>
+    </w:rPr>
+  </w:style>
+  <w:style w:type="character" w:styleId="ListLabel199">
+    <w:name w:val="ListLabel 199"/>
+    <w:qFormat/>
+    <w:rPr>
+      <w:b/>
+      <w:color w:val="1155CC"/>
+      <w:u w:val="single"/>
+    </w:rPr>
+  </w:style>
+  <w:style w:type="character" w:styleId="ListLabel200">
+    <w:name w:val="ListLabel 200"/>
+    <w:qFormat/>
+    <w:rPr>
+      <w:rFonts w:cs="OpenSymbol"/>
+      <w:b/>
+      <w:u w:val="none"/>
+    </w:rPr>
+  </w:style>
+  <w:style w:type="character" w:styleId="ListLabel201">
+    <w:name w:val="ListLabel 201"/>
+    <w:qFormat/>
+    <w:rPr>
+      <w:rFonts w:cs="OpenSymbol"/>
+      <w:u w:val="none"/>
+    </w:rPr>
+  </w:style>
+  <w:style w:type="character" w:styleId="ListLabel202">
+    <w:name w:val="ListLabel 202"/>
+    <w:qFormat/>
+    <w:rPr>
+      <w:rFonts w:cs="OpenSymbol"/>
+      <w:u w:val="none"/>
+    </w:rPr>
+  </w:style>
+  <w:style w:type="character" w:styleId="ListLabel203">
+    <w:name w:val="ListLabel 203"/>
+    <w:qFormat/>
+    <w:rPr>
+      <w:rFonts w:cs="OpenSymbol"/>
+      <w:u w:val="none"/>
+    </w:rPr>
+  </w:style>
+  <w:style w:type="character" w:styleId="ListLabel204">
+    <w:name w:val="ListLabel 204"/>
+    <w:qFormat/>
+    <w:rPr>
+      <w:rFonts w:cs="OpenSymbol"/>
+      <w:u w:val="none"/>
+    </w:rPr>
+  </w:style>
+  <w:style w:type="character" w:styleId="ListLabel205">
+    <w:name w:val="ListLabel 205"/>
+    <w:qFormat/>
+    <w:rPr>
+      <w:rFonts w:cs="OpenSymbol"/>
+      <w:u w:val="none"/>
+    </w:rPr>
+  </w:style>
+  <w:style w:type="character" w:styleId="ListLabel206">
+    <w:name w:val="ListLabel 206"/>
+    <w:qFormat/>
+    <w:rPr>
+      <w:rFonts w:cs="OpenSymbol"/>
+      <w:u w:val="none"/>
+    </w:rPr>
+  </w:style>
+  <w:style w:type="character" w:styleId="ListLabel207">
+    <w:name w:val="ListLabel 207"/>
+    <w:qFormat/>
+    <w:rPr>
+      <w:rFonts w:cs="OpenSymbol"/>
+      <w:u w:val="none"/>
+    </w:rPr>
+  </w:style>
+  <w:style w:type="character" w:styleId="ListLabel208">
+    <w:name w:val="ListLabel 208"/>
+    <w:qFormat/>
+    <w:rPr>
+      <w:rFonts w:cs="OpenSymbol"/>
+      <w:u w:val="none"/>
+    </w:rPr>
+  </w:style>
+  <w:style w:type="character" w:styleId="ListLabel209">
+    <w:name w:val="ListLabel 209"/>
+    <w:qFormat/>
+    <w:rPr>
+      <w:b/>
+      <w:u w:val="none"/>
+    </w:rPr>
+  </w:style>
+  <w:style w:type="character" w:styleId="ListLabel210">
+    <w:name w:val="ListLabel 210"/>
+    <w:qFormat/>
+    <w:rPr>
+      <w:u w:val="none"/>
+    </w:rPr>
+  </w:style>
+  <w:style w:type="character" w:styleId="ListLabel211">
+    <w:name w:val="ListLabel 211"/>
+    <w:qFormat/>
+    <w:rPr>
+      <w:u w:val="none"/>
+    </w:rPr>
+  </w:style>
+  <w:style w:type="character" w:styleId="ListLabel212">
+    <w:name w:val="ListLabel 212"/>
+    <w:qFormat/>
+    <w:rPr>
+      <w:u w:val="none"/>
+    </w:rPr>
+  </w:style>
+  <w:style w:type="character" w:styleId="ListLabel213">
+    <w:name w:val="ListLabel 213"/>
+    <w:qFormat/>
+    <w:rPr>
+      <w:u w:val="none"/>
+    </w:rPr>
+  </w:style>
+  <w:style w:type="character" w:styleId="ListLabel214">
+    <w:name w:val="ListLabel 214"/>
+    <w:qFormat/>
+    <w:rPr>
+      <w:u w:val="none"/>
+    </w:rPr>
+  </w:style>
+  <w:style w:type="character" w:styleId="ListLabel215">
+    <w:name w:val="ListLabel 215"/>
+    <w:qFormat/>
+    <w:rPr>
+      <w:u w:val="none"/>
+    </w:rPr>
+  </w:style>
+  <w:style w:type="character" w:styleId="ListLabel216">
+    <w:name w:val="ListLabel 216"/>
+    <w:qFormat/>
+    <w:rPr>
+      <w:u w:val="none"/>
+    </w:rPr>
+  </w:style>
+  <w:style w:type="character" w:styleId="ListLabel217">
+    <w:name w:val="ListLabel 217"/>
+    <w:qFormat/>
+    <w:rPr>
+      <w:u w:val="none"/>
+    </w:rPr>
+  </w:style>
+  <w:style w:type="character" w:styleId="ListLabel218">
+    <w:name w:val="ListLabel 218"/>
+    <w:qFormat/>
+    <w:rPr>
+      <w:b/>
+      <w:u w:val="none"/>
+    </w:rPr>
+  </w:style>
+  <w:style w:type="character" w:styleId="ListLabel219">
+    <w:name w:val="ListLabel 219"/>
+    <w:qFormat/>
+    <w:rPr>
+      <w:u w:val="none"/>
+    </w:rPr>
+  </w:style>
+  <w:style w:type="character" w:styleId="ListLabel220">
+    <w:name w:val="ListLabel 220"/>
+    <w:qFormat/>
+    <w:rPr>
+      <w:u w:val="none"/>
+    </w:rPr>
+  </w:style>
+  <w:style w:type="character" w:styleId="ListLabel221">
+    <w:name w:val="ListLabel 221"/>
+    <w:qFormat/>
+    <w:rPr>
+      <w:u w:val="none"/>
+    </w:rPr>
+  </w:style>
+  <w:style w:type="character" w:styleId="ListLabel222">
+    <w:name w:val="ListLabel 222"/>
+    <w:qFormat/>
+    <w:rPr>
+      <w:u w:val="none"/>
+    </w:rPr>
+  </w:style>
+  <w:style w:type="character" w:styleId="ListLabel223">
+    <w:name w:val="ListLabel 223"/>
+    <w:qFormat/>
+    <w:rPr>
+      <w:u w:val="none"/>
+    </w:rPr>
+  </w:style>
+  <w:style w:type="character" w:styleId="ListLabel224">
+    <w:name w:val="ListLabel 224"/>
+    <w:qFormat/>
+    <w:rPr>
+      <w:u w:val="none"/>
+    </w:rPr>
+  </w:style>
+  <w:style w:type="character" w:styleId="ListLabel225">
+    <w:name w:val="ListLabel 225"/>
+    <w:qFormat/>
+    <w:rPr>
+      <w:u w:val="none"/>
+    </w:rPr>
+  </w:style>
+  <w:style w:type="character" w:styleId="ListLabel226">
+    <w:name w:val="ListLabel 226"/>
+    <w:qFormat/>
+    <w:rPr>
+      <w:u w:val="none"/>
+    </w:rPr>
+  </w:style>
+  <w:style w:type="character" w:styleId="ListLabel227">
+    <w:name w:val="ListLabel 227"/>
+    <w:qFormat/>
+    <w:rPr>
+      <w:rFonts w:cs="OpenSymbol"/>
+    </w:rPr>
+  </w:style>
+  <w:style w:type="character" w:styleId="ListLabel228">
+    <w:name w:val="ListLabel 228"/>
+    <w:qFormat/>
+    <w:rPr>
+      <w:rFonts w:cs="OpenSymbol"/>
+    </w:rPr>
+  </w:style>
+  <w:style w:type="character" w:styleId="ListLabel229">
+    <w:name w:val="ListLabel 229"/>
+    <w:qFormat/>
+    <w:rPr>
+      <w:rFonts w:cs="OpenSymbol"/>
+    </w:rPr>
+  </w:style>
+  <w:style w:type="character" w:styleId="ListLabel230">
+    <w:name w:val="ListLabel 230"/>
+    <w:qFormat/>
+    <w:rPr>
+      <w:rFonts w:cs="OpenSymbol"/>
+    </w:rPr>
+  </w:style>
+  <w:style w:type="character" w:styleId="ListLabel231">
+    <w:name w:val="ListLabel 231"/>
+    <w:qFormat/>
+    <w:rPr>
+      <w:rFonts w:cs="OpenSymbol"/>
+    </w:rPr>
+  </w:style>
+  <w:style w:type="character" w:styleId="ListLabel232">
+    <w:name w:val="ListLabel 232"/>
+    <w:qFormat/>
+    <w:rPr>
+      <w:rFonts w:cs="OpenSymbol"/>
+    </w:rPr>
+  </w:style>
+  <w:style w:type="character" w:styleId="ListLabel233">
+    <w:name w:val="ListLabel 233"/>
+    <w:qFormat/>
+    <w:rPr>
+      <w:rFonts w:cs="OpenSymbol"/>
+    </w:rPr>
+  </w:style>
+  <w:style w:type="character" w:styleId="ListLabel234">
+    <w:name w:val="ListLabel 234"/>
+    <w:qFormat/>
+    <w:rPr>
+      <w:rFonts w:cs="OpenSymbol"/>
+    </w:rPr>
+  </w:style>
+  <w:style w:type="character" w:styleId="ListLabel235">
+    <w:name w:val="ListLabel 235"/>
+    <w:qFormat/>
+    <w:rPr>
+      <w:rFonts w:cs="OpenSymbol"/>
+    </w:rPr>
+  </w:style>
+  <w:style w:type="character" w:styleId="ListLabel236">
+    <w:name w:val="ListLabel 236"/>
+    <w:qFormat/>
+    <w:rPr>
+      <w:rFonts w:cs="OpenSymbol"/>
+    </w:rPr>
+  </w:style>
+  <w:style w:type="character" w:styleId="ListLabel237">
+    <w:name w:val="ListLabel 237"/>
+    <w:qFormat/>
+    <w:rPr>
+      <w:rFonts w:cs="OpenSymbol"/>
+    </w:rPr>
+  </w:style>
+  <w:style w:type="character" w:styleId="ListLabel238">
+    <w:name w:val="ListLabel 238"/>
+    <w:qFormat/>
+    <w:rPr>
+      <w:rFonts w:cs="OpenSymbol"/>
+    </w:rPr>
+  </w:style>
+  <w:style w:type="character" w:styleId="ListLabel239">
+    <w:name w:val="ListLabel 239"/>
+    <w:qFormat/>
+    <w:rPr>
+      <w:rFonts w:cs="OpenSymbol"/>
+    </w:rPr>
+  </w:style>
+  <w:style w:type="character" w:styleId="ListLabel240">
+    <w:name w:val="ListLabel 240"/>
+    <w:qFormat/>
+    <w:rPr>
+      <w:rFonts w:cs="OpenSymbol"/>
+    </w:rPr>
+  </w:style>
+  <w:style w:type="character" w:styleId="ListLabel241">
+    <w:name w:val="ListLabel 241"/>
+    <w:qFormat/>
+    <w:rPr>
+      <w:rFonts w:cs="OpenSymbol"/>
+    </w:rPr>
+  </w:style>
+  <w:style w:type="character" w:styleId="ListLabel242">
+    <w:name w:val="ListLabel 242"/>
+    <w:qFormat/>
+    <w:rPr>
+      <w:rFonts w:cs="OpenSymbol"/>
+    </w:rPr>
+  </w:style>
+  <w:style w:type="character" w:styleId="ListLabel243">
+    <w:name w:val="ListLabel 243"/>
+    <w:qFormat/>
+    <w:rPr>
+      <w:rFonts w:cs="OpenSymbol"/>
+    </w:rPr>
+  </w:style>
+  <w:style w:type="character" w:styleId="ListLabel244">
+    <w:name w:val="ListLabel 244"/>
+    <w:qFormat/>
+    <w:rPr>
+      <w:rFonts w:cs="OpenSymbol"/>
+    </w:rPr>
+  </w:style>
+  <w:style w:type="character" w:styleId="ListLabel245">
+    <w:name w:val="ListLabel 245"/>
+    <w:qFormat/>
+    <w:rPr>
+      <w:rFonts w:cs="OpenSymbol"/>
+    </w:rPr>
+  </w:style>
+  <w:style w:type="character" w:styleId="ListLabel246">
+    <w:name w:val="ListLabel 246"/>
+    <w:qFormat/>
+    <w:rPr>
+      <w:rFonts w:cs="OpenSymbol"/>
+    </w:rPr>
+  </w:style>
+  <w:style w:type="character" w:styleId="ListLabel247">
+    <w:name w:val="ListLabel 247"/>
+    <w:qFormat/>
+    <w:rPr>
+      <w:rFonts w:cs="OpenSymbol"/>
+    </w:rPr>
+  </w:style>
+  <w:style w:type="character" w:styleId="ListLabel248">
+    <w:name w:val="ListLabel 248"/>
+    <w:qFormat/>
+    <w:rPr>
+      <w:rFonts w:cs="OpenSymbol"/>
+    </w:rPr>
+  </w:style>
+  <w:style w:type="character" w:styleId="ListLabel249">
+    <w:name w:val="ListLabel 249"/>
+    <w:qFormat/>
+    <w:rPr>
+      <w:rFonts w:cs="OpenSymbol"/>
+    </w:rPr>
+  </w:style>
+  <w:style w:type="character" w:styleId="ListLabel250">
+    <w:name w:val="ListLabel 250"/>
+    <w:qFormat/>
+    <w:rPr>
+      <w:rFonts w:cs="OpenSymbol"/>
+    </w:rPr>
+  </w:style>
+  <w:style w:type="character" w:styleId="ListLabel251">
+    <w:name w:val="ListLabel 251"/>
+    <w:qFormat/>
+    <w:rPr>
+      <w:rFonts w:cs="OpenSymbol"/>
+    </w:rPr>
+  </w:style>
+  <w:style w:type="character" w:styleId="ListLabel252">
+    <w:name w:val="ListLabel 252"/>
+    <w:qFormat/>
+    <w:rPr>
+      <w:rFonts w:cs="OpenSymbol"/>
+    </w:rPr>
+  </w:style>
+  <w:style w:type="character" w:styleId="ListLabel253">
+    <w:name w:val="ListLabel 253"/>
+    <w:qFormat/>
+    <w:rPr>
+      <w:rFonts w:cs="OpenSymbol"/>
+    </w:rPr>
+  </w:style>
+  <w:style w:type="character" w:styleId="ListLabel254">
+    <w:name w:val="ListLabel 254"/>
+    <w:qFormat/>
+    <w:rPr>
+      <w:rFonts w:cs="OpenSymbol"/>
+    </w:rPr>
+  </w:style>
+  <w:style w:type="character" w:styleId="ListLabel255">
+    <w:name w:val="ListLabel 255"/>
+    <w:qFormat/>
+    <w:rPr>
+      <w:rFonts w:cs="OpenSymbol"/>
+    </w:rPr>
+  </w:style>
+  <w:style w:type="character" w:styleId="ListLabel256">
+    <w:name w:val="ListLabel 256"/>
+    <w:qFormat/>
+    <w:rPr>
+      <w:rFonts w:cs="OpenSymbol"/>
+    </w:rPr>
+  </w:style>
+  <w:style w:type="character" w:styleId="ListLabel257">
+    <w:name w:val="ListLabel 257"/>
+    <w:qFormat/>
+    <w:rPr>
+      <w:rFonts w:cs="OpenSymbol"/>
+    </w:rPr>
+  </w:style>
+  <w:style w:type="character" w:styleId="ListLabel258">
+    <w:name w:val="ListLabel 258"/>
+    <w:qFormat/>
+    <w:rPr>
+      <w:rFonts w:cs="OpenSymbol"/>
+    </w:rPr>
+  </w:style>
+  <w:style w:type="character" w:styleId="ListLabel259">
+    <w:name w:val="ListLabel 259"/>
+    <w:qFormat/>
+    <w:rPr>
+      <w:rFonts w:cs="OpenSymbol"/>
+    </w:rPr>
+  </w:style>
+  <w:style w:type="character" w:styleId="ListLabel260">
+    <w:name w:val="ListLabel 260"/>
+    <w:qFormat/>
+    <w:rPr>
+      <w:rFonts w:cs="OpenSymbol"/>
+    </w:rPr>
+  </w:style>
+  <w:style w:type="character" w:styleId="ListLabel261">
+    <w:name w:val="ListLabel 261"/>
+    <w:qFormat/>
+    <w:rPr>
+      <w:rFonts w:cs="OpenSymbol"/>
+    </w:rPr>
+  </w:style>
+  <w:style w:type="character" w:styleId="ListLabel262">
+    <w:name w:val="ListLabel 262"/>
+    <w:qFormat/>
+    <w:rPr>
+      <w:rFonts w:cs="OpenSymbol"/>
+    </w:rPr>
+  </w:style>
+  <w:style w:type="character" w:styleId="ListLabel263">
+    <w:name w:val="ListLabel 263"/>
+    <w:qFormat/>
+    <w:rPr>
+      <w:rFonts w:cs="OpenSymbol"/>
+    </w:rPr>
+  </w:style>
+  <w:style w:type="character" w:styleId="ListLabel264">
+    <w:name w:val="ListLabel 264"/>
+    <w:qFormat/>
+    <w:rPr>
+      <w:rFonts w:cs="OpenSymbol"/>
+    </w:rPr>
+  </w:style>
+  <w:style w:type="character" w:styleId="ListLabel265">
+    <w:name w:val="ListLabel 265"/>
+    <w:qFormat/>
+    <w:rPr>
+      <w:rFonts w:cs="OpenSymbol"/>
+    </w:rPr>
+  </w:style>
+  <w:style w:type="character" w:styleId="ListLabel266">
+    <w:name w:val="ListLabel 266"/>
+    <w:qFormat/>
+    <w:rPr>
+      <w:rFonts w:cs="OpenSymbol"/>
+    </w:rPr>
+  </w:style>
+  <w:style w:type="character" w:styleId="ListLabel267">
+    <w:name w:val="ListLabel 267"/>
+    <w:qFormat/>
+    <w:rPr>
+      <w:rFonts w:cs="OpenSymbol"/>
+    </w:rPr>
+  </w:style>
+  <w:style w:type="character" w:styleId="ListLabel268">
+    <w:name w:val="ListLabel 268"/>
+    <w:qFormat/>
+    <w:rPr>
+      <w:rFonts w:cs="OpenSymbol"/>
+    </w:rPr>
+  </w:style>
+  <w:style w:type="character" w:styleId="ListLabel269">
+    <w:name w:val="ListLabel 269"/>
+    <w:qFormat/>
+    <w:rPr>
+      <w:rFonts w:cs="OpenSymbol"/>
+    </w:rPr>
+  </w:style>
+  <w:style w:type="character" w:styleId="ListLabel270">
+    <w:name w:val="ListLabel 270"/>
+    <w:qFormat/>
+    <w:rPr>
+      <w:rFonts w:cs="OpenSymbol"/>
+    </w:rPr>
+  </w:style>
+  <w:style w:type="character" w:styleId="ListLabel271">
+    <w:name w:val="ListLabel 271"/>
+    <w:qFormat/>
+    <w:rPr>
+      <w:rFonts w:cs="OpenSymbol"/>
+    </w:rPr>
+  </w:style>
+  <w:style w:type="character" w:styleId="ListLabel272">
+    <w:name w:val="ListLabel 272"/>
+    <w:qFormat/>
+    <w:rPr>
+      <w:rFonts w:cs="OpenSymbol"/>
+    </w:rPr>
+  </w:style>
+  <w:style w:type="character" w:styleId="ListLabel273">
+    <w:name w:val="ListLabel 273"/>
+    <w:qFormat/>
+    <w:rPr>
+      <w:rFonts w:cs="OpenSymbol"/>
+    </w:rPr>
+  </w:style>
+  <w:style w:type="character" w:styleId="ListLabel274">
+    <w:name w:val="ListLabel 274"/>
+    <w:qFormat/>
+    <w:rPr>
+      <w:rFonts w:cs="OpenSymbol"/>
+    </w:rPr>
+  </w:style>
+  <w:style w:type="character" w:styleId="ListLabel275">
+    <w:name w:val="ListLabel 275"/>
+    <w:qFormat/>
+    <w:rPr>
+      <w:rFonts w:cs="OpenSymbol"/>
+    </w:rPr>
+  </w:style>
+  <w:style w:type="character" w:styleId="ListLabel276">
+    <w:name w:val="ListLabel 276"/>
+    <w:qFormat/>
+    <w:rPr>
+      <w:rFonts w:cs="OpenSymbol"/>
+    </w:rPr>
+  </w:style>
+  <w:style w:type="character" w:styleId="ListLabel277">
+    <w:name w:val="ListLabel 277"/>
+    <w:qFormat/>
+    <w:rPr>
+      <w:rFonts w:cs="OpenSymbol"/>
+    </w:rPr>
+  </w:style>
+  <w:style w:type="character" w:styleId="ListLabel278">
+    <w:name w:val="ListLabel 278"/>
+    <w:qFormat/>
+    <w:rPr>
+      <w:rFonts w:cs="OpenSymbol"/>
+    </w:rPr>
+  </w:style>
+  <w:style w:type="character" w:styleId="ListLabel279">
+    <w:name w:val="ListLabel 279"/>
+    <w:qFormat/>
+    <w:rPr>
+      <w:rFonts w:cs="OpenSymbol"/>
+    </w:rPr>
+  </w:style>
+  <w:style w:type="character" w:styleId="ListLabel280">
+    <w:name w:val="ListLabel 280"/>
+    <w:qFormat/>
+    <w:rPr>
+      <w:rFonts w:cs="OpenSymbol"/>
+    </w:rPr>
+  </w:style>
+  <w:style w:type="character" w:styleId="ListLabel281">
+    <w:name w:val="ListLabel 281"/>
+    <w:qFormat/>
+    <w:rPr>
+      <w:rFonts w:cs="OpenSymbol"/>
+    </w:rPr>
+  </w:style>
+  <w:style w:type="character" w:styleId="ListLabel282">
+    <w:name w:val="ListLabel 282"/>
+    <w:qFormat/>
+    <w:rPr>
+      <w:rFonts w:cs="OpenSymbol"/>
+    </w:rPr>
+  </w:style>
+  <w:style w:type="character" w:styleId="ListLabel283">
+    <w:name w:val="ListLabel 283"/>
+    <w:qFormat/>
+    <w:rPr>
+      <w:rFonts w:cs="OpenSymbol"/>
+    </w:rPr>
+  </w:style>
+  <w:style w:type="character" w:styleId="ListLabel284">
+    <w:name w:val="ListLabel 284"/>
+    <w:qFormat/>
+    <w:rPr>
+      <w:rFonts w:cs="OpenSymbol"/>
+    </w:rPr>
+  </w:style>
+  <w:style w:type="character" w:styleId="ListLabel285">
+    <w:name w:val="ListLabel 285"/>
+    <w:qFormat/>
+    <w:rPr>
+      <w:rFonts w:cs="OpenSymbol"/>
+    </w:rPr>
+  </w:style>
+  <w:style w:type="character" w:styleId="ListLabel286">
+    <w:name w:val="ListLabel 286"/>
+    <w:qFormat/>
+    <w:rPr>
+      <w:rFonts w:cs="OpenSymbol"/>
+    </w:rPr>
+  </w:style>
+  <w:style w:type="character" w:styleId="ListLabel287">
+    <w:name w:val="ListLabel 287"/>
+    <w:qFormat/>
+    <w:rPr>
+      <w:rFonts w:cs="OpenSymbol"/>
+    </w:rPr>
+  </w:style>
+  <w:style w:type="character" w:styleId="ListLabel288">
+    <w:name w:val="ListLabel 288"/>
+    <w:qFormat/>
+    <w:rPr>
+      <w:rFonts w:cs="OpenSymbol"/>
+    </w:rPr>
+  </w:style>
+  <w:style w:type="character" w:styleId="ListLabel289">
+    <w:name w:val="ListLabel 289"/>
+    <w:qFormat/>
+    <w:rPr>
+      <w:rFonts w:cs="OpenSymbol"/>
+    </w:rPr>
+  </w:style>
+  <w:style w:type="character" w:styleId="ListLabel290">
+    <w:name w:val="ListLabel 290"/>
+    <w:qFormat/>
+    <w:rPr>
+      <w:rFonts w:cs="OpenSymbol"/>
+    </w:rPr>
+  </w:style>
+  <w:style w:type="character" w:styleId="ListLabel291">
+    <w:name w:val="ListLabel 291"/>
+    <w:qFormat/>
+    <w:rPr>
+      <w:rFonts w:cs="OpenSymbol"/>
+    </w:rPr>
+  </w:style>
+  <w:style w:type="character" w:styleId="ListLabel292">
+    <w:name w:val="ListLabel 292"/>
+    <w:qFormat/>
+    <w:rPr>
+      <w:rFonts w:cs="OpenSymbol"/>
+    </w:rPr>
+  </w:style>
+  <w:style w:type="character" w:styleId="ListLabel293">
+    <w:name w:val="ListLabel 293"/>
+    <w:qFormat/>
+    <w:rPr>
+      <w:rFonts w:cs="OpenSymbol"/>
+    </w:rPr>
+  </w:style>
+  <w:style w:type="character" w:styleId="ListLabel294">
+    <w:name w:val="ListLabel 294"/>
+    <w:qFormat/>
+    <w:rPr>
+      <w:rFonts w:cs="OpenSymbol"/>
+    </w:rPr>
+  </w:style>
+  <w:style w:type="character" w:styleId="ListLabel295">
+    <w:name w:val="ListLabel 295"/>
+    <w:qFormat/>
+    <w:rPr>
+      <w:rFonts w:cs="OpenSymbol"/>
+    </w:rPr>
+  </w:style>
+  <w:style w:type="character" w:styleId="ListLabel296">
+    <w:name w:val="ListLabel 296"/>
+    <w:qFormat/>
+    <w:rPr>
+      <w:rFonts w:cs="OpenSymbol"/>
+    </w:rPr>
+  </w:style>
+  <w:style w:type="character" w:styleId="ListLabel297">
+    <w:name w:val="ListLabel 297"/>
+    <w:qFormat/>
+    <w:rPr>
+      <w:rFonts w:cs="OpenSymbol"/>
+    </w:rPr>
+  </w:style>
+  <w:style w:type="character" w:styleId="ListLabel298">
+    <w:name w:val="ListLabel 298"/>
+    <w:qFormat/>
+    <w:rPr>
+      <w:rFonts w:cs="OpenSymbol"/>
+    </w:rPr>
+  </w:style>
+  <w:style w:type="character" w:styleId="ListLabel299">
+    <w:name w:val="ListLabel 299"/>
+    <w:qFormat/>
+    <w:rPr>
+      <w:b/>
+      <w:color w:val="B7B7B7"/>
+      <w:u w:val="single"/>
+    </w:rPr>
+  </w:style>
+  <w:style w:type="character" w:styleId="ListLabel300">
+    <w:name w:val="ListLabel 300"/>
+    <w:qFormat/>
+    <w:rPr>
+      <w:b/>
+      <w:color w:val="1155CC"/>
+      <w:u w:val="single"/>
+    </w:rPr>
+  </w:style>
+  <w:style w:type="character" w:styleId="ListLabel301">
+    <w:name w:val="ListLabel 301"/>
+    <w:qFormat/>
+    <w:rPr>
+      <w:rFonts w:cs="OpenSymbol"/>
+      <w:b/>
+      <w:u w:val="none"/>
+    </w:rPr>
+  </w:style>
+  <w:style w:type="character" w:styleId="ListLabel302">
+    <w:name w:val="ListLabel 302"/>
+    <w:qFormat/>
+    <w:rPr>
+      <w:rFonts w:cs="OpenSymbol"/>
+      <w:u w:val="none"/>
+    </w:rPr>
+  </w:style>
+  <w:style w:type="character" w:styleId="ListLabel303">
+    <w:name w:val="ListLabel 303"/>
+    <w:qFormat/>
+    <w:rPr>
+      <w:rFonts w:cs="OpenSymbol"/>
+      <w:u w:val="none"/>
+    </w:rPr>
+  </w:style>
+  <w:style w:type="character" w:styleId="ListLabel304">
+    <w:name w:val="ListLabel 304"/>
+    <w:qFormat/>
+    <w:rPr>
+      <w:rFonts w:cs="OpenSymbol"/>
+      <w:u w:val="none"/>
+    </w:rPr>
+  </w:style>
+  <w:style w:type="character" w:styleId="ListLabel305">
+    <w:name w:val="ListLabel 305"/>
+    <w:qFormat/>
+    <w:rPr>
+      <w:rFonts w:cs="OpenSymbol"/>
+      <w:u w:val="none"/>
+    </w:rPr>
+  </w:style>
+  <w:style w:type="character" w:styleId="ListLabel306">
+    <w:name w:val="ListLabel 306"/>
+    <w:qFormat/>
+    <w:rPr>
+      <w:rFonts w:cs="OpenSymbol"/>
+      <w:u w:val="none"/>
+    </w:rPr>
+  </w:style>
+  <w:style w:type="character" w:styleId="ListLabel307">
+    <w:name w:val="ListLabel 307"/>
+    <w:qFormat/>
+    <w:rPr>
+      <w:rFonts w:cs="OpenSymbol"/>
+      <w:u w:val="none"/>
+    </w:rPr>
+  </w:style>
+  <w:style w:type="character" w:styleId="ListLabel308">
+    <w:name w:val="ListLabel 308"/>
+    <w:qFormat/>
+    <w:rPr>
+      <w:rFonts w:cs="OpenSymbol"/>
+      <w:u w:val="none"/>
+    </w:rPr>
+  </w:style>
+  <w:style w:type="character" w:styleId="ListLabel309">
+    <w:name w:val="ListLabel 309"/>
+    <w:qFormat/>
+    <w:rPr>
+      <w:rFonts w:cs="OpenSymbol"/>
+      <w:u w:val="none"/>
+    </w:rPr>
+  </w:style>
+  <w:style w:type="character" w:styleId="ListLabel310">
+    <w:name w:val="ListLabel 310"/>
+    <w:qFormat/>
+    <w:rPr>
+      <w:b/>
+      <w:u w:val="none"/>
+    </w:rPr>
+  </w:style>
+  <w:style w:type="character" w:styleId="ListLabel311">
+    <w:name w:val="ListLabel 311"/>
+    <w:qFormat/>
+    <w:rPr>
+      <w:u w:val="none"/>
+    </w:rPr>
+  </w:style>
+  <w:style w:type="character" w:styleId="ListLabel312">
+    <w:name w:val="ListLabel 312"/>
+    <w:qFormat/>
+    <w:rPr>
+      <w:u w:val="none"/>
+    </w:rPr>
+  </w:style>
+  <w:style w:type="character" w:styleId="ListLabel313">
+    <w:name w:val="ListLabel 313"/>
+    <w:qFormat/>
+    <w:rPr>
+      <w:u w:val="none"/>
+    </w:rPr>
+  </w:style>
+  <w:style w:type="character" w:styleId="ListLabel314">
+    <w:name w:val="ListLabel 314"/>
+    <w:qFormat/>
+    <w:rPr>
+      <w:u w:val="none"/>
+    </w:rPr>
+  </w:style>
+  <w:style w:type="character" w:styleId="ListLabel315">
+    <w:name w:val="ListLabel 315"/>
+    <w:qFormat/>
+    <w:rPr>
+      <w:u w:val="none"/>
+    </w:rPr>
+  </w:style>
+  <w:style w:type="character" w:styleId="ListLabel316">
+    <w:name w:val="ListLabel 316"/>
+    <w:qFormat/>
+    <w:rPr>
+      <w:u w:val="none"/>
+    </w:rPr>
+  </w:style>
+  <w:style w:type="character" w:styleId="ListLabel317">
+    <w:name w:val="ListLabel 317"/>
+    <w:qFormat/>
+    <w:rPr>
+      <w:u w:val="none"/>
+    </w:rPr>
+  </w:style>
+  <w:style w:type="character" w:styleId="ListLabel318">
+    <w:name w:val="ListLabel 318"/>
+    <w:qFormat/>
+    <w:rPr>
+      <w:u w:val="none"/>
+    </w:rPr>
+  </w:style>
+  <w:style w:type="character" w:styleId="ListLabel319">
+    <w:name w:val="ListLabel 319"/>
+    <w:qFormat/>
+    <w:rPr>
+      <w:b/>
+      <w:u w:val="none"/>
+    </w:rPr>
+  </w:style>
+  <w:style w:type="character" w:styleId="ListLabel320">
+    <w:name w:val="ListLabel 320"/>
+    <w:qFormat/>
+    <w:rPr>
+      <w:u w:val="none"/>
+    </w:rPr>
+  </w:style>
+  <w:style w:type="character" w:styleId="ListLabel321">
+    <w:name w:val="ListLabel 321"/>
+    <w:qFormat/>
+    <w:rPr>
+      <w:u w:val="none"/>
+    </w:rPr>
+  </w:style>
+  <w:style w:type="character" w:styleId="ListLabel322">
+    <w:name w:val="ListLabel 322"/>
+    <w:qFormat/>
+    <w:rPr>
+      <w:u w:val="none"/>
+    </w:rPr>
+  </w:style>
+  <w:style w:type="character" w:styleId="ListLabel323">
+    <w:name w:val="ListLabel 323"/>
+    <w:qFormat/>
+    <w:rPr>
+      <w:u w:val="none"/>
+    </w:rPr>
+  </w:style>
+  <w:style w:type="character" w:styleId="ListLabel324">
+    <w:name w:val="ListLabel 324"/>
+    <w:qFormat/>
+    <w:rPr>
+      <w:u w:val="none"/>
+    </w:rPr>
+  </w:style>
+  <w:style w:type="character" w:styleId="ListLabel325">
+    <w:name w:val="ListLabel 325"/>
+    <w:qFormat/>
+    <w:rPr>
+      <w:u w:val="none"/>
+    </w:rPr>
+  </w:style>
+  <w:style w:type="character" w:styleId="ListLabel326">
+    <w:name w:val="ListLabel 326"/>
+    <w:qFormat/>
+    <w:rPr>
+      <w:u w:val="none"/>
+    </w:rPr>
+  </w:style>
+  <w:style w:type="character" w:styleId="ListLabel327">
+    <w:name w:val="ListLabel 327"/>
+    <w:qFormat/>
+    <w:rPr>
+      <w:u w:val="none"/>
+    </w:rPr>
+  </w:style>
+  <w:style w:type="character" w:styleId="ListLabel328">
+    <w:name w:val="ListLabel 328"/>
+    <w:qFormat/>
+    <w:rPr>
+      <w:rFonts w:cs="OpenSymbol"/>
+    </w:rPr>
+  </w:style>
+  <w:style w:type="character" w:styleId="ListLabel329">
+    <w:name w:val="ListLabel 329"/>
+    <w:qFormat/>
+    <w:rPr>
+      <w:rFonts w:cs="OpenSymbol"/>
+    </w:rPr>
+  </w:style>
+  <w:style w:type="character" w:styleId="ListLabel330">
+    <w:name w:val="ListLabel 330"/>
+    <w:qFormat/>
+    <w:rPr>
+      <w:rFonts w:cs="OpenSymbol"/>
+    </w:rPr>
+  </w:style>
+  <w:style w:type="character" w:styleId="ListLabel331">
+    <w:name w:val="ListLabel 331"/>
+    <w:qFormat/>
+    <w:rPr>
+      <w:rFonts w:cs="OpenSymbol"/>
+    </w:rPr>
+  </w:style>
+  <w:style w:type="character" w:styleId="ListLabel332">
+    <w:name w:val="ListLabel 332"/>
+    <w:qFormat/>
+    <w:rPr>
+      <w:rFonts w:cs="OpenSymbol"/>
+    </w:rPr>
+  </w:style>
+  <w:style w:type="character" w:styleId="ListLabel333">
+    <w:name w:val="ListLabel 333"/>
+    <w:qFormat/>
+    <w:rPr>
+      <w:rFonts w:cs="OpenSymbol"/>
+    </w:rPr>
+  </w:style>
+  <w:style w:type="character" w:styleId="ListLabel334">
+    <w:name w:val="ListLabel 334"/>
+    <w:qFormat/>
+    <w:rPr>
+      <w:rFonts w:cs="OpenSymbol"/>
+    </w:rPr>
+  </w:style>
+  <w:style w:type="character" w:styleId="ListLabel335">
+    <w:name w:val="ListLabel 335"/>
+    <w:qFormat/>
+    <w:rPr>
+      <w:rFonts w:cs="OpenSymbol"/>
+    </w:rPr>
+  </w:style>
+  <w:style w:type="character" w:styleId="ListLabel336">
+    <w:name w:val="ListLabel 336"/>
+    <w:qFormat/>
+    <w:rPr>
+      <w:rFonts w:cs="OpenSymbol"/>
+    </w:rPr>
+  </w:style>
+  <w:style w:type="character" w:styleId="ListLabel337">
+    <w:name w:val="ListLabel 337"/>
+    <w:qFormat/>
+    <w:rPr>
+      <w:rFonts w:cs="OpenSymbol"/>
+    </w:rPr>
+  </w:style>
+  <w:style w:type="character" w:styleId="ListLabel338">
+    <w:name w:val="ListLabel 338"/>
+    <w:qFormat/>
+    <w:rPr>
+      <w:rFonts w:cs="OpenSymbol"/>
+    </w:rPr>
+  </w:style>
+  <w:style w:type="character" w:styleId="ListLabel339">
+    <w:name w:val="ListLabel 339"/>
+    <w:qFormat/>
+    <w:rPr>
+      <w:rFonts w:cs="OpenSymbol"/>
+    </w:rPr>
+  </w:style>
+  <w:style w:type="character" w:styleId="ListLabel340">
+    <w:name w:val="ListLabel 340"/>
+    <w:qFormat/>
+    <w:rPr>
+      <w:rFonts w:cs="OpenSymbol"/>
+    </w:rPr>
+  </w:style>
+  <w:style w:type="character" w:styleId="ListLabel341">
+    <w:name w:val="ListLabel 341"/>
+    <w:qFormat/>
+    <w:rPr>
+      <w:rFonts w:cs="OpenSymbol"/>
+    </w:rPr>
+  </w:style>
+  <w:style w:type="character" w:styleId="ListLabel342">
+    <w:name w:val="ListLabel 342"/>
+    <w:qFormat/>
+    <w:rPr>
+      <w:rFonts w:cs="OpenSymbol"/>
+    </w:rPr>
+  </w:style>
+  <w:style w:type="character" w:styleId="ListLabel343">
+    <w:name w:val="ListLabel 343"/>
+    <w:qFormat/>
+    <w:rPr>
+      <w:rFonts w:cs="OpenSymbol"/>
+    </w:rPr>
+  </w:style>
+  <w:style w:type="character" w:styleId="ListLabel344">
+    <w:name w:val="ListLabel 344"/>
+    <w:qFormat/>
+    <w:rPr>
+      <w:rFonts w:cs="OpenSymbol"/>
+    </w:rPr>
+  </w:style>
+  <w:style w:type="character" w:styleId="ListLabel345">
+    <w:name w:val="ListLabel 345"/>
+    <w:qFormat/>
+    <w:rPr>
+      <w:rFonts w:cs="OpenSymbol"/>
+    </w:rPr>
+  </w:style>
+  <w:style w:type="character" w:styleId="ListLabel346">
+    <w:name w:val="ListLabel 346"/>
+    <w:qFormat/>
+    <w:rPr>
+      <w:rFonts w:cs="OpenSymbol"/>
+    </w:rPr>
+  </w:style>
+  <w:style w:type="character" w:styleId="ListLabel347">
+    <w:name w:val="ListLabel 347"/>
+    <w:qFormat/>
+    <w:rPr>
+      <w:rFonts w:cs="OpenSymbol"/>
+    </w:rPr>
+  </w:style>
+  <w:style w:type="character" w:styleId="ListLabel348">
+    <w:name w:val="ListLabel 348"/>
+    <w:qFormat/>
+    <w:rPr>
+      <w:rFonts w:cs="OpenSymbol"/>
+    </w:rPr>
+  </w:style>
+  <w:style w:type="character" w:styleId="ListLabel349">
+    <w:name w:val="ListLabel 349"/>
+    <w:qFormat/>
+    <w:rPr>
+      <w:rFonts w:cs="OpenSymbol"/>
+    </w:rPr>
+  </w:style>
+  <w:style w:type="character" w:styleId="ListLabel350">
+    <w:name w:val="ListLabel 350"/>
+    <w:qFormat/>
+    <w:rPr>
+      <w:rFonts w:cs="OpenSymbol"/>
+    </w:rPr>
+  </w:style>
+  <w:style w:type="character" w:styleId="ListLabel351">
+    <w:name w:val="ListLabel 351"/>
+    <w:qFormat/>
+    <w:rPr>
+      <w:rFonts w:cs="OpenSymbol"/>
+    </w:rPr>
+  </w:style>
+  <w:style w:type="character" w:styleId="ListLabel352">
+    <w:name w:val="ListLabel 352"/>
+    <w:qFormat/>
+    <w:rPr>
+      <w:rFonts w:cs="OpenSymbol"/>
+    </w:rPr>
+  </w:style>
+  <w:style w:type="character" w:styleId="ListLabel353">
+    <w:name w:val="ListLabel 353"/>
+    <w:qFormat/>
+    <w:rPr>
+      <w:rFonts w:cs="OpenSymbol"/>
+    </w:rPr>
+  </w:style>
+  <w:style w:type="character" w:styleId="ListLabel354">
+    <w:name w:val="ListLabel 354"/>
+    <w:qFormat/>
+    <w:rPr>
+      <w:rFonts w:cs="OpenSymbol"/>
+    </w:rPr>
+  </w:style>
+  <w:style w:type="character" w:styleId="ListLabel355">
+    <w:name w:val="ListLabel 355"/>
+    <w:qFormat/>
+    <w:rPr>
+      <w:rFonts w:cs="OpenSymbol"/>
+    </w:rPr>
+  </w:style>
+  <w:style w:type="character" w:styleId="ListLabel356">
+    <w:name w:val="ListLabel 356"/>
+    <w:qFormat/>
+    <w:rPr>
+      <w:rFonts w:cs="OpenSymbol"/>
+    </w:rPr>
+  </w:style>
+  <w:style w:type="character" w:styleId="ListLabel357">
+    <w:name w:val="ListLabel 357"/>
+    <w:qFormat/>
+    <w:rPr>
+      <w:rFonts w:cs="OpenSymbol"/>
+    </w:rPr>
+  </w:style>
+  <w:style w:type="character" w:styleId="ListLabel358">
+    <w:name w:val="ListLabel 358"/>
+    <w:qFormat/>
+    <w:rPr>
+      <w:rFonts w:cs="OpenSymbol"/>
+    </w:rPr>
+  </w:style>
+  <w:style w:type="character" w:styleId="ListLabel359">
+    <w:name w:val="ListLabel 359"/>
+    <w:qFormat/>
+    <w:rPr>
+      <w:rFonts w:cs="OpenSymbol"/>
+    </w:rPr>
+  </w:style>
+  <w:style w:type="character" w:styleId="ListLabel360">
+    <w:name w:val="ListLabel 360"/>
+    <w:qFormat/>
+    <w:rPr>
+      <w:rFonts w:cs="OpenSymbol"/>
+    </w:rPr>
+  </w:style>
+  <w:style w:type="character" w:styleId="ListLabel361">
+    <w:name w:val="ListLabel 361"/>
+    <w:qFormat/>
+    <w:rPr>
+      <w:rFonts w:cs="OpenSymbol"/>
+    </w:rPr>
+  </w:style>
+  <w:style w:type="character" w:styleId="ListLabel362">
+    <w:name w:val="ListLabel 362"/>
+    <w:qFormat/>
+    <w:rPr>
+      <w:rFonts w:cs="OpenSymbol"/>
+    </w:rPr>
+  </w:style>
+  <w:style w:type="character" w:styleId="ListLabel363">
+    <w:name w:val="ListLabel 363"/>
+    <w:qFormat/>
+    <w:rPr>
+      <w:rFonts w:cs="OpenSymbol"/>
+    </w:rPr>
+  </w:style>
+  <w:style w:type="character" w:styleId="ListLabel364">
+    <w:name w:val="ListLabel 364"/>
+    <w:qFormat/>
+    <w:rPr>
+      <w:rFonts w:cs="OpenSymbol"/>
+    </w:rPr>
+  </w:style>
+  <w:style w:type="character" w:styleId="ListLabel365">
+    <w:name w:val="ListLabel 365"/>
+    <w:qFormat/>
+    <w:rPr>
+      <w:rFonts w:cs="OpenSymbol"/>
+    </w:rPr>
+  </w:style>
+  <w:style w:type="character" w:styleId="ListLabel366">
+    <w:name w:val="ListLabel 366"/>
+    <w:qFormat/>
+    <w:rPr>
+      <w:rFonts w:cs="OpenSymbol"/>
+    </w:rPr>
+  </w:style>
+  <w:style w:type="character" w:styleId="ListLabel367">
+    <w:name w:val="ListLabel 367"/>
+    <w:qFormat/>
+    <w:rPr>
+      <w:rFonts w:cs="OpenSymbol"/>
+    </w:rPr>
+  </w:style>
+  <w:style w:type="character" w:styleId="ListLabel368">
+    <w:name w:val="ListLabel 368"/>
+    <w:qFormat/>
+    <w:rPr>
+      <w:rFonts w:cs="OpenSymbol"/>
+    </w:rPr>
+  </w:style>
+  <w:style w:type="character" w:styleId="ListLabel369">
+    <w:name w:val="ListLabel 369"/>
+    <w:qFormat/>
+    <w:rPr>
+      <w:rFonts w:cs="OpenSymbol"/>
+    </w:rPr>
+  </w:style>
+  <w:style w:type="character" w:styleId="ListLabel370">
+    <w:name w:val="ListLabel 370"/>
+    <w:qFormat/>
+    <w:rPr>
+      <w:rFonts w:cs="OpenSymbol"/>
+    </w:rPr>
+  </w:style>
+  <w:style w:type="character" w:styleId="ListLabel371">
+    <w:name w:val="ListLabel 371"/>
+    <w:qFormat/>
+    <w:rPr>
+      <w:rFonts w:cs="OpenSymbol"/>
+    </w:rPr>
+  </w:style>
+  <w:style w:type="character" w:styleId="ListLabel372">
+    <w:name w:val="ListLabel 372"/>
+    <w:qFormat/>
+    <w:rPr>
+      <w:rFonts w:cs="OpenSymbol"/>
+    </w:rPr>
+  </w:style>
+  <w:style w:type="character" w:styleId="ListLabel373">
+    <w:name w:val="ListLabel 373"/>
+    <w:qFormat/>
+    <w:rPr>
+      <w:rFonts w:cs="OpenSymbol"/>
+    </w:rPr>
+  </w:style>
+  <w:style w:type="character" w:styleId="ListLabel374">
+    <w:name w:val="ListLabel 374"/>
+    <w:qFormat/>
+    <w:rPr>
+      <w:rFonts w:cs="OpenSymbol"/>
+    </w:rPr>
+  </w:style>
+  <w:style w:type="character" w:styleId="ListLabel375">
+    <w:name w:val="ListLabel 375"/>
+    <w:qFormat/>
+    <w:rPr>
+      <w:rFonts w:cs="OpenSymbol"/>
+    </w:rPr>
+  </w:style>
+  <w:style w:type="character" w:styleId="ListLabel376">
+    <w:name w:val="ListLabel 376"/>
+    <w:qFormat/>
+    <w:rPr>
+      <w:rFonts w:cs="OpenSymbol"/>
+    </w:rPr>
+  </w:style>
+  <w:style w:type="character" w:styleId="ListLabel377">
+    <w:name w:val="ListLabel 377"/>
+    <w:qFormat/>
+    <w:rPr>
+      <w:rFonts w:cs="OpenSymbol"/>
+    </w:rPr>
+  </w:style>
+  <w:style w:type="character" w:styleId="ListLabel378">
+    <w:name w:val="ListLabel 378"/>
+    <w:qFormat/>
+    <w:rPr>
+      <w:rFonts w:cs="OpenSymbol"/>
+    </w:rPr>
+  </w:style>
+  <w:style w:type="character" w:styleId="ListLabel379">
+    <w:name w:val="ListLabel 379"/>
+    <w:qFormat/>
+    <w:rPr>
+      <w:rFonts w:cs="OpenSymbol"/>
+    </w:rPr>
+  </w:style>
+  <w:style w:type="character" w:styleId="ListLabel380">
+    <w:name w:val="ListLabel 380"/>
+    <w:qFormat/>
+    <w:rPr>
+      <w:rFonts w:cs="OpenSymbol"/>
+    </w:rPr>
+  </w:style>
+  <w:style w:type="character" w:styleId="ListLabel381">
+    <w:name w:val="ListLabel 381"/>
+    <w:qFormat/>
+    <w:rPr>
+      <w:rFonts w:cs="OpenSymbol"/>
+    </w:rPr>
+  </w:style>
+  <w:style w:type="character" w:styleId="ListLabel382">
+    <w:name w:val="ListLabel 382"/>
+    <w:qFormat/>
+    <w:rPr>
+      <w:rFonts w:cs="OpenSymbol"/>
+    </w:rPr>
+  </w:style>
+  <w:style w:type="character" w:styleId="ListLabel383">
+    <w:name w:val="ListLabel 383"/>
+    <w:qFormat/>
+    <w:rPr>
+      <w:rFonts w:cs="OpenSymbol"/>
+    </w:rPr>
+  </w:style>
+  <w:style w:type="character" w:styleId="ListLabel384">
+    <w:name w:val="ListLabel 384"/>
+    <w:qFormat/>
+    <w:rPr>
+      <w:rFonts w:cs="OpenSymbol"/>
+    </w:rPr>
+  </w:style>
+  <w:style w:type="character" w:styleId="ListLabel385">
+    <w:name w:val="ListLabel 385"/>
+    <w:qFormat/>
+    <w:rPr>
+      <w:rFonts w:cs="OpenSymbol"/>
+    </w:rPr>
+  </w:style>
+  <w:style w:type="character" w:styleId="ListLabel386">
+    <w:name w:val="ListLabel 386"/>
+    <w:qFormat/>
+    <w:rPr>
+      <w:rFonts w:cs="OpenSymbol"/>
+    </w:rPr>
+  </w:style>
+  <w:style w:type="character" w:styleId="ListLabel387">
+    <w:name w:val="ListLabel 387"/>
+    <w:qFormat/>
+    <w:rPr>
+      <w:rFonts w:cs="OpenSymbol"/>
+    </w:rPr>
+  </w:style>
+  <w:style w:type="character" w:styleId="ListLabel388">
+    <w:name w:val="ListLabel 388"/>
+    <w:qFormat/>
+    <w:rPr>
+      <w:rFonts w:cs="OpenSymbol"/>
+    </w:rPr>
+  </w:style>
+  <w:style w:type="character" w:styleId="ListLabel389">
+    <w:name w:val="ListLabel 389"/>
+    <w:qFormat/>
+    <w:rPr>
+      <w:rFonts w:cs="OpenSymbol"/>
+    </w:rPr>
+  </w:style>
+  <w:style w:type="character" w:styleId="ListLabel390">
+    <w:name w:val="ListLabel 390"/>
+    <w:qFormat/>
+    <w:rPr>
+      <w:rFonts w:cs="OpenSymbol"/>
+    </w:rPr>
+  </w:style>
+  <w:style w:type="character" w:styleId="ListLabel391">
+    <w:name w:val="ListLabel 391"/>
+    <w:qFormat/>
+    <w:rPr>
+      <w:rFonts w:cs="OpenSymbol"/>
+    </w:rPr>
+  </w:style>
+  <w:style w:type="character" w:styleId="ListLabel392">
+    <w:name w:val="ListLabel 392"/>
+    <w:qFormat/>
+    <w:rPr>
+      <w:rFonts w:cs="OpenSymbol"/>
+    </w:rPr>
+  </w:style>
+  <w:style w:type="character" w:styleId="ListLabel393">
+    <w:name w:val="ListLabel 393"/>
+    <w:qFormat/>
+    <w:rPr>
+      <w:rFonts w:cs="OpenSymbol"/>
+    </w:rPr>
+  </w:style>
+  <w:style w:type="character" w:styleId="ListLabel394">
+    <w:name w:val="ListLabel 394"/>
+    <w:qFormat/>
+    <w:rPr>
+      <w:rFonts w:cs="OpenSymbol"/>
+    </w:rPr>
+  </w:style>
+  <w:style w:type="character" w:styleId="ListLabel395">
+    <w:name w:val="ListLabel 395"/>
+    <w:qFormat/>
+    <w:rPr>
+      <w:rFonts w:cs="OpenSymbol"/>
+    </w:rPr>
+  </w:style>
+  <w:style w:type="character" w:styleId="ListLabel396">
+    <w:name w:val="ListLabel 396"/>
+    <w:qFormat/>
+    <w:rPr>
+      <w:rFonts w:cs="OpenSymbol"/>
+    </w:rPr>
+  </w:style>
+  <w:style w:type="character" w:styleId="ListLabel397">
+    <w:name w:val="ListLabel 397"/>
+    <w:qFormat/>
+    <w:rPr>
+      <w:rFonts w:cs="OpenSymbol"/>
+    </w:rPr>
+  </w:style>
+  <w:style w:type="character" w:styleId="ListLabel398">
+    <w:name w:val="ListLabel 398"/>
+    <w:qFormat/>
+    <w:rPr>
+      <w:rFonts w:cs="OpenSymbol"/>
+    </w:rPr>
+  </w:style>
+  <w:style w:type="character" w:styleId="ListLabel399">
+    <w:name w:val="ListLabel 399"/>
+    <w:qFormat/>
+    <w:rPr>
+      <w:rFonts w:cs="OpenSymbol"/>
+    </w:rPr>
+  </w:style>
+  <w:style w:type="character" w:styleId="ListLabel400">
+    <w:name w:val="ListLabel 400"/>
+    <w:qFormat/>
+    <w:rPr>
+      <w:b/>
+      <w:color w:val="B7B7B7"/>
+      <w:u w:val="single"/>
+    </w:rPr>
+  </w:style>
+  <w:style w:type="character" w:styleId="ListLabel401">
+    <w:name w:val="ListLabel 401"/>
+    <w:qFormat/>
+    <w:rPr>
+      <w:b/>
+      <w:color w:val="1155CC"/>
+      <w:u w:val="single"/>
+    </w:rPr>
+  </w:style>
   <w:style w:type="paragraph" w:styleId="Heading">
     <w:name w:val="Heading"/>
     <w:basedOn w:val="Normal"/>
@@ -8313,6 +11698,28 @@
     <w:pPr/>
     <w:rPr/>
   </w:style>
+  <w:style w:type="paragraph" w:styleId="TableContents">
+    <w:name w:val="Table Contents"/>
+    <w:basedOn w:val="Normal"/>
+    <w:qFormat/>
+    <w:pPr>
+      <w:suppressLineNumbers/>
+    </w:pPr>
+    <w:rPr/>
+  </w:style>
+  <w:style w:type="paragraph" w:styleId="TableHeading">
+    <w:name w:val="Table Heading"/>
+    <w:basedOn w:val="TableContents"/>
+    <w:qFormat/>
+    <w:pPr>
+      <w:suppressLineNumbers/>
+      <w:jc w:val="center"/>
+    </w:pPr>
+    <w:rPr>
+      <w:b/>
+      <w:bCs/>
+    </w:rPr>
+  </w:style>
   <w:style w:type="table" w:default="1" w:styleId="TableNormal">
     <w:name w:val="Table Normal"/>
   </w:style>

</xml_diff>